<commit_message>
Added Images for Assets.
Updated Inspector to not select non-TreeViewItems.
Initial pass for drag and drop on Objects.
</commit_message>
<xml_diff>
--- a/Sentinel_Manual.docx
+++ b/Sentinel_Manual.docx
@@ -25,15 +25,15 @@
         <w:jc w:val="center"/>
         <w:rPr>
           <w:rFonts w:ascii="Ethnocentric Rg" w:hAnsi="Ethnocentric Rg"/>
-          <w:sz w:val="96"/>
-          <w:szCs w:val="144"/>
+          <w:sz w:val="120"/>
+          <w:szCs w:val="120"/>
         </w:rPr>
       </w:pPr>
       <w:r>
         <w:rPr>
           <w:rFonts w:ascii="Ethnocentric Rg" w:hAnsi="Ethnocentric Rg"/>
-          <w:sz w:val="96"/>
-          <w:szCs w:val="144"/>
+          <w:sz w:val="120"/>
+          <w:szCs w:val="120"/>
         </w:rPr>
         <w:t>SENTINEL</w:t>
       </w:r>
@@ -53,38 +53,47 @@
         <w:jc w:val="center"/>
         <w:rPr>
           <w:rFonts w:ascii="Ethnocentric Rg" w:hAnsi="Ethnocentric Rg"/>
-          <w:sz w:val="56"/>
+          <w:sz w:val="72"/>
           <w:szCs w:val="72"/>
         </w:rPr>
       </w:pPr>
       <w:r>
+        <w:rPr>
+          <w:rFonts w:ascii="Ethnocentric Rg" w:hAnsi="Ethnocentric Rg"/>
+          <w:sz w:val="72"/>
+          <w:szCs w:val="72"/>
+        </w:rPr>
+        <w:t>MANUAL</w:t>
+      </w:r>
+    </w:p>
+    <w:p>
+      <w:pPr>
         <w:rPr>
           <w:rFonts w:ascii="Ethnocentric Rg" w:hAnsi="Ethnocentric Rg"/>
           <w:sz w:val="56"/>
           <w:szCs w:val="72"/>
         </w:rPr>
-        <w:t>MANUAL</w:t>
-      </w:r>
-    </w:p>
-    <w:p>
-      <w:pPr>
+      </w:pPr>
+      <w:r>
         <w:rPr>
           <w:rFonts w:ascii="Ethnocentric Rg" w:hAnsi="Ethnocentric Rg"/>
           <w:sz w:val="56"/>
           <w:szCs w:val="72"/>
         </w:rPr>
-      </w:pPr>
-      <w:r>
-        <w:rPr>
-          <w:rFonts w:ascii="Ethnocentric Rg" w:hAnsi="Ethnocentric Rg"/>
-          <w:sz w:val="56"/>
-          <w:szCs w:val="72"/>
-        </w:rPr>
         <w:br w:type="page"/>
       </w:r>
     </w:p>
     <w:sdt>
       <w:sdtPr>
+        <w:rPr>
+          <w:rFonts w:asciiTheme="minorHAnsi" w:eastAsiaTheme="minorHAnsi" w:hAnsiTheme="minorHAnsi" w:cstheme="minorBidi"/>
+          <w:b w:val="0"/>
+          <w:bCs w:val="0"/>
+          <w:color w:val="auto"/>
+          <w:sz w:val="22"/>
+          <w:szCs w:val="22"/>
+          <w:lang w:eastAsia="en-US"/>
+        </w:rPr>
         <w:id w:val="14588754"/>
         <w:docPartObj>
           <w:docPartGallery w:val="Table of Contents"/>
@@ -93,12 +102,7 @@
       </w:sdtPr>
       <w:sdtEndPr>
         <w:rPr>
-          <w:rFonts w:asciiTheme="minorHAnsi" w:eastAsiaTheme="minorHAnsi" w:hAnsiTheme="minorHAnsi" w:cstheme="minorBidi"/>
           <w:noProof/>
-          <w:color w:val="auto"/>
-          <w:sz w:val="22"/>
-          <w:szCs w:val="22"/>
-          <w:lang w:eastAsia="en-US"/>
         </w:rPr>
       </w:sdtEndPr>
       <w:sdtContent>
@@ -130,7 +134,7 @@
           <w:r>
             <w:fldChar w:fldCharType="separate"/>
           </w:r>
-          <w:hyperlink w:anchor="_Toc365829092" w:history="1">
+          <w:hyperlink w:anchor="_Toc367009805" w:history="1">
             <w:r>
               <w:rPr>
                 <w:rStyle w:val="Hyperlink"/>
@@ -157,7 +161,283 @@
                 <w:noProof/>
                 <w:webHidden/>
               </w:rPr>
-              <w:instrText xml:space="preserve"> PAGEREF _Toc365829092 \h </w:instrText>
+              <w:instrText xml:space="preserve"> PAGEREF _Toc367009805 \h </w:instrText>
+            </w:r>
+            <w:r>
+              <w:rPr>
+                <w:noProof/>
+                <w:webHidden/>
+              </w:rPr>
+            </w:r>
+            <w:r>
+              <w:rPr>
+                <w:noProof/>
+                <w:webHidden/>
+              </w:rPr>
+              <w:fldChar w:fldCharType="separate"/>
+            </w:r>
+            <w:r>
+              <w:rPr>
+                <w:noProof/>
+                <w:webHidden/>
+              </w:rPr>
+              <w:t>3</w:t>
+            </w:r>
+            <w:r>
+              <w:rPr>
+                <w:noProof/>
+                <w:webHidden/>
+              </w:rPr>
+              <w:fldChar w:fldCharType="end"/>
+            </w:r>
+          </w:hyperlink>
+        </w:p>
+        <w:p>
+          <w:pPr>
+            <w:pStyle w:val="TOC2"/>
+            <w:tabs>
+              <w:tab w:val="right" w:leader="dot" w:pos="9350"/>
+            </w:tabs>
+            <w:rPr>
+              <w:rFonts w:eastAsiaTheme="minorEastAsia"/>
+              <w:noProof/>
+            </w:rPr>
+          </w:pPr>
+          <w:hyperlink w:anchor="_Toc367009806" w:history="1">
+            <w:r>
+              <w:rPr>
+                <w:rStyle w:val="Hyperlink"/>
+                <w:noProof/>
+              </w:rPr>
+              <w:t>Wrappers</w:t>
+            </w:r>
+            <w:r>
+              <w:rPr>
+                <w:noProof/>
+                <w:webHidden/>
+              </w:rPr>
+              <w:tab/>
+            </w:r>
+            <w:r>
+              <w:rPr>
+                <w:noProof/>
+                <w:webHidden/>
+              </w:rPr>
+              <w:fldChar w:fldCharType="begin"/>
+            </w:r>
+            <w:r>
+              <w:rPr>
+                <w:noProof/>
+                <w:webHidden/>
+              </w:rPr>
+              <w:instrText xml:space="preserve"> PAGEREF _Toc367009806 \h </w:instrText>
+            </w:r>
+            <w:r>
+              <w:rPr>
+                <w:noProof/>
+                <w:webHidden/>
+              </w:rPr>
+            </w:r>
+            <w:r>
+              <w:rPr>
+                <w:noProof/>
+                <w:webHidden/>
+              </w:rPr>
+              <w:fldChar w:fldCharType="separate"/>
+            </w:r>
+            <w:r>
+              <w:rPr>
+                <w:noProof/>
+                <w:webHidden/>
+              </w:rPr>
+              <w:t>3</w:t>
+            </w:r>
+            <w:r>
+              <w:rPr>
+                <w:noProof/>
+                <w:webHidden/>
+              </w:rPr>
+              <w:fldChar w:fldCharType="end"/>
+            </w:r>
+          </w:hyperlink>
+        </w:p>
+        <w:p>
+          <w:pPr>
+            <w:pStyle w:val="TOC2"/>
+            <w:tabs>
+              <w:tab w:val="right" w:leader="dot" w:pos="9350"/>
+            </w:tabs>
+            <w:rPr>
+              <w:rFonts w:eastAsiaTheme="minorEastAsia"/>
+              <w:noProof/>
+            </w:rPr>
+          </w:pPr>
+          <w:hyperlink w:anchor="_Toc367009807" w:history="1">
+            <w:r>
+              <w:rPr>
+                <w:rStyle w:val="Hyperlink"/>
+                <w:noProof/>
+              </w:rPr>
+              <w:t>References</w:t>
+            </w:r>
+            <w:r>
+              <w:rPr>
+                <w:noProof/>
+                <w:webHidden/>
+              </w:rPr>
+              <w:tab/>
+            </w:r>
+            <w:r>
+              <w:rPr>
+                <w:noProof/>
+                <w:webHidden/>
+              </w:rPr>
+              <w:fldChar w:fldCharType="begin"/>
+            </w:r>
+            <w:r>
+              <w:rPr>
+                <w:noProof/>
+                <w:webHidden/>
+              </w:rPr>
+              <w:instrText xml:space="preserve"> PAGEREF _Toc367009807 \h </w:instrText>
+            </w:r>
+            <w:r>
+              <w:rPr>
+                <w:noProof/>
+                <w:webHidden/>
+              </w:rPr>
+            </w:r>
+            <w:r>
+              <w:rPr>
+                <w:noProof/>
+                <w:webHidden/>
+              </w:rPr>
+              <w:fldChar w:fldCharType="separate"/>
+            </w:r>
+            <w:r>
+              <w:rPr>
+                <w:noProof/>
+                <w:webHidden/>
+              </w:rPr>
+              <w:t>3</w:t>
+            </w:r>
+            <w:r>
+              <w:rPr>
+                <w:noProof/>
+                <w:webHidden/>
+              </w:rPr>
+              <w:fldChar w:fldCharType="end"/>
+            </w:r>
+          </w:hyperlink>
+        </w:p>
+        <w:p>
+          <w:pPr>
+            <w:pStyle w:val="TOC2"/>
+            <w:tabs>
+              <w:tab w:val="right" w:leader="dot" w:pos="9350"/>
+            </w:tabs>
+            <w:rPr>
+              <w:rFonts w:eastAsiaTheme="minorEastAsia"/>
+              <w:noProof/>
+            </w:rPr>
+          </w:pPr>
+          <w:hyperlink w:anchor="_Toc367009808" w:history="1">
+            <w:r>
+              <w:rPr>
+                <w:rStyle w:val="Hyperlink"/>
+                <w:noProof/>
+              </w:rPr>
+              <w:t>Inspectors</w:t>
+            </w:r>
+            <w:r>
+              <w:rPr>
+                <w:noProof/>
+                <w:webHidden/>
+              </w:rPr>
+              <w:tab/>
+            </w:r>
+            <w:r>
+              <w:rPr>
+                <w:noProof/>
+                <w:webHidden/>
+              </w:rPr>
+              <w:fldChar w:fldCharType="begin"/>
+            </w:r>
+            <w:r>
+              <w:rPr>
+                <w:noProof/>
+                <w:webHidden/>
+              </w:rPr>
+              <w:instrText xml:space="preserve"> PAGEREF _Toc367009808 \h </w:instrText>
+            </w:r>
+            <w:r>
+              <w:rPr>
+                <w:noProof/>
+                <w:webHidden/>
+              </w:rPr>
+            </w:r>
+            <w:r>
+              <w:rPr>
+                <w:noProof/>
+                <w:webHidden/>
+              </w:rPr>
+              <w:fldChar w:fldCharType="separate"/>
+            </w:r>
+            <w:r>
+              <w:rPr>
+                <w:noProof/>
+                <w:webHidden/>
+              </w:rPr>
+              <w:t>3</w:t>
+            </w:r>
+            <w:r>
+              <w:rPr>
+                <w:noProof/>
+                <w:webHidden/>
+              </w:rPr>
+              <w:fldChar w:fldCharType="end"/>
+            </w:r>
+          </w:hyperlink>
+        </w:p>
+        <w:p>
+          <w:pPr>
+            <w:pStyle w:val="TOC2"/>
+            <w:tabs>
+              <w:tab w:val="right" w:leader="dot" w:pos="9350"/>
+            </w:tabs>
+            <w:rPr>
+              <w:rFonts w:eastAsiaTheme="minorEastAsia"/>
+              <w:noProof/>
+            </w:rPr>
+          </w:pPr>
+          <w:hyperlink w:anchor="_Toc367009809" w:history="1">
+            <w:r>
+              <w:rPr>
+                <w:rStyle w:val="Hyperlink"/>
+                <w:noProof/>
+              </w:rPr>
+              <w:t>Assets</w:t>
+            </w:r>
+            <w:r>
+              <w:rPr>
+                <w:noProof/>
+                <w:webHidden/>
+              </w:rPr>
+              <w:tab/>
+            </w:r>
+            <w:r>
+              <w:rPr>
+                <w:noProof/>
+                <w:webHidden/>
+              </w:rPr>
+              <w:fldChar w:fldCharType="begin"/>
+            </w:r>
+            <w:r>
+              <w:rPr>
+                <w:noProof/>
+                <w:webHidden/>
+              </w:rPr>
+              <w:instrText xml:space="preserve"> PAGEREF _Toc367009809 \h </w:instrText>
             </w:r>
             <w:r>
               <w:rPr>
@@ -199,13 +479,13 @@
               <w:noProof/>
             </w:rPr>
           </w:pPr>
-          <w:hyperlink w:anchor="_Toc365829093" w:history="1">
+          <w:hyperlink w:anchor="_Toc367009810" w:history="1">
             <w:r>
               <w:rPr>
                 <w:rStyle w:val="Hyperlink"/>
                 <w:noProof/>
               </w:rPr>
-              <w:t>C++ / CLR Wrappers and References</w:t>
+              <w:t>Model Exporter</w:t>
             </w:r>
             <w:r>
               <w:rPr>
@@ -226,7 +506,7 @@
                 <w:noProof/>
                 <w:webHidden/>
               </w:rPr>
-              <w:instrText xml:space="preserve"> PAGEREF _Toc365829093 \h </w:instrText>
+              <w:instrText xml:space="preserve"> PAGEREF _Toc367009810 \h </w:instrText>
             </w:r>
             <w:r>
               <w:rPr>
@@ -246,7 +526,7 @@
                 <w:noProof/>
                 <w:webHidden/>
               </w:rPr>
-              <w:t>3</w:t>
+              <w:t>4</w:t>
             </w:r>
             <w:r>
               <w:rPr>
@@ -268,13 +548,13 @@
               <w:noProof/>
             </w:rPr>
           </w:pPr>
-          <w:hyperlink w:anchor="_Toc365829094" w:history="1">
+          <w:hyperlink w:anchor="_Toc367009811" w:history="1">
             <w:r>
               <w:rPr>
                 <w:rStyle w:val="Hyperlink"/>
                 <w:noProof/>
               </w:rPr>
-              <w:t>Model Exporter</w:t>
+              <w:t>Level Editor Controls</w:t>
             </w:r>
             <w:r>
               <w:rPr>
@@ -295,7 +575,7 @@
                 <w:noProof/>
                 <w:webHidden/>
               </w:rPr>
-              <w:instrText xml:space="preserve"> PAGEREF _Toc365829094 \h </w:instrText>
+              <w:instrText xml:space="preserve"> PAGEREF _Toc367009811 \h </w:instrText>
             </w:r>
             <w:r>
               <w:rPr>
@@ -315,7 +595,7 @@
                 <w:noProof/>
                 <w:webHidden/>
               </w:rPr>
-              <w:t>3</w:t>
+              <w:t>5</w:t>
             </w:r>
             <w:r>
               <w:rPr>
@@ -337,13 +617,13 @@
               <w:noProof/>
             </w:rPr>
           </w:pPr>
-          <w:hyperlink w:anchor="_Toc365829095" w:history="1">
+          <w:hyperlink w:anchor="_Toc367009812" w:history="1">
             <w:r>
               <w:rPr>
                 <w:rStyle w:val="Hyperlink"/>
                 <w:noProof/>
               </w:rPr>
-              <w:t>Level Editor Controls</w:t>
+              <w:t>Sentinel Test Program Controls</w:t>
             </w:r>
             <w:r>
               <w:rPr>
@@ -364,7 +644,7 @@
                 <w:noProof/>
                 <w:webHidden/>
               </w:rPr>
-              <w:instrText xml:space="preserve"> PAGEREF _Toc365829095 \h </w:instrText>
+              <w:instrText xml:space="preserve"> PAGEREF _Toc367009812 \h </w:instrText>
             </w:r>
             <w:r>
               <w:rPr>
@@ -384,7 +664,7 @@
                 <w:noProof/>
                 <w:webHidden/>
               </w:rPr>
-              <w:t>4</w:t>
+              <w:t>5</w:t>
             </w:r>
             <w:r>
               <w:rPr>
@@ -406,13 +686,13 @@
               <w:noProof/>
             </w:rPr>
           </w:pPr>
-          <w:hyperlink w:anchor="_Toc365829096" w:history="1">
+          <w:hyperlink w:anchor="_Toc367009813" w:history="1">
             <w:r>
               <w:rPr>
                 <w:rStyle w:val="Hyperlink"/>
                 <w:noProof/>
               </w:rPr>
-              <w:t>Sentinel Test Program Controls</w:t>
+              <w:t>Create Custom Program</w:t>
             </w:r>
             <w:r>
               <w:rPr>
@@ -433,283 +713,7 @@
                 <w:noProof/>
                 <w:webHidden/>
               </w:rPr>
-              <w:instrText xml:space="preserve"> PAGEREF _Toc365829096 \h </w:instrText>
-            </w:r>
-            <w:r>
-              <w:rPr>
-                <w:noProof/>
-                <w:webHidden/>
-              </w:rPr>
-            </w:r>
-            <w:r>
-              <w:rPr>
-                <w:noProof/>
-                <w:webHidden/>
-              </w:rPr>
-              <w:fldChar w:fldCharType="separate"/>
-            </w:r>
-            <w:r>
-              <w:rPr>
-                <w:noProof/>
-                <w:webHidden/>
-              </w:rPr>
-              <w:t>4</w:t>
-            </w:r>
-            <w:r>
-              <w:rPr>
-                <w:noProof/>
-                <w:webHidden/>
-              </w:rPr>
-              <w:fldChar w:fldCharType="end"/>
-            </w:r>
-          </w:hyperlink>
-        </w:p>
-        <w:p>
-          <w:pPr>
-            <w:pStyle w:val="TOC1"/>
-            <w:tabs>
-              <w:tab w:val="right" w:leader="dot" w:pos="9350"/>
-            </w:tabs>
-            <w:rPr>
-              <w:rFonts w:eastAsiaTheme="minorEastAsia"/>
-              <w:noProof/>
-            </w:rPr>
-          </w:pPr>
-          <w:hyperlink w:anchor="_Toc365829097" w:history="1">
-            <w:r>
-              <w:rPr>
-                <w:rStyle w:val="Hyperlink"/>
-                <w:noProof/>
-              </w:rPr>
-              <w:t>Create Custom Program</w:t>
-            </w:r>
-            <w:r>
-              <w:rPr>
-                <w:noProof/>
-                <w:webHidden/>
-              </w:rPr>
-              <w:tab/>
-            </w:r>
-            <w:r>
-              <w:rPr>
-                <w:noProof/>
-                <w:webHidden/>
-              </w:rPr>
-              <w:fldChar w:fldCharType="begin"/>
-            </w:r>
-            <w:r>
-              <w:rPr>
-                <w:noProof/>
-                <w:webHidden/>
-              </w:rPr>
-              <w:instrText xml:space="preserve"> PAGEREF _Toc365829097 \h </w:instrText>
-            </w:r>
-            <w:r>
-              <w:rPr>
-                <w:noProof/>
-                <w:webHidden/>
-              </w:rPr>
-            </w:r>
-            <w:r>
-              <w:rPr>
-                <w:noProof/>
-                <w:webHidden/>
-              </w:rPr>
-              <w:fldChar w:fldCharType="separate"/>
-            </w:r>
-            <w:r>
-              <w:rPr>
-                <w:noProof/>
-                <w:webHidden/>
-              </w:rPr>
-              <w:t>4</w:t>
-            </w:r>
-            <w:r>
-              <w:rPr>
-                <w:noProof/>
-                <w:webHidden/>
-              </w:rPr>
-              <w:fldChar w:fldCharType="end"/>
-            </w:r>
-          </w:hyperlink>
-        </w:p>
-        <w:p>
-          <w:pPr>
-            <w:pStyle w:val="TOC1"/>
-            <w:tabs>
-              <w:tab w:val="right" w:leader="dot" w:pos="9350"/>
-            </w:tabs>
-            <w:rPr>
-              <w:rFonts w:eastAsiaTheme="minorEastAsia"/>
-              <w:noProof/>
-            </w:rPr>
-          </w:pPr>
-          <w:hyperlink w:anchor="_Toc365829098" w:history="1">
-            <w:r>
-              <w:rPr>
-                <w:rStyle w:val="Hyperlink"/>
-                <w:noProof/>
-              </w:rPr>
-              <w:t>Class Reference</w:t>
-            </w:r>
-            <w:r>
-              <w:rPr>
-                <w:noProof/>
-                <w:webHidden/>
-              </w:rPr>
-              <w:tab/>
-            </w:r>
-            <w:r>
-              <w:rPr>
-                <w:noProof/>
-                <w:webHidden/>
-              </w:rPr>
-              <w:fldChar w:fldCharType="begin"/>
-            </w:r>
-            <w:r>
-              <w:rPr>
-                <w:noProof/>
-                <w:webHidden/>
-              </w:rPr>
-              <w:instrText xml:space="preserve"> PAGEREF _Toc365829098 \h </w:instrText>
-            </w:r>
-            <w:r>
-              <w:rPr>
-                <w:noProof/>
-                <w:webHidden/>
-              </w:rPr>
-            </w:r>
-            <w:r>
-              <w:rPr>
-                <w:noProof/>
-                <w:webHidden/>
-              </w:rPr>
-              <w:fldChar w:fldCharType="separate"/>
-            </w:r>
-            <w:r>
-              <w:rPr>
-                <w:noProof/>
-                <w:webHidden/>
-              </w:rPr>
-              <w:t>5</w:t>
-            </w:r>
-            <w:r>
-              <w:rPr>
-                <w:noProof/>
-                <w:webHidden/>
-              </w:rPr>
-              <w:fldChar w:fldCharType="end"/>
-            </w:r>
-          </w:hyperlink>
-        </w:p>
-        <w:p>
-          <w:pPr>
-            <w:pStyle w:val="TOC2"/>
-            <w:tabs>
-              <w:tab w:val="right" w:leader="dot" w:pos="9350"/>
-            </w:tabs>
-            <w:rPr>
-              <w:rFonts w:eastAsiaTheme="minorEastAsia"/>
-              <w:noProof/>
-            </w:rPr>
-          </w:pPr>
-          <w:hyperlink w:anchor="_Toc365829099" w:history="1">
-            <w:r>
-              <w:rPr>
-                <w:rStyle w:val="Hyperlink"/>
-                <w:noProof/>
-              </w:rPr>
-              <w:t>Macros</w:t>
-            </w:r>
-            <w:r>
-              <w:rPr>
-                <w:noProof/>
-                <w:webHidden/>
-              </w:rPr>
-              <w:tab/>
-            </w:r>
-            <w:r>
-              <w:rPr>
-                <w:noProof/>
-                <w:webHidden/>
-              </w:rPr>
-              <w:fldChar w:fldCharType="begin"/>
-            </w:r>
-            <w:r>
-              <w:rPr>
-                <w:noProof/>
-                <w:webHidden/>
-              </w:rPr>
-              <w:instrText xml:space="preserve"> PAGEREF _Toc365829099 \h </w:instrText>
-            </w:r>
-            <w:r>
-              <w:rPr>
-                <w:noProof/>
-                <w:webHidden/>
-              </w:rPr>
-            </w:r>
-            <w:r>
-              <w:rPr>
-                <w:noProof/>
-                <w:webHidden/>
-              </w:rPr>
-              <w:fldChar w:fldCharType="separate"/>
-            </w:r>
-            <w:r>
-              <w:rPr>
-                <w:noProof/>
-                <w:webHidden/>
-              </w:rPr>
-              <w:t>5</w:t>
-            </w:r>
-            <w:r>
-              <w:rPr>
-                <w:noProof/>
-                <w:webHidden/>
-              </w:rPr>
-              <w:fldChar w:fldCharType="end"/>
-            </w:r>
-          </w:hyperlink>
-        </w:p>
-        <w:p>
-          <w:pPr>
-            <w:pStyle w:val="TOC2"/>
-            <w:tabs>
-              <w:tab w:val="right" w:leader="dot" w:pos="9350"/>
-            </w:tabs>
-            <w:rPr>
-              <w:rFonts w:eastAsiaTheme="minorEastAsia"/>
-              <w:noProof/>
-            </w:rPr>
-          </w:pPr>
-          <w:hyperlink w:anchor="_Toc365829100" w:history="1">
-            <w:r>
-              <w:rPr>
-                <w:rStyle w:val="Hyperlink"/>
-                <w:noProof/>
-              </w:rPr>
-              <w:t>Global Functions</w:t>
-            </w:r>
-            <w:r>
-              <w:rPr>
-                <w:noProof/>
-                <w:webHidden/>
-              </w:rPr>
-              <w:tab/>
-            </w:r>
-            <w:r>
-              <w:rPr>
-                <w:noProof/>
-                <w:webHidden/>
-              </w:rPr>
-              <w:fldChar w:fldCharType="begin"/>
-            </w:r>
-            <w:r>
-              <w:rPr>
-                <w:noProof/>
-                <w:webHidden/>
-              </w:rPr>
-              <w:instrText xml:space="preserve"> PAGEREF _Toc365829100 \h </w:instrText>
+              <w:instrText xml:space="preserve"> PAGEREF _Toc367009813 \h </w:instrText>
             </w:r>
             <w:r>
               <w:rPr>
@@ -778,7 +782,7 @@
           <w:szCs w:val="32"/>
         </w:rPr>
       </w:pPr>
-      <w:bookmarkStart w:id="0" w:name="_Toc365829092"/>
+      <w:bookmarkStart w:id="0" w:name="_Toc367009805"/>
       <w:r>
         <w:rPr>
           <w:sz w:val="32"/>
@@ -802,14 +806,51 @@
         <w:t xml:space="preserve">All </w:t>
       </w:r>
       <w:r>
+        <w:t xml:space="preserve">member </w:t>
+      </w:r>
+      <w:r>
         <w:t xml:space="preserve">class </w:t>
       </w:r>
       <w:r>
         <w:t>variables start with m</w:t>
       </w:r>
       <w:r>
-        <w:t>, e.g. ColorRGBA* mRef;</w:t>
-      </w:r>
+        <w:t xml:space="preserve">, e.g. </w:t>
+      </w:r>
+      <w:proofErr w:type="spellStart"/>
+      <w:r>
+        <w:t>ColorRGBA</w:t>
+      </w:r>
+      <w:proofErr w:type="spellEnd"/>
+      <w:r>
+        <w:t xml:space="preserve">* </w:t>
+      </w:r>
+      <w:proofErr w:type="spellStart"/>
+      <w:r>
+        <w:t>mRef</w:t>
+      </w:r>
+      <w:proofErr w:type="spellEnd"/>
+      <w:r>
+        <w:t>;</w:t>
+      </w:r>
+    </w:p>
+    <w:p>
+      <w:pPr>
+        <w:spacing w:after="0"/>
+      </w:pPr>
+      <w:r>
+        <w:t xml:space="preserve">All properties start with capital letters, e.g. </w:t>
+      </w:r>
+      <w:proofErr w:type="spellStart"/>
+      <w:r>
+        <w:t>Inspector.TreeStyle</w:t>
+      </w:r>
+      <w:proofErr w:type="spellEnd"/>
+      <w:proofErr w:type="gramStart"/>
+      <w:r>
+        <w:t>;</w:t>
+      </w:r>
+      <w:proofErr w:type="gramEnd"/>
     </w:p>
     <w:p>
       <w:pPr>
@@ -828,58 +869,96 @@
         <w:t>,</w:t>
       </w:r>
       <w:r>
-        <w:t xml:space="preserve"> and static variables are in all capitals, e.g. double DESIRED_FRAME_RATE;</w:t>
-      </w:r>
-    </w:p>
-    <w:p>
-      <w:pPr>
-        <w:spacing w:after="0"/>
-      </w:pPr>
-      <w:r>
-        <w:t>All member functions start with capital letters, e.g. GameWorld::Inst()-&gt;Startup();</w:t>
-      </w:r>
-    </w:p>
-    <w:p>
-      <w:pPr>
-        <w:spacing w:after="0"/>
-      </w:pPr>
-      <w:r>
-        <w:t>All local variables start with lowercase letters, e.g. MeshBuilder meshBuilder;</w:t>
-      </w:r>
-    </w:p>
-    <w:p>
-      <w:pPr>
-        <w:spacing w:after="0"/>
-      </w:pPr>
-    </w:p>
-    <w:p>
-      <w:pPr>
-        <w:spacing w:after="0"/>
-      </w:pPr>
-    </w:p>
-    <w:p>
-      <w:pPr>
-        <w:pStyle w:val="Heading1"/>
-        <w:spacing w:before="0"/>
-        <w:rPr>
-          <w:sz w:val="32"/>
-          <w:szCs w:val="32"/>
-        </w:rPr>
-      </w:pPr>
-      <w:bookmarkStart w:id="1" w:name="_Toc365829093"/>
-      <w:r>
-        <w:rPr>
-          <w:sz w:val="32"/>
-          <w:szCs w:val="32"/>
-        </w:rPr>
-        <w:t>C++ / CLR Wrapper</w:t>
-      </w:r>
-      <w:r>
-        <w:rPr>
-          <w:sz w:val="32"/>
-          <w:szCs w:val="32"/>
-        </w:rPr>
-        <w:t>s and References</w:t>
+        <w:t xml:space="preserve"> and static variables are in all capitals, e.g. double DESIRED_FRAME_RATE</w:t>
+      </w:r>
+      <w:proofErr w:type="gramStart"/>
+      <w:r>
+        <w:t>;</w:t>
+      </w:r>
+      <w:proofErr w:type="gramEnd"/>
+    </w:p>
+    <w:p>
+      <w:pPr>
+        <w:spacing w:after="0"/>
+      </w:pPr>
+      <w:r>
+        <w:t xml:space="preserve">All member functions start with capital letters, e.g. </w:t>
+      </w:r>
+      <w:proofErr w:type="spellStart"/>
+      <w:r>
+        <w:t>GameWorld</w:t>
+      </w:r>
+      <w:proofErr w:type="spellEnd"/>
+      <w:r>
+        <w:t>::</w:t>
+      </w:r>
+      <w:proofErr w:type="spellStart"/>
+      <w:proofErr w:type="gramStart"/>
+      <w:r>
+        <w:t>Inst</w:t>
+      </w:r>
+      <w:proofErr w:type="spellEnd"/>
+      <w:r>
+        <w:t>(</w:t>
+      </w:r>
+      <w:proofErr w:type="gramEnd"/>
+      <w:r>
+        <w:t>)-&gt;Startup();</w:t>
+      </w:r>
+    </w:p>
+    <w:p>
+      <w:pPr>
+        <w:spacing w:after="0"/>
+      </w:pPr>
+      <w:r>
+        <w:t xml:space="preserve">All local variables start with lowercase letters, e.g. </w:t>
+      </w:r>
+      <w:proofErr w:type="spellStart"/>
+      <w:r>
+        <w:t>MeshBuilder</w:t>
+      </w:r>
+      <w:proofErr w:type="spellEnd"/>
+      <w:r>
+        <w:t xml:space="preserve"> </w:t>
+      </w:r>
+      <w:proofErr w:type="spellStart"/>
+      <w:r>
+        <w:t>meshBuilder</w:t>
+      </w:r>
+      <w:proofErr w:type="spellEnd"/>
+      <w:proofErr w:type="gramStart"/>
+      <w:r>
+        <w:t>;</w:t>
+      </w:r>
+      <w:proofErr w:type="gramEnd"/>
+    </w:p>
+    <w:p>
+      <w:pPr>
+        <w:spacing w:after="0"/>
+      </w:pPr>
+    </w:p>
+    <w:p>
+      <w:pPr>
+        <w:pStyle w:val="Heading2"/>
+        <w:rPr>
+          <w:sz w:val="28"/>
+          <w:szCs w:val="28"/>
+        </w:rPr>
+      </w:pPr>
+      <w:bookmarkStart w:id="1" w:name="_Toc367009806"/>
+      <w:r>
+        <w:rPr>
+          <w:sz w:val="28"/>
+          <w:szCs w:val="28"/>
+        </w:rPr>
+        <w:t>Wrapper</w:t>
+      </w:r>
+      <w:r>
+        <w:rPr>
+          <w:sz w:val="28"/>
+          <w:szCs w:val="28"/>
+        </w:rPr>
+        <w:t>s</w:t>
       </w:r>
       <w:bookmarkEnd w:id="1"/>
     </w:p>
@@ -899,31 +978,135 @@
         <w:t xml:space="preserve">W represent </w:t>
       </w:r>
       <w:r>
+        <w:t xml:space="preserve">managed </w:t>
+      </w:r>
+      <w:r>
         <w:t>W</w:t>
       </w:r>
       <w:r>
-        <w:t xml:space="preserve">rapper classes.  They each possess </w:t>
+        <w:t>rapper classes</w:t>
+      </w:r>
+      <w:r>
+        <w:t xml:space="preserve"> created within the CLR</w:t>
+      </w:r>
+      <w:r>
+        <w:t xml:space="preserve">.  They each possess </w:t>
       </w:r>
       <w:r>
         <w:t>an instantiation of a variable, and free</w:t>
       </w:r>
       <w:r>
-        <w:t xml:space="preserve"> automatically through the Finalizer.</w:t>
+        <w:t xml:space="preserve"> automatically through the </w:t>
+      </w:r>
+      <w:proofErr w:type="spellStart"/>
+      <w:r>
+        <w:t>Finalizer</w:t>
+      </w:r>
+      <w:proofErr w:type="spellEnd"/>
+      <w:r>
+        <w:t>.</w:t>
       </w:r>
       <w:r>
         <w:t xml:space="preserve">  Call Dispose to remove the internal variable from memory before C# does its garbage collection.</w:t>
       </w:r>
     </w:p>
     <w:p>
-      <w:r>
-        <w:t>Components are the exception to the Wrapper classes in that they create a new GameComponent, but they do not free the memory automatically, except through their associated GameObject.  Delete</w:t>
-      </w:r>
-      <w:r>
-        <w:t>()</w:t>
-      </w:r>
-      <w:r>
-        <w:t xml:space="preserve"> must be called to free the memory if Removing a GameComponent from the GameObject.  This behavior also occurs with GameWorld and their GameObject(s).</w:t>
-      </w:r>
+      <w:pPr>
+        <w:spacing w:after="0"/>
+      </w:pPr>
+      <w:r>
+        <w:t xml:space="preserve">Components are the exception to the Wrapper classes in that they create a new </w:t>
+      </w:r>
+      <w:proofErr w:type="spellStart"/>
+      <w:r>
+        <w:t>GameComponent</w:t>
+      </w:r>
+      <w:proofErr w:type="spellEnd"/>
+      <w:r>
+        <w:t xml:space="preserve">, but they do not free the memory automatically, except through their associated </w:t>
+      </w:r>
+      <w:proofErr w:type="spellStart"/>
+      <w:r>
+        <w:t>GameObject</w:t>
+      </w:r>
+      <w:proofErr w:type="spellEnd"/>
+      <w:r>
+        <w:t xml:space="preserve">.  Delete </w:t>
+      </w:r>
+      <w:proofErr w:type="gramStart"/>
+      <w:r>
+        <w:t>must be calle</w:t>
+      </w:r>
+      <w:r>
+        <w:t>d</w:t>
+      </w:r>
+      <w:proofErr w:type="gramEnd"/>
+      <w:r>
+        <w:t xml:space="preserve"> to free the memory if Remove is called on</w:t>
+      </w:r>
+      <w:r>
+        <w:t xml:space="preserve"> a </w:t>
+      </w:r>
+      <w:proofErr w:type="spellStart"/>
+      <w:r>
+        <w:t>GameComponent</w:t>
+      </w:r>
+      <w:proofErr w:type="spellEnd"/>
+      <w:r>
+        <w:t xml:space="preserve"> from the </w:t>
+      </w:r>
+      <w:proofErr w:type="spellStart"/>
+      <w:r>
+        <w:t>GameObject</w:t>
+      </w:r>
+      <w:proofErr w:type="spellEnd"/>
+      <w:r>
+        <w:t xml:space="preserve">.  This behavior also occurs with </w:t>
+      </w:r>
+      <w:proofErr w:type="spellStart"/>
+      <w:r>
+        <w:t>GameWorld</w:t>
+      </w:r>
+      <w:proofErr w:type="spellEnd"/>
+      <w:r>
+        <w:t xml:space="preserve"> and their </w:t>
+      </w:r>
+      <w:proofErr w:type="spellStart"/>
+      <w:r>
+        <w:t>GameObject</w:t>
+      </w:r>
+      <w:proofErr w:type="spellEnd"/>
+      <w:r>
+        <w:t>(s).</w:t>
+      </w:r>
+    </w:p>
+    <w:p>
+      <w:pPr>
+        <w:spacing w:after="0"/>
+      </w:pPr>
+    </w:p>
+    <w:p>
+      <w:pPr>
+        <w:pStyle w:val="Heading2"/>
+        <w:rPr>
+          <w:sz w:val="28"/>
+          <w:szCs w:val="28"/>
+        </w:rPr>
+      </w:pPr>
+      <w:bookmarkStart w:id="2" w:name="_Toc367009807"/>
+      <w:r>
+        <w:rPr>
+          <w:sz w:val="28"/>
+          <w:szCs w:val="28"/>
+        </w:rPr>
+        <w:t>References</w:t>
+      </w:r>
+      <w:bookmarkEnd w:id="2"/>
+    </w:p>
+    <w:p>
+      <w:pPr>
+        <w:spacing w:after="0"/>
+      </w:pPr>
     </w:p>
     <w:p>
       <w:pPr>
@@ -946,59 +1129,76 @@
     </w:p>
     <w:p>
       <w:pPr>
-        <w:pStyle w:val="Heading1"/>
-        <w:rPr>
-          <w:sz w:val="32"/>
-        </w:rPr>
-      </w:pPr>
-      <w:bookmarkStart w:id="2" w:name="_Toc365829094"/>
-      <w:r>
-        <w:rPr>
-          <w:sz w:val="32"/>
-        </w:rPr>
-        <w:t>Model Exporter</w:t>
-      </w:r>
-      <w:bookmarkEnd w:id="2"/>
-    </w:p>
-    <w:p>
-      <w:pPr>
-        <w:spacing w:after="0"/>
-      </w:pPr>
-    </w:p>
-    <w:p>
-      <w:r>
-        <w:t xml:space="preserve">The custom 3ds Max exporter resides within the Sentinel_Exporter folder.  The </w:t>
-      </w:r>
-      <w:r>
-        <w:t xml:space="preserve">resulting Sentinel_Exporter.dle </w:t>
-      </w:r>
-      <w:r>
-        <w:t xml:space="preserve">is </w:t>
-      </w:r>
-      <w:r>
-        <w:t xml:space="preserve">automatically </w:t>
-      </w:r>
-      <w:r>
-        <w:t>placed within the local 3ds Max 2012 folder.  This is done through an environment variable called “ADSK_3DSMAX_x64_2012”.  An additional environment variable was created to reference the SDK titled “</w:t>
-      </w:r>
-      <w:r>
-        <w:t>MAX2012SDK</w:t>
-      </w:r>
-      <w:r>
-        <w:t>”.</w:t>
-      </w:r>
-      <w:r>
-        <w:t xml:space="preserve">  Generally, the file folder for 3ds Max resides within a protected folder, therefore, to compile the program, Visual Studio should be opened in Administrator mode.</w:t>
-      </w:r>
-    </w:p>
-    <w:p>
-      <w:r>
-        <w:t>The exporter only exports the model within the scene.  Save the file as a .MAX or any other native file format to 3ds Max 2012 in order to export the model if any changes are made, i.e. no importer exists for the M3D file format.</w:t>
-      </w:r>
-      <w:bookmarkStart w:id="3" w:name="_GoBack"/>
+        <w:pStyle w:val="Heading2"/>
+      </w:pPr>
+      <w:bookmarkStart w:id="3" w:name="_Toc367009808"/>
+      <w:r>
+        <w:t>Inspectors</w:t>
+      </w:r>
       <w:bookmarkEnd w:id="3"/>
     </w:p>
-    <w:p/>
+    <w:p>
+      <w:pPr>
+        <w:spacing w:after="0"/>
+      </w:pPr>
+    </w:p>
+    <w:p>
+      <w:pPr>
+        <w:spacing w:after="0"/>
+      </w:pPr>
+      <w:r>
+        <w:t xml:space="preserve">Classes named with </w:t>
+      </w:r>
+      <w:proofErr w:type="gramStart"/>
+      <w:r>
+        <w:t>I</w:t>
+      </w:r>
+      <w:proofErr w:type="gramEnd"/>
+      <w:r>
+        <w:t xml:space="preserve"> represent Inspector classes.  Each Inspector class creates a WPF Object for placement within the Inspector interface within the Editor.</w:t>
+      </w:r>
+    </w:p>
+    <w:p>
+      <w:pPr>
+        <w:spacing w:after="0"/>
+      </w:pPr>
+    </w:p>
+    <w:p>
+      <w:pPr>
+        <w:pStyle w:val="Heading2"/>
+      </w:pPr>
+      <w:bookmarkStart w:id="4" w:name="_Toc367009809"/>
+      <w:r>
+        <w:t>Assets</w:t>
+      </w:r>
+      <w:bookmarkEnd w:id="4"/>
+    </w:p>
+    <w:p>
+      <w:pPr>
+        <w:spacing w:after="0"/>
+      </w:pPr>
+    </w:p>
+    <w:p>
+      <w:r>
+        <w:t xml:space="preserve">Classes named with </w:t>
+      </w:r>
+      <w:proofErr w:type="gramStart"/>
+      <w:r>
+        <w:t>A</w:t>
+      </w:r>
+      <w:proofErr w:type="gramEnd"/>
+      <w:r>
+        <w:t xml:space="preserve"> represent Asset classes.  They are broken down into groups called Texture, </w:t>
+      </w:r>
+      <w:proofErr w:type="spellStart"/>
+      <w:r>
+        <w:t>Shader</w:t>
+      </w:r>
+      <w:proofErr w:type="spellEnd"/>
+      <w:r>
+        <w:t>, Mesh, and Model.</w:t>
+      </w:r>
+    </w:p>
     <w:p>
       <w:pPr>
         <w:rPr>
@@ -1024,15 +1224,134 @@
           <w:sz w:val="32"/>
         </w:rPr>
       </w:pPr>
-      <w:bookmarkStart w:id="4" w:name="_Toc365829095"/>
+      <w:bookmarkStart w:id="5" w:name="_Toc367009810"/>
       <w:r>
         <w:rPr>
           <w:sz w:val="32"/>
+        </w:rPr>
+        <w:lastRenderedPageBreak/>
+        <w:t>Model Exporter</w:t>
+      </w:r>
+      <w:bookmarkEnd w:id="5"/>
+    </w:p>
+    <w:p>
+      <w:pPr>
+        <w:spacing w:after="0"/>
+      </w:pPr>
+    </w:p>
+    <w:p>
+      <w:r>
+        <w:t xml:space="preserve">The custom 3ds Max exporter resides within the </w:t>
+      </w:r>
+      <w:proofErr w:type="spellStart"/>
+      <w:r>
+        <w:t>Sentinel_Exporter</w:t>
+      </w:r>
+      <w:proofErr w:type="spellEnd"/>
+      <w:r>
+        <w:t xml:space="preserve"> folder.  The </w:t>
+      </w:r>
+      <w:r>
+        <w:t xml:space="preserve">resulting </w:t>
+      </w:r>
+      <w:proofErr w:type="spellStart"/>
+      <w:r>
+        <w:t>Sentinel_Exporter.dle</w:t>
+      </w:r>
+      <w:proofErr w:type="spellEnd"/>
+      <w:r>
+        <w:t xml:space="preserve"> </w:t>
+      </w:r>
+      <w:proofErr w:type="gramStart"/>
+      <w:r>
+        <w:t xml:space="preserve">is </w:t>
+      </w:r>
+      <w:r>
+        <w:t xml:space="preserve">automatically </w:t>
+      </w:r>
+      <w:r>
+        <w:t>placed</w:t>
+      </w:r>
+      <w:proofErr w:type="gramEnd"/>
+      <w:r>
+        <w:t xml:space="preserve"> within the local 3ds Max 2012 folder.  This </w:t>
+      </w:r>
+      <w:proofErr w:type="gramStart"/>
+      <w:r>
+        <w:t>is done</w:t>
+      </w:r>
+      <w:proofErr w:type="gramEnd"/>
+      <w:r>
+        <w:t xml:space="preserve"> through an environment variable called “ADSK_3DSMAX_x64_2012”.  An additional environment variable </w:t>
+      </w:r>
+      <w:proofErr w:type="gramStart"/>
+      <w:r>
+        <w:t>was created</w:t>
+      </w:r>
+      <w:proofErr w:type="gramEnd"/>
+      <w:r>
+        <w:t xml:space="preserve"> to reference the SDK titled “</w:t>
+      </w:r>
+      <w:r>
+        <w:t>MAX2012SDK</w:t>
+      </w:r>
+      <w:r>
+        <w:t>”.</w:t>
+      </w:r>
+      <w:r>
+        <w:t xml:space="preserve">  Generally, the file folder for 3ds Max resides within a protected folder, therefore, to compile the program, Visual Studio should be opened in Administrator mode.</w:t>
+      </w:r>
+    </w:p>
+    <w:p>
+      <w:r>
+        <w:t xml:space="preserve">The exporter only exports the model within the scene.  Save the file as a .MAX or any other native file format to 3ds Max 2012 in order to export the model if any changes </w:t>
+      </w:r>
+      <w:proofErr w:type="gramStart"/>
+      <w:r>
+        <w:t>are made</w:t>
+      </w:r>
+      <w:proofErr w:type="gramEnd"/>
+      <w:r>
+        <w:t>, i.e. no importer exists for the M3D file format.</w:t>
+      </w:r>
+    </w:p>
+    <w:p/>
+    <w:p>
+      <w:pPr>
+        <w:rPr>
+          <w:rFonts w:asciiTheme="majorHAnsi" w:eastAsiaTheme="majorEastAsia" w:hAnsiTheme="majorHAnsi" w:cstheme="majorBidi"/>
+          <w:b/>
+          <w:bCs/>
+          <w:color w:val="365F91" w:themeColor="accent1" w:themeShade="BF"/>
+          <w:sz w:val="32"/>
+          <w:szCs w:val="28"/>
+        </w:rPr>
+      </w:pPr>
+      <w:r>
+        <w:rPr>
+          <w:sz w:val="32"/>
+        </w:rPr>
+        <w:br w:type="page"/>
+      </w:r>
+    </w:p>
+    <w:p>
+      <w:pPr>
+        <w:pStyle w:val="Heading1"/>
+        <w:rPr>
+          <w:sz w:val="32"/>
+          <w:szCs w:val="32"/>
+        </w:rPr>
+      </w:pPr>
+      <w:bookmarkStart w:id="6" w:name="_Toc367009811"/>
+      <w:r>
+        <w:rPr>
+          <w:sz w:val="32"/>
+          <w:szCs w:val="32"/>
         </w:rPr>
         <w:lastRenderedPageBreak/>
         <w:t>Level Editor Controls</w:t>
       </w:r>
-      <w:bookmarkEnd w:id="4"/>
+      <w:bookmarkEnd w:id="6"/>
     </w:p>
     <w:p>
       <w:pPr>
@@ -1057,24 +1376,19 @@
     </w:p>
     <w:p>
       <w:pPr>
-        <w:spacing w:after="0"/>
-      </w:pPr>
-    </w:p>
-    <w:p>
-      <w:pPr>
         <w:pStyle w:val="Heading1"/>
         <w:rPr>
           <w:sz w:val="32"/>
         </w:rPr>
       </w:pPr>
-      <w:bookmarkStart w:id="5" w:name="_Toc365829096"/>
+      <w:bookmarkStart w:id="7" w:name="_Toc367009812"/>
       <w:r>
         <w:rPr>
           <w:sz w:val="32"/>
         </w:rPr>
         <w:t>Sentinel Test Program Controls</w:t>
       </w:r>
-      <w:bookmarkEnd w:id="5"/>
+      <w:bookmarkEnd w:id="7"/>
     </w:p>
     <w:p>
       <w:pPr>
@@ -1124,7 +1438,9 @@
           <w:szCs w:val="32"/>
         </w:rPr>
       </w:pPr>
-      <w:bookmarkStart w:id="6" w:name="_Toc365829097"/>
+      <w:bookmarkStart w:id="8" w:name="_Toc367009813"/>
+      <w:bookmarkStart w:id="9" w:name="_GoBack"/>
+      <w:bookmarkEnd w:id="9"/>
       <w:r>
         <w:rPr>
           <w:sz w:val="32"/>
@@ -1132,7 +1448,7 @@
         </w:rPr>
         <w:t>Create Custom Program</w:t>
       </w:r>
-      <w:bookmarkEnd w:id="6"/>
+      <w:bookmarkEnd w:id="8"/>
     </w:p>
     <w:p>
       <w:pPr>
@@ -1171,571 +1487,6 @@
       </w:pPr>
       <w:r>
         <w:t>Each header file contains instructions on its usage.</w:t>
-      </w:r>
-      <w:r>
-        <w:br w:type="page"/>
-      </w:r>
-    </w:p>
-    <w:p>
-      <w:pPr>
-        <w:pStyle w:val="Heading1"/>
-        <w:rPr>
-          <w:sz w:val="32"/>
-          <w:szCs w:val="32"/>
-        </w:rPr>
-      </w:pPr>
-      <w:bookmarkStart w:id="7" w:name="_Toc365829098"/>
-      <w:r>
-        <w:rPr>
-          <w:sz w:val="32"/>
-          <w:szCs w:val="32"/>
-        </w:rPr>
-        <w:lastRenderedPageBreak/>
-        <w:t>Class Reference</w:t>
-      </w:r>
-      <w:bookmarkEnd w:id="7"/>
-    </w:p>
-    <w:p>
-      <w:pPr>
-        <w:pStyle w:val="Heading2"/>
-      </w:pPr>
-      <w:bookmarkStart w:id="8" w:name="_Toc365829099"/>
-      <w:r>
-        <w:t>Macros</w:t>
-      </w:r>
-      <w:bookmarkEnd w:id="8"/>
-    </w:p>
-    <w:p>
-      <w:pPr>
-        <w:spacing w:after="0"/>
-      </w:pPr>
-    </w:p>
-    <w:p>
-      <w:pPr>
-        <w:autoSpaceDE w:val="0"/>
-        <w:autoSpaceDN w:val="0"/>
-        <w:adjustRightInd w:val="0"/>
-        <w:spacing w:after="0" w:line="240" w:lineRule="auto"/>
-        <w:rPr>
-          <w:rFonts w:ascii="Consolas" w:hAnsi="Consolas" w:cs="Consolas"/>
-          <w:sz w:val="20"/>
-          <w:szCs w:val="20"/>
-        </w:rPr>
-      </w:pPr>
-      <w:r>
-        <w:rPr>
-          <w:rFonts w:ascii="Consolas" w:hAnsi="Consolas" w:cs="Consolas"/>
-          <w:color w:val="0000FF"/>
-          <w:sz w:val="20"/>
-          <w:szCs w:val="20"/>
-        </w:rPr>
-        <w:t>#define</w:t>
-      </w:r>
-      <w:r>
-        <w:rPr>
-          <w:rFonts w:ascii="Consolas" w:hAnsi="Consolas" w:cs="Consolas"/>
-          <w:sz w:val="20"/>
-          <w:szCs w:val="20"/>
-        </w:rPr>
-        <w:t xml:space="preserve"> TRACE( text )</w:t>
-      </w:r>
-    </w:p>
-    <w:p>
-      <w:pPr>
-        <w:autoSpaceDE w:val="0"/>
-        <w:autoSpaceDN w:val="0"/>
-        <w:adjustRightInd w:val="0"/>
-        <w:spacing w:after="0" w:line="240" w:lineRule="auto"/>
-        <w:rPr>
-          <w:rFonts w:ascii="Consolas" w:hAnsi="Consolas" w:cs="Consolas"/>
-          <w:sz w:val="20"/>
-          <w:szCs w:val="20"/>
-        </w:rPr>
-      </w:pPr>
-    </w:p>
-    <w:p>
-      <w:pPr>
-        <w:autoSpaceDE w:val="0"/>
-        <w:autoSpaceDN w:val="0"/>
-        <w:adjustRightInd w:val="0"/>
-        <w:spacing w:after="0" w:line="240" w:lineRule="auto"/>
-        <w:rPr>
-          <w:rFonts w:ascii="Consolas" w:hAnsi="Consolas" w:cs="Consolas"/>
-          <w:sz w:val="20"/>
-          <w:szCs w:val="20"/>
-        </w:rPr>
-      </w:pPr>
-      <w:r>
-        <w:rPr>
-          <w:rFonts w:ascii="Consolas" w:hAnsi="Consolas" w:cs="Consolas"/>
-          <w:sz w:val="20"/>
-          <w:szCs w:val="20"/>
-        </w:rPr>
-        <w:t>Outputs text to console.</w:t>
-      </w:r>
-    </w:p>
-    <w:p>
-      <w:pPr>
-        <w:autoSpaceDE w:val="0"/>
-        <w:autoSpaceDN w:val="0"/>
-        <w:adjustRightInd w:val="0"/>
-        <w:spacing w:after="0" w:line="240" w:lineRule="auto"/>
-        <w:rPr>
-          <w:rFonts w:ascii="Consolas" w:hAnsi="Consolas" w:cs="Consolas"/>
-          <w:sz w:val="20"/>
-          <w:szCs w:val="20"/>
-        </w:rPr>
-      </w:pPr>
-    </w:p>
-    <w:p>
-      <w:pPr>
-        <w:autoSpaceDE w:val="0"/>
-        <w:autoSpaceDN w:val="0"/>
-        <w:adjustRightInd w:val="0"/>
-        <w:spacing w:after="0" w:line="240" w:lineRule="auto"/>
-        <w:rPr>
-          <w:rFonts w:ascii="Consolas" w:hAnsi="Consolas" w:cs="Consolas"/>
-          <w:sz w:val="20"/>
-          <w:szCs w:val="20"/>
-        </w:rPr>
-      </w:pPr>
-      <w:r>
-        <w:rPr>
-          <w:rFonts w:ascii="Consolas" w:hAnsi="Consolas" w:cs="Consolas"/>
-          <w:sz w:val="20"/>
-          <w:szCs w:val="20"/>
-        </w:rPr>
-        <w:t>Example:</w:t>
-      </w:r>
-    </w:p>
-    <w:p>
-      <w:pPr>
-        <w:autoSpaceDE w:val="0"/>
-        <w:autoSpaceDN w:val="0"/>
-        <w:adjustRightInd w:val="0"/>
-        <w:spacing w:after="0" w:line="240" w:lineRule="auto"/>
-        <w:rPr>
-          <w:rFonts w:ascii="Consolas" w:hAnsi="Consolas" w:cs="Consolas"/>
-          <w:sz w:val="20"/>
-          <w:szCs w:val="20"/>
-        </w:rPr>
-      </w:pPr>
-    </w:p>
-    <w:p>
-      <w:pPr>
-        <w:autoSpaceDE w:val="0"/>
-        <w:autoSpaceDN w:val="0"/>
-        <w:adjustRightInd w:val="0"/>
-        <w:spacing w:after="0" w:line="240" w:lineRule="auto"/>
-        <w:rPr>
-          <w:rFonts w:ascii="Consolas" w:hAnsi="Consolas" w:cs="Consolas"/>
-          <w:color w:val="A31515"/>
-          <w:sz w:val="15"/>
-          <w:szCs w:val="15"/>
-        </w:rPr>
-      </w:pPr>
-      <w:r>
-        <w:rPr>
-          <w:rFonts w:ascii="Consolas" w:hAnsi="Consolas" w:cs="Consolas"/>
-          <w:sz w:val="20"/>
-          <w:szCs w:val="20"/>
-        </w:rPr>
-        <w:t xml:space="preserve">TRACE( </w:t>
-      </w:r>
-      <w:r>
-        <w:rPr>
-          <w:rFonts w:ascii="Consolas" w:hAnsi="Consolas" w:cs="Consolas"/>
-          <w:color w:val="A31515"/>
-          <w:sz w:val="20"/>
-          <w:szCs w:val="20"/>
-        </w:rPr>
-        <w:t>"</w:t>
-      </w:r>
-      <w:r>
-        <w:rPr>
-          <w:rFonts w:ascii="Consolas" w:hAnsi="Consolas" w:cs="Consolas"/>
-          <w:color w:val="A31515"/>
-          <w:sz w:val="20"/>
-          <w:szCs w:val="20"/>
-        </w:rPr>
-        <w:t>Output to Console Successful!</w:t>
-      </w:r>
-      <w:r>
-        <w:rPr>
-          <w:rFonts w:ascii="Consolas" w:hAnsi="Consolas" w:cs="Consolas"/>
-          <w:color w:val="A31515"/>
-          <w:sz w:val="20"/>
-          <w:szCs w:val="20"/>
-        </w:rPr>
-        <w:t>"</w:t>
-      </w:r>
-      <w:r>
-        <w:rPr>
-          <w:rFonts w:ascii="Consolas" w:hAnsi="Consolas" w:cs="Consolas"/>
-          <w:color w:val="A31515"/>
-          <w:sz w:val="20"/>
-          <w:szCs w:val="20"/>
-        </w:rPr>
-        <w:t xml:space="preserve"> </w:t>
-      </w:r>
-      <w:r>
-        <w:rPr>
-          <w:rFonts w:ascii="Consolas" w:hAnsi="Consolas" w:cs="Consolas"/>
-          <w:sz w:val="20"/>
-          <w:szCs w:val="20"/>
-        </w:rPr>
-        <w:t>);</w:t>
-      </w:r>
-    </w:p>
-    <w:p>
-      <w:pPr>
-        <w:autoSpaceDE w:val="0"/>
-        <w:autoSpaceDN w:val="0"/>
-        <w:adjustRightInd w:val="0"/>
-        <w:spacing w:after="0" w:line="240" w:lineRule="auto"/>
-        <w:rPr>
-          <w:rFonts w:ascii="Consolas" w:hAnsi="Consolas" w:cs="Consolas"/>
-          <w:sz w:val="20"/>
-          <w:szCs w:val="20"/>
-        </w:rPr>
-      </w:pPr>
-    </w:p>
-    <w:p/>
-    <w:p>
-      <w:pPr>
-        <w:pStyle w:val="Heading2"/>
-      </w:pPr>
-      <w:bookmarkStart w:id="9" w:name="_Toc365829100"/>
-      <w:r>
-        <w:t>Global Functions</w:t>
-      </w:r>
-      <w:bookmarkEnd w:id="9"/>
-    </w:p>
-    <w:p>
-      <w:pPr>
-        <w:spacing w:after="0"/>
-      </w:pPr>
-    </w:p>
-    <w:p>
-      <w:pPr>
-        <w:autoSpaceDE w:val="0"/>
-        <w:autoSpaceDN w:val="0"/>
-        <w:adjustRightInd w:val="0"/>
-        <w:spacing w:after="0" w:line="240" w:lineRule="auto"/>
-        <w:rPr>
-          <w:rFonts w:ascii="Consolas" w:hAnsi="Consolas" w:cs="Consolas"/>
-          <w:sz w:val="20"/>
-          <w:szCs w:val="20"/>
-        </w:rPr>
-      </w:pPr>
-      <w:r>
-        <w:rPr>
-          <w:rFonts w:ascii="Consolas" w:hAnsi="Consolas" w:cs="Consolas"/>
-          <w:color w:val="0000FF"/>
-          <w:sz w:val="20"/>
-          <w:szCs w:val="20"/>
-        </w:rPr>
-        <w:t>void</w:t>
-      </w:r>
-      <w:r>
-        <w:rPr>
-          <w:rFonts w:ascii="Consolas" w:hAnsi="Consolas" w:cs="Consolas"/>
-          <w:sz w:val="20"/>
-          <w:szCs w:val="20"/>
-        </w:rPr>
-        <w:t xml:space="preserve"> </w:t>
-      </w:r>
-      <w:r>
-        <w:rPr>
-          <w:rFonts w:ascii="Consolas" w:hAnsi="Consolas" w:cs="Consolas"/>
-          <w:sz w:val="20"/>
-          <w:szCs w:val="20"/>
-        </w:rPr>
-        <w:t xml:space="preserve">SetDirectory( </w:t>
-      </w:r>
-      <w:r>
-        <w:rPr>
-          <w:rFonts w:ascii="Consolas" w:hAnsi="Consolas" w:cs="Consolas"/>
-          <w:color w:val="0000FF"/>
-          <w:sz w:val="20"/>
-          <w:szCs w:val="20"/>
-        </w:rPr>
-        <w:t>const</w:t>
-      </w:r>
-      <w:r>
-        <w:rPr>
-          <w:rFonts w:ascii="Consolas" w:hAnsi="Consolas" w:cs="Consolas"/>
-          <w:sz w:val="20"/>
-          <w:szCs w:val="20"/>
-        </w:rPr>
-        <w:t xml:space="preserve"> </w:t>
-      </w:r>
-      <w:r>
-        <w:rPr>
-          <w:rFonts w:ascii="Consolas" w:hAnsi="Consolas" w:cs="Consolas"/>
-          <w:color w:val="0000FF"/>
-          <w:sz w:val="20"/>
-          <w:szCs w:val="20"/>
-        </w:rPr>
-        <w:t>char</w:t>
-      </w:r>
-      <w:r>
-        <w:rPr>
-          <w:rFonts w:ascii="Consolas" w:hAnsi="Consolas" w:cs="Consolas"/>
-          <w:sz w:val="20"/>
-          <w:szCs w:val="20"/>
-        </w:rPr>
-        <w:t>* dest );</w:t>
-      </w:r>
-    </w:p>
-    <w:p>
-      <w:pPr>
-        <w:spacing w:after="0"/>
-      </w:pPr>
-    </w:p>
-    <w:p>
-      <w:pPr>
-        <w:spacing w:after="0"/>
-        <w:rPr>
-          <w:rFonts w:ascii="Consolas" w:hAnsi="Consolas" w:cs="Consolas"/>
-          <w:sz w:val="20"/>
-          <w:szCs w:val="20"/>
-        </w:rPr>
-      </w:pPr>
-      <w:r>
-        <w:rPr>
-          <w:rFonts w:ascii="Consolas" w:hAnsi="Consolas" w:cs="Consolas"/>
-          <w:sz w:val="20"/>
-          <w:szCs w:val="20"/>
-        </w:rPr>
-        <w:t>Sets the directory in relation to the current directory.</w:t>
-      </w:r>
-    </w:p>
-    <w:p>
-      <w:pPr>
-        <w:spacing w:after="0"/>
-        <w:rPr>
-          <w:rFonts w:ascii="Consolas" w:hAnsi="Consolas" w:cs="Consolas"/>
-          <w:sz w:val="20"/>
-          <w:szCs w:val="20"/>
-        </w:rPr>
-      </w:pPr>
-    </w:p>
-    <w:p>
-      <w:pPr>
-        <w:spacing w:after="0"/>
-        <w:rPr>
-          <w:rFonts w:ascii="Consolas" w:hAnsi="Consolas" w:cs="Consolas"/>
-          <w:sz w:val="20"/>
-          <w:szCs w:val="20"/>
-        </w:rPr>
-      </w:pPr>
-      <w:r>
-        <w:rPr>
-          <w:rFonts w:ascii="Consolas" w:hAnsi="Consolas" w:cs="Consolas"/>
-          <w:sz w:val="20"/>
-          <w:szCs w:val="20"/>
-        </w:rPr>
-        <w:t>Example:</w:t>
-      </w:r>
-    </w:p>
-    <w:p>
-      <w:pPr>
-        <w:spacing w:after="0"/>
-        <w:rPr>
-          <w:rFonts w:ascii="Consolas" w:hAnsi="Consolas" w:cs="Consolas"/>
-          <w:sz w:val="20"/>
-          <w:szCs w:val="20"/>
-        </w:rPr>
-      </w:pPr>
-    </w:p>
-    <w:p>
-      <w:pPr>
-        <w:spacing w:after="0"/>
-        <w:rPr>
-          <w:rFonts w:ascii="Consolas" w:hAnsi="Consolas" w:cs="Consolas"/>
-          <w:sz w:val="20"/>
-          <w:szCs w:val="20"/>
-        </w:rPr>
-      </w:pPr>
-      <w:r>
-        <w:rPr>
-          <w:rFonts w:ascii="Consolas" w:hAnsi="Consolas" w:cs="Consolas"/>
-          <w:sz w:val="20"/>
-          <w:szCs w:val="20"/>
-        </w:rPr>
-        <w:t xml:space="preserve">SetDirectory( </w:t>
-      </w:r>
-      <w:r>
-        <w:rPr>
-          <w:rFonts w:ascii="Consolas" w:hAnsi="Consolas" w:cs="Consolas"/>
-          <w:color w:val="A31515"/>
-          <w:sz w:val="20"/>
-          <w:szCs w:val="20"/>
-        </w:rPr>
-        <w:t>"</w:t>
-      </w:r>
-      <w:r>
-        <w:rPr>
-          <w:rFonts w:ascii="Consolas" w:hAnsi="Consolas" w:cs="Consolas"/>
-          <w:color w:val="A31515"/>
-          <w:sz w:val="20"/>
-          <w:szCs w:val="20"/>
-        </w:rPr>
-        <w:t>Shaders</w:t>
-      </w:r>
-      <w:r>
-        <w:rPr>
-          <w:rFonts w:ascii="Consolas" w:hAnsi="Consolas" w:cs="Consolas"/>
-          <w:color w:val="A31515"/>
-          <w:sz w:val="20"/>
-          <w:szCs w:val="20"/>
-        </w:rPr>
-        <w:t>"</w:t>
-      </w:r>
-      <w:r>
-        <w:rPr>
-          <w:rFonts w:ascii="Consolas" w:hAnsi="Consolas" w:cs="Consolas"/>
-          <w:color w:val="A31515"/>
-          <w:sz w:val="20"/>
-          <w:szCs w:val="20"/>
-        </w:rPr>
-        <w:t xml:space="preserve"> </w:t>
-      </w:r>
-      <w:r>
-        <w:rPr>
-          <w:rFonts w:ascii="Consolas" w:hAnsi="Consolas" w:cs="Consolas"/>
-          <w:sz w:val="20"/>
-          <w:szCs w:val="20"/>
-        </w:rPr>
-        <w:t>);</w:t>
-      </w:r>
-    </w:p>
-    <w:p>
-      <w:pPr>
-        <w:spacing w:after="0"/>
-        <w:rPr>
-          <w:rFonts w:ascii="Consolas" w:hAnsi="Consolas" w:cs="Consolas"/>
-          <w:sz w:val="20"/>
-          <w:szCs w:val="20"/>
-        </w:rPr>
-      </w:pPr>
-    </w:p>
-    <w:p>
-      <w:pPr>
-        <w:autoSpaceDE w:val="0"/>
-        <w:autoSpaceDN w:val="0"/>
-        <w:adjustRightInd w:val="0"/>
-        <w:spacing w:after="0" w:line="240" w:lineRule="auto"/>
-        <w:rPr>
-          <w:rFonts w:ascii="Consolas" w:hAnsi="Consolas" w:cs="Consolas"/>
-          <w:color w:val="008000"/>
-          <w:sz w:val="20"/>
-          <w:szCs w:val="20"/>
-        </w:rPr>
-      </w:pPr>
-      <w:r>
-        <w:rPr>
-          <w:rFonts w:ascii="Consolas" w:hAnsi="Consolas" w:cs="Consolas"/>
-          <w:color w:val="008000"/>
-          <w:sz w:val="20"/>
-          <w:szCs w:val="20"/>
-        </w:rPr>
-        <w:t xml:space="preserve">// </w:t>
-      </w:r>
-      <w:r>
-        <w:rPr>
-          <w:rFonts w:ascii="Consolas" w:hAnsi="Consolas" w:cs="Consolas"/>
-          <w:color w:val="008000"/>
-          <w:sz w:val="20"/>
-          <w:szCs w:val="20"/>
-        </w:rPr>
-        <w:t>Load Shaders</w:t>
-      </w:r>
-      <w:r>
-        <w:rPr>
-          <w:rFonts w:ascii="Consolas" w:hAnsi="Consolas" w:cs="Consolas"/>
-          <w:color w:val="008000"/>
-          <w:sz w:val="20"/>
-          <w:szCs w:val="20"/>
-        </w:rPr>
-        <w:t>.</w:t>
-      </w:r>
-    </w:p>
-    <w:p>
-      <w:pPr>
-        <w:autoSpaceDE w:val="0"/>
-        <w:autoSpaceDN w:val="0"/>
-        <w:adjustRightInd w:val="0"/>
-        <w:spacing w:after="0" w:line="240" w:lineRule="auto"/>
-        <w:rPr>
-          <w:rFonts w:ascii="Consolas" w:hAnsi="Consolas" w:cs="Consolas"/>
-          <w:color w:val="008000"/>
-          <w:sz w:val="20"/>
-          <w:szCs w:val="20"/>
-        </w:rPr>
-      </w:pPr>
-    </w:p>
-    <w:p>
-      <w:pPr>
-        <w:spacing w:after="0"/>
-        <w:rPr>
-          <w:rFonts w:ascii="Consolas" w:hAnsi="Consolas" w:cs="Consolas"/>
-          <w:sz w:val="20"/>
-          <w:szCs w:val="20"/>
-        </w:rPr>
-      </w:pPr>
-      <w:r>
-        <w:rPr>
-          <w:rFonts w:ascii="Consolas" w:hAnsi="Consolas" w:cs="Consolas"/>
-          <w:sz w:val="20"/>
-          <w:szCs w:val="20"/>
-        </w:rPr>
-        <w:t xml:space="preserve">SetDirectory( </w:t>
-      </w:r>
-      <w:r>
-        <w:rPr>
-          <w:rFonts w:ascii="Consolas" w:hAnsi="Consolas" w:cs="Consolas"/>
-          <w:color w:val="A31515"/>
-          <w:sz w:val="20"/>
-          <w:szCs w:val="20"/>
-        </w:rPr>
-        <w:t>"</w:t>
-      </w:r>
-      <w:r>
-        <w:rPr>
-          <w:rFonts w:ascii="Consolas" w:hAnsi="Consolas" w:cs="Consolas"/>
-          <w:color w:val="A31515"/>
-          <w:sz w:val="20"/>
-          <w:szCs w:val="20"/>
-        </w:rPr>
-        <w:t>..</w:t>
-      </w:r>
-      <w:r>
-        <w:rPr>
-          <w:rFonts w:ascii="Consolas" w:hAnsi="Consolas" w:cs="Consolas"/>
-          <w:color w:val="A31515"/>
-          <w:sz w:val="20"/>
-          <w:szCs w:val="20"/>
-        </w:rPr>
-        <w:t>"</w:t>
-      </w:r>
-      <w:r>
-        <w:rPr>
-          <w:rFonts w:ascii="Consolas" w:hAnsi="Consolas" w:cs="Consolas"/>
-          <w:color w:val="A31515"/>
-          <w:sz w:val="20"/>
-          <w:szCs w:val="20"/>
-        </w:rPr>
-        <w:t xml:space="preserve"> </w:t>
-      </w:r>
-      <w:r>
-        <w:rPr>
-          <w:rFonts w:ascii="Consolas" w:hAnsi="Consolas" w:cs="Consolas"/>
-          <w:sz w:val="20"/>
-          <w:szCs w:val="20"/>
-        </w:rPr>
-        <w:t>);</w:t>
       </w:r>
     </w:p>
     <w:sectPr>
@@ -3007,7 +2758,7 @@
 </file>
 
 <file path=customXml/itemProps1.xml><?xml version="1.0" encoding="utf-8"?>
-<ds:datastoreItem xmlns:ds="http://schemas.openxmlformats.org/officeDocument/2006/customXml" ds:itemID="{46175B38-0B14-4350-8F6D-D733FF0C239F}">
+<ds:datastoreItem xmlns:ds="http://schemas.openxmlformats.org/officeDocument/2006/customXml" ds:itemID="{835A5E4D-FA2C-482F-9E51-C1A78E892CEE}">
   <ds:schemaRefs>
     <ds:schemaRef ds:uri="http://schemas.openxmlformats.org/officeDocument/2006/bibliography"/>
   </ds:schemaRefs>

</xml_diff>

<commit_message>
Added Shader loading with XML and Manager.
Rearranged Editor assets, and added them to the C# project so that they
should be copied into the Debug and Release folders automatically.
Added to documentation for a better explanation of behaviors.
</commit_message>
<xml_diff>
--- a/Sentinel_Manual.docx
+++ b/Sentinel_Manual.docx
@@ -134,7 +134,7 @@
           <w:r>
             <w:fldChar w:fldCharType="separate"/>
           </w:r>
-          <w:hyperlink w:anchor="_Toc367009805" w:history="1">
+          <w:hyperlink w:anchor="_Toc367279126" w:history="1">
             <w:r>
               <w:rPr>
                 <w:rStyle w:val="Hyperlink"/>
@@ -161,7 +161,7 @@
                 <w:noProof/>
                 <w:webHidden/>
               </w:rPr>
-              <w:instrText xml:space="preserve"> PAGEREF _Toc367009805 \h </w:instrText>
+              <w:instrText xml:space="preserve"> PAGEREF _Toc367279126 \h </w:instrText>
             </w:r>
             <w:r>
               <w:rPr>
@@ -203,7 +203,7 @@
               <w:noProof/>
             </w:rPr>
           </w:pPr>
-          <w:hyperlink w:anchor="_Toc367009806" w:history="1">
+          <w:hyperlink w:anchor="_Toc367279127" w:history="1">
             <w:r>
               <w:rPr>
                 <w:rStyle w:val="Hyperlink"/>
@@ -230,7 +230,7 @@
                 <w:noProof/>
                 <w:webHidden/>
               </w:rPr>
-              <w:instrText xml:space="preserve"> PAGEREF _Toc367009806 \h </w:instrText>
+              <w:instrText xml:space="preserve"> PAGEREF _Toc367279127 \h </w:instrText>
             </w:r>
             <w:r>
               <w:rPr>
@@ -272,7 +272,7 @@
               <w:noProof/>
             </w:rPr>
           </w:pPr>
-          <w:hyperlink w:anchor="_Toc367009807" w:history="1">
+          <w:hyperlink w:anchor="_Toc367279128" w:history="1">
             <w:r>
               <w:rPr>
                 <w:rStyle w:val="Hyperlink"/>
@@ -299,7 +299,7 @@
                 <w:noProof/>
                 <w:webHidden/>
               </w:rPr>
-              <w:instrText xml:space="preserve"> PAGEREF _Toc367009807 \h </w:instrText>
+              <w:instrText xml:space="preserve"> PAGEREF _Toc367279128 \h </w:instrText>
             </w:r>
             <w:r>
               <w:rPr>
@@ -341,7 +341,7 @@
               <w:noProof/>
             </w:rPr>
           </w:pPr>
-          <w:hyperlink w:anchor="_Toc367009808" w:history="1">
+          <w:hyperlink w:anchor="_Toc367279129" w:history="1">
             <w:r>
               <w:rPr>
                 <w:rStyle w:val="Hyperlink"/>
@@ -368,7 +368,7 @@
                 <w:noProof/>
                 <w:webHidden/>
               </w:rPr>
-              <w:instrText xml:space="preserve"> PAGEREF _Toc367009808 \h </w:instrText>
+              <w:instrText xml:space="preserve"> PAGEREF _Toc367279129 \h </w:instrText>
             </w:r>
             <w:r>
               <w:rPr>
@@ -410,7 +410,7 @@
               <w:noProof/>
             </w:rPr>
           </w:pPr>
-          <w:hyperlink w:anchor="_Toc367009809" w:history="1">
+          <w:hyperlink w:anchor="_Toc367279130" w:history="1">
             <w:r>
               <w:rPr>
                 <w:rStyle w:val="Hyperlink"/>
@@ -437,7 +437,7 @@
                 <w:noProof/>
                 <w:webHidden/>
               </w:rPr>
-              <w:instrText xml:space="preserve"> PAGEREF _Toc367009809 \h </w:instrText>
+              <w:instrText xml:space="preserve"> PAGEREF _Toc367279130 \h </w:instrText>
             </w:r>
             <w:r>
               <w:rPr>
@@ -457,7 +457,7 @@
                 <w:noProof/>
                 <w:webHidden/>
               </w:rPr>
-              <w:t>3</w:t>
+              <w:t>4</w:t>
             </w:r>
             <w:r>
               <w:rPr>
@@ -479,7 +479,7 @@
               <w:noProof/>
             </w:rPr>
           </w:pPr>
-          <w:hyperlink w:anchor="_Toc367009810" w:history="1">
+          <w:hyperlink w:anchor="_Toc367279131" w:history="1">
             <w:r>
               <w:rPr>
                 <w:rStyle w:val="Hyperlink"/>
@@ -506,7 +506,7 @@
                 <w:noProof/>
                 <w:webHidden/>
               </w:rPr>
-              <w:instrText xml:space="preserve"> PAGEREF _Toc367009810 \h </w:instrText>
+              <w:instrText xml:space="preserve"> PAGEREF _Toc367279131 \h </w:instrText>
             </w:r>
             <w:r>
               <w:rPr>
@@ -526,7 +526,7 @@
                 <w:noProof/>
                 <w:webHidden/>
               </w:rPr>
-              <w:t>4</w:t>
+              <w:t>5</w:t>
             </w:r>
             <w:r>
               <w:rPr>
@@ -548,7 +548,7 @@
               <w:noProof/>
             </w:rPr>
           </w:pPr>
-          <w:hyperlink w:anchor="_Toc367009811" w:history="1">
+          <w:hyperlink w:anchor="_Toc367279132" w:history="1">
             <w:r>
               <w:rPr>
                 <w:rStyle w:val="Hyperlink"/>
@@ -575,7 +575,7 @@
                 <w:noProof/>
                 <w:webHidden/>
               </w:rPr>
-              <w:instrText xml:space="preserve"> PAGEREF _Toc367009811 \h </w:instrText>
+              <w:instrText xml:space="preserve"> PAGEREF _Toc367279132 \h </w:instrText>
             </w:r>
             <w:r>
               <w:rPr>
@@ -595,7 +595,7 @@
                 <w:noProof/>
                 <w:webHidden/>
               </w:rPr>
-              <w:t>5</w:t>
+              <w:t>6</w:t>
             </w:r>
             <w:r>
               <w:rPr>
@@ -617,7 +617,7 @@
               <w:noProof/>
             </w:rPr>
           </w:pPr>
-          <w:hyperlink w:anchor="_Toc367009812" w:history="1">
+          <w:hyperlink w:anchor="_Toc367279133" w:history="1">
             <w:r>
               <w:rPr>
                 <w:rStyle w:val="Hyperlink"/>
@@ -644,7 +644,7 @@
                 <w:noProof/>
                 <w:webHidden/>
               </w:rPr>
-              <w:instrText xml:space="preserve"> PAGEREF _Toc367009812 \h </w:instrText>
+              <w:instrText xml:space="preserve"> PAGEREF _Toc367279133 \h </w:instrText>
             </w:r>
             <w:r>
               <w:rPr>
@@ -664,7 +664,7 @@
                 <w:noProof/>
                 <w:webHidden/>
               </w:rPr>
-              <w:t>5</w:t>
+              <w:t>7</w:t>
             </w:r>
             <w:r>
               <w:rPr>
@@ -686,7 +686,7 @@
               <w:noProof/>
             </w:rPr>
           </w:pPr>
-          <w:hyperlink w:anchor="_Toc367009813" w:history="1">
+          <w:hyperlink w:anchor="_Toc367279134" w:history="1">
             <w:r>
               <w:rPr>
                 <w:rStyle w:val="Hyperlink"/>
@@ -713,7 +713,7 @@
                 <w:noProof/>
                 <w:webHidden/>
               </w:rPr>
-              <w:instrText xml:space="preserve"> PAGEREF _Toc367009813 \h </w:instrText>
+              <w:instrText xml:space="preserve"> PAGEREF _Toc367279134 \h </w:instrText>
             </w:r>
             <w:r>
               <w:rPr>
@@ -733,7 +733,7 @@
                 <w:noProof/>
                 <w:webHidden/>
               </w:rPr>
-              <w:t>5</w:t>
+              <w:t>8</w:t>
             </w:r>
             <w:r>
               <w:rPr>
@@ -782,7 +782,7 @@
           <w:szCs w:val="32"/>
         </w:rPr>
       </w:pPr>
-      <w:bookmarkStart w:id="0" w:name="_Toc367009805"/>
+      <w:bookmarkStart w:id="0" w:name="_Toc367279126"/>
       <w:r>
         <w:rPr>
           <w:sz w:val="32"/>
@@ -945,7 +945,7 @@
           <w:szCs w:val="28"/>
         </w:rPr>
       </w:pPr>
-      <w:bookmarkStart w:id="1" w:name="_Toc367009806"/>
+      <w:bookmarkStart w:id="1" w:name="_Toc367279127"/>
       <w:r>
         <w:rPr>
           <w:sz w:val="28"/>
@@ -1031,18 +1031,25 @@
       </w:r>
       <w:proofErr w:type="spellEnd"/>
       <w:r>
-        <w:t xml:space="preserve">.  Delete </w:t>
-      </w:r>
-      <w:proofErr w:type="gramStart"/>
-      <w:r>
-        <w:t>must be calle</w:t>
-      </w:r>
-      <w:r>
-        <w:t>d</w:t>
-      </w:r>
-      <w:proofErr w:type="gramEnd"/>
-      <w:r>
-        <w:t xml:space="preserve"> to free the memory if Remove is called on</w:t>
+        <w:t xml:space="preserve"> during Shutdown</w:t>
+      </w:r>
+      <w:r>
+        <w:t xml:space="preserve">.  </w:t>
+      </w:r>
+      <w:r>
+        <w:t xml:space="preserve">Call </w:t>
+      </w:r>
+      <w:r>
+        <w:t>Dispose</w:t>
+      </w:r>
+      <w:r>
+        <w:t xml:space="preserve"> to free the memory</w:t>
+      </w:r>
+      <w:r>
+        <w:t xml:space="preserve"> </w:t>
+      </w:r>
+      <w:r>
+        <w:t>of</w:t>
       </w:r>
       <w:r>
         <w:t xml:space="preserve"> a </w:t>
@@ -1053,7 +1060,7 @@
       </w:r>
       <w:proofErr w:type="spellEnd"/>
       <w:r>
-        <w:t xml:space="preserve"> from the </w:t>
+        <w:t xml:space="preserve"> if not attached to a </w:t>
       </w:r>
       <w:proofErr w:type="spellStart"/>
       <w:r>
@@ -1078,6 +1085,108 @@
       <w:proofErr w:type="spellEnd"/>
       <w:r>
         <w:t>(s).</w:t>
+      </w:r>
+    </w:p>
+    <w:p>
+      <w:pPr>
+        <w:spacing w:after="0"/>
+      </w:pPr>
+    </w:p>
+    <w:p>
+      <w:pPr>
+        <w:spacing w:after="0"/>
+      </w:pPr>
+      <w:r>
+        <w:t xml:space="preserve">Classes that possess </w:t>
+      </w:r>
+      <w:proofErr w:type="spellStart"/>
+      <w:r>
+        <w:t>m_shared_ptr</w:t>
+      </w:r>
+      <w:proofErr w:type="spellEnd"/>
+      <w:r>
+        <w:t xml:space="preserve"> (e.g. </w:t>
+      </w:r>
+      <w:proofErr w:type="spellStart"/>
+      <w:r>
+        <w:t>WMesh</w:t>
+      </w:r>
+      <w:proofErr w:type="spellEnd"/>
+      <w:r>
+        <w:t xml:space="preserve">, </w:t>
+      </w:r>
+      <w:proofErr w:type="spellStart"/>
+      <w:r>
+        <w:t>WModel</w:t>
+      </w:r>
+      <w:proofErr w:type="spellEnd"/>
+      <w:r>
+        <w:t>)</w:t>
+      </w:r>
+      <w:r>
+        <w:t xml:space="preserve"> should call Dispose</w:t>
+      </w:r>
+      <w:r>
+        <w:t xml:space="preserve"> </w:t>
+      </w:r>
+      <w:r>
+        <w:t>to ensure predictable</w:t>
+      </w:r>
+      <w:r>
+        <w:t xml:space="preserve"> counter decrement</w:t>
+      </w:r>
+      <w:r>
+        <w:t xml:space="preserve">.  </w:t>
+      </w:r>
+      <w:r>
+        <w:t xml:space="preserve">Certain classes (e.g. </w:t>
+      </w:r>
+      <w:proofErr w:type="spellStart"/>
+      <w:r>
+        <w:t>WMeshComponent</w:t>
+      </w:r>
+      <w:proofErr w:type="spellEnd"/>
+      <w:r>
+        <w:t xml:space="preserve">) have properties that get a new </w:t>
+      </w:r>
+      <w:proofErr w:type="spellStart"/>
+      <w:r>
+        <w:t>m_shared_ptr</w:t>
+      </w:r>
+      <w:proofErr w:type="spellEnd"/>
+      <w:r>
+        <w:t xml:space="preserve"> possessing class (e.g. </w:t>
+      </w:r>
+      <w:proofErr w:type="spellStart"/>
+      <w:r>
+        <w:t>WMesh</w:t>
+      </w:r>
+      <w:proofErr w:type="spellEnd"/>
+      <w:r>
+        <w:t>)</w:t>
+      </w:r>
+      <w:bookmarkStart w:id="2" w:name="_Toc367279128"/>
+      <w:r>
+        <w:t>.  Doing so creates a new variable that increments the counter.</w:t>
+      </w:r>
+      <w:r>
+        <w:t xml:space="preserve">  Take note that assigning a </w:t>
+      </w:r>
+      <w:proofErr w:type="spellStart"/>
+      <w:r>
+        <w:t>WMesh</w:t>
+      </w:r>
+      <w:proofErr w:type="spellEnd"/>
+      <w:r>
+        <w:t xml:space="preserve"> to another </w:t>
+      </w:r>
+      <w:proofErr w:type="spellStart"/>
+      <w:r>
+        <w:t>WMesh</w:t>
+      </w:r>
+      <w:proofErr w:type="spellEnd"/>
+      <w:r>
+        <w:t xml:space="preserve"> does not affect the counter in any way.</w:t>
       </w:r>
     </w:p>
     <w:p>
@@ -1093,7 +1202,6 @@
           <w:szCs w:val="28"/>
         </w:rPr>
       </w:pPr>
-      <w:bookmarkStart w:id="2" w:name="_Toc367009807"/>
       <w:r>
         <w:rPr>
           <w:sz w:val="28"/>
@@ -1113,7 +1221,19 @@
         <w:spacing w:after="0"/>
       </w:pPr>
       <w:r>
-        <w:t xml:space="preserve">Classes named with R represent Reference classes.  These classes reference a variable.  Calling Dispose </w:t>
+        <w:t>Classes named with R represent Reference classes</w:t>
+      </w:r>
+      <w:r>
+        <w:t xml:space="preserve"> that</w:t>
+      </w:r>
+      <w:r>
+        <w:t xml:space="preserve"> reference a </w:t>
+      </w:r>
+      <w:r>
+        <w:t>variable.  The Reference class inherits from the base Wrapper class</w:t>
+      </w:r>
+      <w:r>
+        <w:t xml:space="preserve">.  Calling Dispose </w:t>
       </w:r>
       <w:r>
         <w:t>has</w:t>
@@ -1121,18 +1241,82 @@
       <w:r>
         <w:t xml:space="preserve"> no effect on the variable as it is located elsewhere in memory.</w:t>
       </w:r>
-    </w:p>
-    <w:p>
-      <w:pPr>
-        <w:spacing w:after="0"/>
-      </w:pPr>
+      <w:r>
+        <w:t xml:space="preserve">  This creates a safety mechanism that prevents variables from </w:t>
+      </w:r>
+      <w:r>
+        <w:t>unintentional</w:t>
+      </w:r>
+      <w:r>
+        <w:t xml:space="preserve"> deletion.</w:t>
+      </w:r>
+      <w:r>
+        <w:t xml:space="preserve">  Many functions return a Wrapper class, but they may actually be a Reference class instead.  This allows the variable to become a function parameter without worry of casts, and without worry of deletion</w:t>
+      </w:r>
+      <w:r>
+        <w:t xml:space="preserve"> from Dispose</w:t>
+      </w:r>
+      <w:r>
+        <w:t>.</w:t>
+      </w:r>
+    </w:p>
+    <w:p>
+      <w:pPr>
+        <w:spacing w:after="0"/>
+      </w:pPr>
+    </w:p>
+    <w:p>
+      <w:pPr>
+        <w:spacing w:after="0"/>
+      </w:pPr>
+      <w:r>
+        <w:t>In addition, if a class starts with RP, it references a pointer.</w:t>
+      </w:r>
+      <w:r>
+        <w:t xml:space="preserve">  Assigning to this variable causes the internal variable to point to the new</w:t>
+      </w:r>
+      <w:r>
+        <w:t>ly assigned</w:t>
+      </w:r>
+      <w:r>
+        <w:t xml:space="preserve"> </w:t>
+      </w:r>
+      <w:r>
+        <w:t>one</w:t>
+      </w:r>
+      <w:r>
+        <w:t>.</w:t>
+      </w:r>
+    </w:p>
+    <w:p>
+      <w:pPr>
+        <w:spacing w:after="0"/>
+      </w:pPr>
+    </w:p>
+    <w:p>
+      <w:pPr>
+        <w:rPr>
+          <w:rFonts w:asciiTheme="majorHAnsi" w:eastAsiaTheme="majorEastAsia" w:hAnsiTheme="majorHAnsi" w:cstheme="majorBidi"/>
+          <w:b/>
+          <w:bCs/>
+          <w:color w:val="4F81BD" w:themeColor="accent1"/>
+          <w:sz w:val="26"/>
+          <w:szCs w:val="26"/>
+        </w:rPr>
+      </w:pPr>
+      <w:bookmarkStart w:id="3" w:name="_Toc367279129"/>
+      <w:r>
+        <w:br w:type="page"/>
+      </w:r>
     </w:p>
     <w:p>
       <w:pPr>
         <w:pStyle w:val="Heading2"/>
       </w:pPr>
-      <w:bookmarkStart w:id="3" w:name="_Toc367009808"/>
-      <w:r>
+      <w:bookmarkStart w:id="4" w:name="_GoBack"/>
+      <w:bookmarkEnd w:id="4"/>
+      <w:r>
+        <w:lastRenderedPageBreak/>
         <w:t>Inspectors</w:t>
       </w:r>
       <w:bookmarkEnd w:id="3"/>
@@ -1155,7 +1339,36 @@
       </w:r>
       <w:proofErr w:type="gramEnd"/>
       <w:r>
-        <w:t xml:space="preserve"> represent Inspector classes.  Each Inspector class creates a WPF Object for placement within the Inspector interface within the Editor.</w:t>
+        <w:t xml:space="preserve"> represent Inspector classes</w:t>
+      </w:r>
+      <w:r>
+        <w:t xml:space="preserve"> for the Editor</w:t>
+      </w:r>
+      <w:r>
+        <w:t xml:space="preserve">.  Each Inspector class </w:t>
+      </w:r>
+      <w:r>
+        <w:t>is</w:t>
+      </w:r>
+      <w:r>
+        <w:t xml:space="preserve"> a </w:t>
+      </w:r>
+      <w:proofErr w:type="spellStart"/>
+      <w:r>
+        <w:t>TreeViewItem</w:t>
+      </w:r>
+      <w:proofErr w:type="spellEnd"/>
+      <w:r>
+        <w:t xml:space="preserve"> </w:t>
+      </w:r>
+      <w:r>
+        <w:t>designed for</w:t>
+      </w:r>
+      <w:r>
+        <w:t xml:space="preserve"> placement within the Inspector interface</w:t>
+      </w:r>
+      <w:r>
+        <w:t>.</w:t>
       </w:r>
     </w:p>
     <w:p>
@@ -1167,11 +1380,11 @@
       <w:pPr>
         <w:pStyle w:val="Heading2"/>
       </w:pPr>
-      <w:bookmarkStart w:id="4" w:name="_Toc367009809"/>
+      <w:bookmarkStart w:id="5" w:name="_Toc367279130"/>
       <w:r>
         <w:t>Assets</w:t>
       </w:r>
-      <w:bookmarkEnd w:id="4"/>
+      <w:bookmarkEnd w:id="5"/>
     </w:p>
     <w:p>
       <w:pPr>
@@ -1224,7 +1437,7 @@
           <w:sz w:val="32"/>
         </w:rPr>
       </w:pPr>
-      <w:bookmarkStart w:id="5" w:name="_Toc367009810"/>
+      <w:bookmarkStart w:id="6" w:name="_Toc367279131"/>
       <w:r>
         <w:rPr>
           <w:sz w:val="32"/>
@@ -1232,7 +1445,7 @@
         <w:lastRenderedPageBreak/>
         <w:t>Model Exporter</w:t>
       </w:r>
-      <w:bookmarkEnd w:id="5"/>
+      <w:bookmarkEnd w:id="6"/>
     </w:p>
     <w:p>
       <w:pPr>
@@ -1262,41 +1475,68 @@
       <w:r>
         <w:t xml:space="preserve"> </w:t>
       </w:r>
-      <w:proofErr w:type="gramStart"/>
-      <w:r>
-        <w:t xml:space="preserve">is </w:t>
-      </w:r>
-      <w:r>
-        <w:t xml:space="preserve">automatically </w:t>
-      </w:r>
-      <w:r>
-        <w:t>placed</w:t>
-      </w:r>
-      <w:proofErr w:type="gramEnd"/>
-      <w:r>
-        <w:t xml:space="preserve"> within the local 3ds Max 2012 folder.  This </w:t>
-      </w:r>
-      <w:proofErr w:type="gramStart"/>
-      <w:r>
-        <w:t>is done</w:t>
-      </w:r>
-      <w:proofErr w:type="gramEnd"/>
-      <w:r>
-        <w:t xml:space="preserve"> through an environment variable called “ADSK_3DSMAX_x64_2012”.  An additional environment variable </w:t>
-      </w:r>
-      <w:proofErr w:type="gramStart"/>
-      <w:r>
-        <w:t>was created</w:t>
-      </w:r>
-      <w:proofErr w:type="gramEnd"/>
-      <w:r>
-        <w:t xml:space="preserve"> to reference the SDK titled “</w:t>
+      <w:r>
+        <w:t>outputs to</w:t>
+      </w:r>
+      <w:r>
+        <w:t xml:space="preserve"> the local 3ds Max 2012 folder</w:t>
+      </w:r>
+      <w:r>
+        <w:t xml:space="preserve">, e.g. </w:t>
+      </w:r>
+      <w:r>
+        <w:t>C:\Program Files\Autodesk\3ds Max 2012\plugins</w:t>
+      </w:r>
+      <w:r>
+        <w:t>,</w:t>
+      </w:r>
+      <w:r>
+        <w:t xml:space="preserve"> through </w:t>
+      </w:r>
+      <w:r>
+        <w:t xml:space="preserve">the </w:t>
+      </w:r>
+      <w:r>
+        <w:t>“ADSK_3DSMAX_x64_2012”</w:t>
+      </w:r>
+      <w:r>
+        <w:t xml:space="preserve"> environment variable</w:t>
+      </w:r>
+      <w:r>
+        <w:t>.  An additional environment</w:t>
+      </w:r>
+      <w:r>
+        <w:t xml:space="preserve"> </w:t>
+      </w:r>
+      <w:r>
+        <w:t>variable</w:t>
+      </w:r>
+      <w:r>
+        <w:t>,</w:t>
+      </w:r>
+      <w:r>
+        <w:t xml:space="preserve"> </w:t>
+      </w:r>
+      <w:r>
+        <w:t>“</w:t>
       </w:r>
       <w:r>
         <w:t>MAX2012SDK</w:t>
       </w:r>
       <w:r>
-        <w:t>”.</w:t>
+        <w:t>”</w:t>
+      </w:r>
+      <w:r>
+        <w:t xml:space="preserve">, </w:t>
+      </w:r>
+      <w:r>
+        <w:t>reference</w:t>
+      </w:r>
+      <w:r>
+        <w:t>s</w:t>
+      </w:r>
+      <w:r>
+        <w:t xml:space="preserve"> the SDK.</w:t>
       </w:r>
       <w:r>
         <w:t xml:space="preserve">  Generally, the file folder for 3ds Max resides within a protected folder, therefore, to compile the program, Visual Studio should be opened in Administrator mode.</w:t>
@@ -1304,15 +1544,25 @@
     </w:p>
     <w:p>
       <w:r>
-        <w:t xml:space="preserve">The exporter only exports the model within the scene.  Save the file as a .MAX or any other native file format to 3ds Max 2012 in order to export the model if any changes </w:t>
-      </w:r>
-      <w:proofErr w:type="gramStart"/>
-      <w:r>
-        <w:t>are made</w:t>
-      </w:r>
-      <w:proofErr w:type="gramEnd"/>
-      <w:r>
-        <w:t>, i.e. no importer exists for the M3D file format.</w:t>
+        <w:t>The exporter only exports the model within the scene</w:t>
+      </w:r>
+      <w:r>
+        <w:t>, i.e. no camera, lights, etc</w:t>
+      </w:r>
+      <w:r>
+        <w:t xml:space="preserve">.  </w:t>
+      </w:r>
+      <w:r>
+        <w:t xml:space="preserve">Copy the textures into the same folder as the model.  </w:t>
+      </w:r>
+      <w:r>
+        <w:t xml:space="preserve">Save the file as a native file format to 3ds Max 2012 in order to </w:t>
+      </w:r>
+      <w:r>
+        <w:t>import</w:t>
+      </w:r>
+      <w:r>
+        <w:t xml:space="preserve"> the model.</w:t>
       </w:r>
     </w:p>
     <w:p/>
@@ -1342,7 +1592,7 @@
           <w:szCs w:val="32"/>
         </w:rPr>
       </w:pPr>
-      <w:bookmarkStart w:id="6" w:name="_Toc367009811"/>
+      <w:bookmarkStart w:id="7" w:name="_Toc367279132"/>
       <w:r>
         <w:rPr>
           <w:sz w:val="32"/>
@@ -1351,7 +1601,7 @@
         <w:lastRenderedPageBreak/>
         <w:t>Level Editor Controls</w:t>
       </w:r>
-      <w:bookmarkEnd w:id="6"/>
+      <w:bookmarkEnd w:id="7"/>
     </w:p>
     <w:p>
       <w:pPr>
@@ -1376,19 +1626,64 @@
     </w:p>
     <w:p>
       <w:pPr>
+        <w:spacing w:after="0"/>
+      </w:pPr>
+    </w:p>
+    <w:p>
+      <w:pPr>
+        <w:spacing w:after="0"/>
+      </w:pPr>
+      <w:r>
+        <w:t>To create a hierarchy with the Objects, drag and drop them onto each other.</w:t>
+      </w:r>
+    </w:p>
+    <w:p>
+      <w:pPr>
+        <w:spacing w:after="0"/>
+      </w:pPr>
+    </w:p>
+    <w:p>
+      <w:pPr>
+        <w:spacing w:after="0"/>
+      </w:pPr>
+      <w:r>
+        <w:t>All values within the Inspector modify the objects immediately, i.e. no need to reload the scene or object to see the changes.</w:t>
+      </w:r>
+    </w:p>
+    <w:p>
+      <w:pPr>
+        <w:rPr>
+          <w:rFonts w:asciiTheme="majorHAnsi" w:eastAsiaTheme="majorEastAsia" w:hAnsiTheme="majorHAnsi" w:cstheme="majorBidi"/>
+          <w:b/>
+          <w:bCs/>
+          <w:color w:val="365F91" w:themeColor="accent1" w:themeShade="BF"/>
+          <w:sz w:val="32"/>
+          <w:szCs w:val="28"/>
+        </w:rPr>
+      </w:pPr>
+      <w:r>
+        <w:rPr>
+          <w:sz w:val="32"/>
+        </w:rPr>
+        <w:br w:type="page"/>
+      </w:r>
+    </w:p>
+    <w:p>
+      <w:pPr>
         <w:pStyle w:val="Heading1"/>
         <w:rPr>
           <w:sz w:val="32"/>
         </w:rPr>
       </w:pPr>
-      <w:bookmarkStart w:id="7" w:name="_Toc367009812"/>
+      <w:bookmarkStart w:id="8" w:name="_Toc367279133"/>
       <w:r>
         <w:rPr>
           <w:sz w:val="32"/>
         </w:rPr>
+        <w:lastRenderedPageBreak/>
         <w:t>Sentinel Test Program Controls</w:t>
       </w:r>
-      <w:bookmarkEnd w:id="7"/>
+      <w:bookmarkEnd w:id="8"/>
     </w:p>
     <w:p>
       <w:pPr>
@@ -1428,6 +1723,25 @@
       <w:pPr>
         <w:spacing w:after="0"/>
       </w:pPr>
+    </w:p>
+    <w:p>
+      <w:pPr>
+        <w:rPr>
+          <w:rFonts w:asciiTheme="majorHAnsi" w:eastAsiaTheme="majorEastAsia" w:hAnsiTheme="majorHAnsi" w:cstheme="majorBidi"/>
+          <w:b/>
+          <w:bCs/>
+          <w:color w:val="365F91" w:themeColor="accent1" w:themeShade="BF"/>
+          <w:sz w:val="32"/>
+          <w:szCs w:val="32"/>
+        </w:rPr>
+      </w:pPr>
+      <w:r>
+        <w:rPr>
+          <w:sz w:val="32"/>
+          <w:szCs w:val="32"/>
+        </w:rPr>
+        <w:br w:type="page"/>
+      </w:r>
     </w:p>
     <w:p>
       <w:pPr>
@@ -1438,17 +1752,16 @@
           <w:szCs w:val="32"/>
         </w:rPr>
       </w:pPr>
-      <w:bookmarkStart w:id="8" w:name="_Toc367009813"/>
-      <w:bookmarkStart w:id="9" w:name="_GoBack"/>
-      <w:bookmarkEnd w:id="9"/>
+      <w:bookmarkStart w:id="9" w:name="_Toc367279134"/>
       <w:r>
         <w:rPr>
           <w:sz w:val="32"/>
           <w:szCs w:val="32"/>
         </w:rPr>
+        <w:lastRenderedPageBreak/>
         <w:t>Create Custom Program</w:t>
       </w:r>
-      <w:bookmarkEnd w:id="8"/>
+      <w:bookmarkEnd w:id="9"/>
     </w:p>
     <w:p>
       <w:pPr>
@@ -1560,7 +1873,7 @@
           <w:rPr>
             <w:noProof/>
           </w:rPr>
-          <w:t>5</w:t>
+          <w:t>4</w:t>
         </w:r>
         <w:r>
           <w:rPr>
@@ -2758,7 +3071,7 @@
 </file>
 
 <file path=customXml/itemProps1.xml><?xml version="1.0" encoding="utf-8"?>
-<ds:datastoreItem xmlns:ds="http://schemas.openxmlformats.org/officeDocument/2006/customXml" ds:itemID="{835A5E4D-FA2C-482F-9E51-C1A78E892CEE}">
+<ds:datastoreItem xmlns:ds="http://schemas.openxmlformats.org/officeDocument/2006/customXml" ds:itemID="{78095C02-654A-4270-B384-04FE3AA0A984}">
   <ds:schemaRefs>
     <ds:schemaRef ds:uri="http://schemas.openxmlformats.org/officeDocument/2006/bibliography"/>
   </ds:schemaRefs>

</xml_diff>

<commit_message>
Added audio functionality to Editor.
Combined shaders of HLSL/GLSL into a single file requiring macro define
for a single unified shader file.
MAPs now save and load with audio files.
</commit_message>
<xml_diff>
--- a/Sentinel_Manual.docx
+++ b/Sentinel_Manual.docx
@@ -134,7 +134,7 @@
           <w:r>
             <w:fldChar w:fldCharType="separate"/>
           </w:r>
-          <w:hyperlink w:anchor="_Toc367279126" w:history="1">
+          <w:hyperlink w:anchor="_Toc369695719" w:history="1">
             <w:r>
               <w:rPr>
                 <w:rStyle w:val="Hyperlink"/>
@@ -161,7 +161,76 @@
                 <w:noProof/>
                 <w:webHidden/>
               </w:rPr>
-              <w:instrText xml:space="preserve"> PAGEREF _Toc367279126 \h </w:instrText>
+              <w:instrText xml:space="preserve"> PAGEREF _Toc369695719 \h </w:instrText>
+            </w:r>
+            <w:r>
+              <w:rPr>
+                <w:noProof/>
+                <w:webHidden/>
+              </w:rPr>
+            </w:r>
+            <w:r>
+              <w:rPr>
+                <w:noProof/>
+                <w:webHidden/>
+              </w:rPr>
+              <w:fldChar w:fldCharType="separate"/>
+            </w:r>
+            <w:r>
+              <w:rPr>
+                <w:noProof/>
+                <w:webHidden/>
+              </w:rPr>
+              <w:t>3</w:t>
+            </w:r>
+            <w:r>
+              <w:rPr>
+                <w:noProof/>
+                <w:webHidden/>
+              </w:rPr>
+              <w:fldChar w:fldCharType="end"/>
+            </w:r>
+          </w:hyperlink>
+        </w:p>
+        <w:p>
+          <w:pPr>
+            <w:pStyle w:val="TOC1"/>
+            <w:tabs>
+              <w:tab w:val="right" w:leader="dot" w:pos="9350"/>
+            </w:tabs>
+            <w:rPr>
+              <w:rFonts w:eastAsiaTheme="minorEastAsia"/>
+              <w:noProof/>
+            </w:rPr>
+          </w:pPr>
+          <w:hyperlink w:anchor="_Toc369695720" w:history="1">
+            <w:r>
+              <w:rPr>
+                <w:rStyle w:val="Hyperlink"/>
+                <w:noProof/>
+              </w:rPr>
+              <w:t>General Object Descriptions</w:t>
+            </w:r>
+            <w:r>
+              <w:rPr>
+                <w:noProof/>
+                <w:webHidden/>
+              </w:rPr>
+              <w:tab/>
+            </w:r>
+            <w:r>
+              <w:rPr>
+                <w:noProof/>
+                <w:webHidden/>
+              </w:rPr>
+              <w:fldChar w:fldCharType="begin"/>
+            </w:r>
+            <w:r>
+              <w:rPr>
+                <w:noProof/>
+                <w:webHidden/>
+              </w:rPr>
+              <w:instrText xml:space="preserve"> PAGEREF _Toc369695720 \h </w:instrText>
             </w:r>
             <w:r>
               <w:rPr>
@@ -203,7 +272,7 @@
               <w:noProof/>
             </w:rPr>
           </w:pPr>
-          <w:hyperlink w:anchor="_Toc367279127" w:history="1">
+          <w:hyperlink w:anchor="_Toc369695721" w:history="1">
             <w:r>
               <w:rPr>
                 <w:rStyle w:val="Hyperlink"/>
@@ -230,7 +299,7 @@
                 <w:noProof/>
                 <w:webHidden/>
               </w:rPr>
-              <w:instrText xml:space="preserve"> PAGEREF _Toc367279127 \h </w:instrText>
+              <w:instrText xml:space="preserve"> PAGEREF _Toc369695721 \h </w:instrText>
             </w:r>
             <w:r>
               <w:rPr>
@@ -272,7 +341,7 @@
               <w:noProof/>
             </w:rPr>
           </w:pPr>
-          <w:hyperlink w:anchor="_Toc367279128" w:history="1">
+          <w:hyperlink w:anchor="_Toc369695722" w:history="1">
             <w:r>
               <w:rPr>
                 <w:rStyle w:val="Hyperlink"/>
@@ -299,7 +368,7 @@
                 <w:noProof/>
                 <w:webHidden/>
               </w:rPr>
-              <w:instrText xml:space="preserve"> PAGEREF _Toc367279128 \h </w:instrText>
+              <w:instrText xml:space="preserve"> PAGEREF _Toc369695722 \h </w:instrText>
             </w:r>
             <w:r>
               <w:rPr>
@@ -341,7 +410,7 @@
               <w:noProof/>
             </w:rPr>
           </w:pPr>
-          <w:hyperlink w:anchor="_Toc367279129" w:history="1">
+          <w:hyperlink w:anchor="_Toc369695723" w:history="1">
             <w:r>
               <w:rPr>
                 <w:rStyle w:val="Hyperlink"/>
@@ -368,7 +437,7 @@
                 <w:noProof/>
                 <w:webHidden/>
               </w:rPr>
-              <w:instrText xml:space="preserve"> PAGEREF _Toc367279129 \h </w:instrText>
+              <w:instrText xml:space="preserve"> PAGEREF _Toc369695723 \h </w:instrText>
             </w:r>
             <w:r>
               <w:rPr>
@@ -388,7 +457,7 @@
                 <w:noProof/>
                 <w:webHidden/>
               </w:rPr>
-              <w:t>3</w:t>
+              <w:t>4</w:t>
             </w:r>
             <w:r>
               <w:rPr>
@@ -410,7 +479,7 @@
               <w:noProof/>
             </w:rPr>
           </w:pPr>
-          <w:hyperlink w:anchor="_Toc367279130" w:history="1">
+          <w:hyperlink w:anchor="_Toc369695724" w:history="1">
             <w:r>
               <w:rPr>
                 <w:rStyle w:val="Hyperlink"/>
@@ -437,7 +506,7 @@
                 <w:noProof/>
                 <w:webHidden/>
               </w:rPr>
-              <w:instrText xml:space="preserve"> PAGEREF _Toc367279130 \h </w:instrText>
+              <w:instrText xml:space="preserve"> PAGEREF _Toc369695724 \h </w:instrText>
             </w:r>
             <w:r>
               <w:rPr>
@@ -479,7 +548,7 @@
               <w:noProof/>
             </w:rPr>
           </w:pPr>
-          <w:hyperlink w:anchor="_Toc367279131" w:history="1">
+          <w:hyperlink w:anchor="_Toc369695725" w:history="1">
             <w:r>
               <w:rPr>
                 <w:rStyle w:val="Hyperlink"/>
@@ -506,7 +575,7 @@
                 <w:noProof/>
                 <w:webHidden/>
               </w:rPr>
-              <w:instrText xml:space="preserve"> PAGEREF _Toc367279131 \h </w:instrText>
+              <w:instrText xml:space="preserve"> PAGEREF _Toc369695725 \h </w:instrText>
             </w:r>
             <w:r>
               <w:rPr>
@@ -548,7 +617,7 @@
               <w:noProof/>
             </w:rPr>
           </w:pPr>
-          <w:hyperlink w:anchor="_Toc367279132" w:history="1">
+          <w:hyperlink w:anchor="_Toc369695726" w:history="1">
             <w:r>
               <w:rPr>
                 <w:rStyle w:val="Hyperlink"/>
@@ -575,7 +644,7 @@
                 <w:noProof/>
                 <w:webHidden/>
               </w:rPr>
-              <w:instrText xml:space="preserve"> PAGEREF _Toc367279132 \h </w:instrText>
+              <w:instrText xml:space="preserve"> PAGEREF _Toc369695726 \h </w:instrText>
             </w:r>
             <w:r>
               <w:rPr>
@@ -617,7 +686,7 @@
               <w:noProof/>
             </w:rPr>
           </w:pPr>
-          <w:hyperlink w:anchor="_Toc367279133" w:history="1">
+          <w:hyperlink w:anchor="_Toc369695727" w:history="1">
             <w:r>
               <w:rPr>
                 <w:rStyle w:val="Hyperlink"/>
@@ -644,7 +713,7 @@
                 <w:noProof/>
                 <w:webHidden/>
               </w:rPr>
-              <w:instrText xml:space="preserve"> PAGEREF _Toc367279133 \h </w:instrText>
+              <w:instrText xml:space="preserve"> PAGEREF _Toc369695727 \h </w:instrText>
             </w:r>
             <w:r>
               <w:rPr>
@@ -686,7 +755,7 @@
               <w:noProof/>
             </w:rPr>
           </w:pPr>
-          <w:hyperlink w:anchor="_Toc367279134" w:history="1">
+          <w:hyperlink w:anchor="_Toc369695728" w:history="1">
             <w:r>
               <w:rPr>
                 <w:rStyle w:val="Hyperlink"/>
@@ -713,7 +782,7 @@
                 <w:noProof/>
                 <w:webHidden/>
               </w:rPr>
-              <w:instrText xml:space="preserve"> PAGEREF _Toc367279134 \h </w:instrText>
+              <w:instrText xml:space="preserve"> PAGEREF _Toc369695728 \h </w:instrText>
             </w:r>
             <w:r>
               <w:rPr>
@@ -782,7 +851,7 @@
           <w:szCs w:val="32"/>
         </w:rPr>
       </w:pPr>
-      <w:bookmarkStart w:id="0" w:name="_Toc367279126"/>
+      <w:bookmarkStart w:id="0" w:name="_Toc369695719"/>
       <w:r>
         <w:rPr>
           <w:sz w:val="32"/>
@@ -869,7 +938,12 @@
         <w:t>,</w:t>
       </w:r>
       <w:r>
-        <w:t xml:space="preserve"> and static variables are in all capitals, e.g. double DESIRED_FRAME_RATE</w:t>
+        <w:t xml:space="preserve"> and static variables are in all capitals, e.g. do</w:t>
+      </w:r>
+      <w:bookmarkStart w:id="1" w:name="_GoBack"/>
+      <w:bookmarkEnd w:id="1"/>
+      <w:r>
+        <w:t>uble DESIRED_FRAME_RATE</w:t>
       </w:r>
       <w:proofErr w:type="gramStart"/>
       <w:r>
@@ -886,24 +960,22 @@
       </w:r>
       <w:proofErr w:type="spellStart"/>
       <w:r>
+        <w:t>m</w:t>
+      </w:r>
+      <w:r>
         <w:t>GameWorld</w:t>
       </w:r>
       <w:proofErr w:type="spellEnd"/>
       <w:r>
-        <w:t>::</w:t>
-      </w:r>
-      <w:proofErr w:type="spellStart"/>
+        <w:t>-&gt;</w:t>
+      </w:r>
       <w:proofErr w:type="gramStart"/>
       <w:r>
-        <w:t>Inst</w:t>
-      </w:r>
-      <w:proofErr w:type="spellEnd"/>
-      <w:r>
-        <w:t>(</w:t>
+        <w:t>Startup(</w:t>
       </w:r>
       <w:proofErr w:type="gramEnd"/>
       <w:r>
-        <w:t>)-&gt;Startup();</w:t>
+        <w:t>);</w:t>
       </w:r>
     </w:p>
     <w:p>
@@ -934,8 +1006,25 @@
     </w:p>
     <w:p>
       <w:pPr>
-        <w:spacing w:after="0"/>
-      </w:pPr>
+        <w:pStyle w:val="Heading1"/>
+        <w:rPr>
+          <w:sz w:val="32"/>
+        </w:rPr>
+      </w:pPr>
+      <w:bookmarkStart w:id="2" w:name="_Toc369695720"/>
+      <w:r>
+        <w:rPr>
+          <w:sz w:val="32"/>
+        </w:rPr>
+        <w:t xml:space="preserve">General </w:t>
+      </w:r>
+      <w:r>
+        <w:rPr>
+          <w:sz w:val="32"/>
+        </w:rPr>
+        <w:t>Object Descriptions</w:t>
+      </w:r>
+      <w:bookmarkEnd w:id="2"/>
     </w:p>
     <w:p>
       <w:pPr>
@@ -945,7 +1034,7 @@
           <w:szCs w:val="28"/>
         </w:rPr>
       </w:pPr>
-      <w:bookmarkStart w:id="1" w:name="_Toc367279127"/>
+      <w:bookmarkStart w:id="3" w:name="_Toc369695721"/>
       <w:r>
         <w:rPr>
           <w:sz w:val="28"/>
@@ -960,7 +1049,7 @@
         </w:rPr>
         <w:t>s</w:t>
       </w:r>
-      <w:bookmarkEnd w:id="1"/>
+      <w:bookmarkEnd w:id="3"/>
     </w:p>
     <w:p>
       <w:pPr>
@@ -1034,7 +1123,57 @@
         <w:t>Dispose</w:t>
       </w:r>
       <w:r>
-        <w:t xml:space="preserve"> to remove the internal variable from memory before C# does its garbage collection.</w:t>
+        <w:t xml:space="preserve"> </w:t>
+      </w:r>
+      <w:r>
+        <w:t xml:space="preserve">or </w:t>
+      </w:r>
+      <w:r>
+        <w:rPr>
+          <w:b/>
+        </w:rPr>
+        <w:t>Release</w:t>
+      </w:r>
+      <w:r>
+        <w:t xml:space="preserve"> </w:t>
+      </w:r>
+      <w:r>
+        <w:t>to remove the internal variable from memory before C# does its garbage collection.</w:t>
+      </w:r>
+      <w:r>
+        <w:t xml:space="preserve">  </w:t>
+      </w:r>
+      <w:r>
+        <w:t xml:space="preserve">All classes under </w:t>
+      </w:r>
+      <w:r>
+        <w:rPr>
+          <w:b/>
+          <w:i/>
+        </w:rPr>
+        <w:t>Components</w:t>
+      </w:r>
+      <w:r>
+        <w:t xml:space="preserve"> or </w:t>
+      </w:r>
+      <w:r>
+        <w:rPr>
+          <w:b/>
+          <w:i/>
+        </w:rPr>
+        <w:t>Systems</w:t>
+      </w:r>
+      <w:r>
+        <w:t xml:space="preserve"> require </w:t>
+      </w:r>
+      <w:r>
+        <w:rPr>
+          <w:b/>
+        </w:rPr>
+        <w:t>Release</w:t>
+      </w:r>
+      <w:r>
+        <w:t xml:space="preserve"> to free their memory.</w:t>
       </w:r>
     </w:p>
     <w:p>
@@ -1171,7 +1310,21 @@
         <w:t xml:space="preserve"> (</w:t>
       </w:r>
       <w:r>
-        <w:t>i.e. all Asset classes</w:t>
+        <w:t xml:space="preserve">i.e. </w:t>
+      </w:r>
+      <w:r>
+        <w:rPr>
+          <w:b/>
+          <w:i/>
+        </w:rPr>
+        <w:t>Asset</w:t>
+      </w:r>
+      <w:r>
+        <w:rPr>
+          <w:b/>
+          <w:i/>
+        </w:rPr>
+        <w:t>s</w:t>
       </w:r>
       <w:r>
         <w:t>)</w:t>
@@ -1198,7 +1351,10 @@
         <w:t xml:space="preserve">.  </w:t>
       </w:r>
       <w:r>
-        <w:t xml:space="preserve">Certain classes (e.g. </w:t>
+        <w:t>Special</w:t>
+      </w:r>
+      <w:r>
+        <w:t xml:space="preserve"> classes (e.g. </w:t>
       </w:r>
       <w:proofErr w:type="spellStart"/>
       <w:r>
@@ -1231,11 +1387,7 @@
       </w:r>
       <w:proofErr w:type="spellEnd"/>
       <w:r>
-        <w:t>)</w:t>
-      </w:r>
-      <w:bookmarkStart w:id="2" w:name="_Toc367279128"/>
-      <w:r>
-        <w:t>.  Doing so creates a new variable that increments the counter.</w:t>
+        <w:t>).  Doing so creates a new variable that increments the counter.</w:t>
       </w:r>
       <w:r>
         <w:t xml:space="preserve">  </w:t>
@@ -1296,6 +1448,7 @@
           <w:szCs w:val="28"/>
         </w:rPr>
       </w:pPr>
+      <w:bookmarkStart w:id="4" w:name="_Toc369695722"/>
       <w:r>
         <w:rPr>
           <w:sz w:val="28"/>
@@ -1303,7 +1456,7 @@
         </w:rPr>
         <w:t>References</w:t>
       </w:r>
-      <w:bookmarkEnd w:id="2"/>
+      <w:bookmarkEnd w:id="4"/>
     </w:p>
     <w:p>
       <w:pPr>
@@ -1464,7 +1617,6 @@
           <w:szCs w:val="26"/>
         </w:rPr>
       </w:pPr>
-      <w:bookmarkStart w:id="3" w:name="_Toc367279129"/>
       <w:r>
         <w:br w:type="page"/>
       </w:r>
@@ -1473,11 +1625,12 @@
       <w:pPr>
         <w:pStyle w:val="Heading2"/>
       </w:pPr>
+      <w:bookmarkStart w:id="5" w:name="_Toc369695723"/>
       <w:r>
         <w:lastRenderedPageBreak/>
         <w:t>Inspectors</w:t>
       </w:r>
-      <w:bookmarkEnd w:id="3"/>
+      <w:bookmarkEnd w:id="5"/>
     </w:p>
     <w:p>
       <w:pPr>
@@ -1577,13 +1730,11 @@
       <w:pPr>
         <w:pStyle w:val="Heading2"/>
       </w:pPr>
-      <w:bookmarkStart w:id="4" w:name="_Toc367279130"/>
+      <w:bookmarkStart w:id="6" w:name="_Toc369695724"/>
       <w:r>
         <w:t>Assets</w:t>
       </w:r>
-      <w:bookmarkStart w:id="5" w:name="_GoBack"/>
-      <w:bookmarkEnd w:id="4"/>
-      <w:bookmarkEnd w:id="5"/>
+      <w:bookmarkEnd w:id="6"/>
     </w:p>
     <w:p>
       <w:pPr>
@@ -1678,7 +1829,7 @@
           <w:sz w:val="32"/>
         </w:rPr>
       </w:pPr>
-      <w:bookmarkStart w:id="6" w:name="_Toc367279131"/>
+      <w:bookmarkStart w:id="7" w:name="_Toc369695725"/>
       <w:r>
         <w:rPr>
           <w:sz w:val="32"/>
@@ -1686,7 +1837,7 @@
         <w:lastRenderedPageBreak/>
         <w:t>Model Exporter</w:t>
       </w:r>
-      <w:bookmarkEnd w:id="6"/>
+      <w:bookmarkEnd w:id="7"/>
     </w:p>
     <w:p>
       <w:pPr>
@@ -1695,10 +1846,22 @@
     </w:p>
     <w:p>
       <w:r>
-        <w:t xml:space="preserve">The custom 3ds Max exporter resides within the </w:t>
+        <w:t xml:space="preserve">The custom </w:t>
+      </w:r>
+      <w:r>
+        <w:rPr>
+          <w:i/>
+        </w:rPr>
+        <w:t>3ds Max</w:t>
+      </w:r>
+      <w:r>
+        <w:t xml:space="preserve"> exporter resides within the </w:t>
       </w:r>
       <w:proofErr w:type="spellStart"/>
       <w:r>
+        <w:rPr>
+          <w:b/>
+        </w:rPr>
         <w:t>Sentinel_Exporter</w:t>
       </w:r>
       <w:proofErr w:type="spellEnd"/>
@@ -1710,6 +1873,9 @@
       </w:r>
       <w:proofErr w:type="spellStart"/>
       <w:r>
+        <w:rPr>
+          <w:b/>
+        </w:rPr>
         <w:t>Sentinel_Exporter.dle</w:t>
       </w:r>
       <w:proofErr w:type="spellEnd"/>
@@ -1720,7 +1886,16 @@
         <w:t>outputs to</w:t>
       </w:r>
       <w:r>
-        <w:t xml:space="preserve"> the local 3ds Max 2012 folder</w:t>
+        <w:t xml:space="preserve"> the local </w:t>
+      </w:r>
+      <w:r>
+        <w:rPr>
+          <w:i/>
+        </w:rPr>
+        <w:t>3ds Max 2012</w:t>
+      </w:r>
+      <w:r>
+        <w:t xml:space="preserve"> folder</w:t>
       </w:r>
       <w:r>
         <w:t xml:space="preserve">, e.g. </w:t>
@@ -1738,7 +1913,16 @@
         <w:t xml:space="preserve">the </w:t>
       </w:r>
       <w:r>
-        <w:t>“ADSK_3DSMAX_x64_2012”</w:t>
+        <w:t>“</w:t>
+      </w:r>
+      <w:r>
+        <w:rPr>
+          <w:b/>
+        </w:rPr>
+        <w:t>ADSK_3DSMAX_x64_2012</w:t>
+      </w:r>
+      <w:r>
+        <w:t>”</w:t>
       </w:r>
       <w:r>
         <w:t xml:space="preserve"> environment variable</w:t>
@@ -1756,6 +1940,9 @@
         <w:t>“</w:t>
       </w:r>
       <w:r>
+        <w:rPr>
+          <w:b/>
+        </w:rPr>
         <w:t>MAX2012SDK</w:t>
       </w:r>
       <w:r>
@@ -1771,7 +1958,34 @@
         <w:t xml:space="preserve"> the SDK.</w:t>
       </w:r>
       <w:r>
-        <w:t xml:space="preserve">  Generally, the file folder for 3ds Max resides within a protected folder, therefore, to compile the program, Visual Studio should be opened in Administrator mode.</w:t>
+        <w:t xml:space="preserve">  Generally, the file folder for </w:t>
+      </w:r>
+      <w:r>
+        <w:rPr>
+          <w:i/>
+        </w:rPr>
+        <w:t>3ds Max</w:t>
+      </w:r>
+      <w:r>
+        <w:t xml:space="preserve"> resides within a protected folder, therefore, to compile the program, </w:t>
+      </w:r>
+      <w:r>
+        <w:rPr>
+          <w:i/>
+        </w:rPr>
+        <w:t>Visual Studio</w:t>
+      </w:r>
+      <w:r>
+        <w:t xml:space="preserve"> should be opened in </w:t>
+      </w:r>
+      <w:r>
+        <w:rPr>
+          <w:i/>
+        </w:rPr>
+        <w:t>Administrator</w:t>
+      </w:r>
+      <w:r>
+        <w:t xml:space="preserve"> mode.</w:t>
       </w:r>
     </w:p>
     <w:p>
@@ -1785,10 +1999,34 @@
         <w:t xml:space="preserve">.  </w:t>
       </w:r>
       <w:r>
-        <w:t xml:space="preserve">Copy the textures into the same folder as the model.  </w:t>
-      </w:r>
-      <w:r>
-        <w:t xml:space="preserve">Save the file as a native file format to 3ds Max 2012 in order to </w:t>
+        <w:t>T</w:t>
+      </w:r>
+      <w:r>
+        <w:t>he textures</w:t>
+      </w:r>
+      <w:r>
+        <w:t xml:space="preserve"> automatically copy</w:t>
+      </w:r>
+      <w:r>
+        <w:t xml:space="preserve"> into the same folder as the </w:t>
+      </w:r>
+      <w:r>
+        <w:t xml:space="preserve">exported </w:t>
+      </w:r>
+      <w:r>
+        <w:t xml:space="preserve">model.  </w:t>
+      </w:r>
+      <w:r>
+        <w:t xml:space="preserve">Save the file as a native file format to </w:t>
+      </w:r>
+      <w:r>
+        <w:rPr>
+          <w:i/>
+        </w:rPr>
+        <w:t>3ds Max 2012</w:t>
+      </w:r>
+      <w:r>
+        <w:t xml:space="preserve"> in order to </w:t>
       </w:r>
       <w:r>
         <w:t>import</w:t>
@@ -1824,7 +2062,7 @@
           <w:szCs w:val="32"/>
         </w:rPr>
       </w:pPr>
-      <w:bookmarkStart w:id="7" w:name="_Toc367279132"/>
+      <w:bookmarkStart w:id="8" w:name="_Toc369695726"/>
       <w:r>
         <w:rPr>
           <w:sz w:val="32"/>
@@ -1833,7 +2071,7 @@
         <w:lastRenderedPageBreak/>
         <w:t>Level Editor Controls</w:t>
       </w:r>
-      <w:bookmarkEnd w:id="7"/>
+      <w:bookmarkEnd w:id="8"/>
     </w:p>
     <w:p>
       <w:pPr>
@@ -1845,7 +2083,13 @@
         <w:spacing w:after="0"/>
       </w:pPr>
       <w:r>
-        <w:t>The scene viewing area can rotate its view by holding the middle mouse button / wheel.</w:t>
+        <w:t xml:space="preserve">The </w:t>
+      </w:r>
+      <w:r>
+        <w:t>world</w:t>
+      </w:r>
+      <w:r>
+        <w:t xml:space="preserve"> viewing area can rotate its view by holding the middle mouse button / wheel.</w:t>
       </w:r>
     </w:p>
     <w:p>
@@ -1866,7 +2110,19 @@
         <w:spacing w:after="0"/>
       </w:pPr>
       <w:r>
-        <w:t>To create a hierarchy with the Objects, drag and drop them onto each other.</w:t>
+        <w:t xml:space="preserve">To create a hierarchy with the </w:t>
+      </w:r>
+      <w:r>
+        <w:rPr>
+          <w:b/>
+        </w:rPr>
+        <w:t>Objects</w:t>
+      </w:r>
+      <w:r>
+        <w:t>, drag and drop them onto</w:t>
+      </w:r>
+      <w:r>
+        <w:t xml:space="preserve"> each other.</w:t>
       </w:r>
     </w:p>
     <w:p>
@@ -1879,35 +2135,32 @@
         <w:spacing w:after="0"/>
       </w:pPr>
       <w:r>
-        <w:t>All values within the Inspector modify the objects immediately, i.e. no need to reload the scene or object to see the changes.</w:t>
-      </w:r>
-    </w:p>
-    <w:p>
-      <w:pPr>
-        <w:rPr>
-          <w:rFonts w:asciiTheme="majorHAnsi" w:eastAsiaTheme="majorEastAsia" w:hAnsiTheme="majorHAnsi" w:cstheme="majorBidi"/>
-          <w:b/>
-          <w:bCs/>
-          <w:color w:val="365F91" w:themeColor="accent1" w:themeShade="BF"/>
+        <w:t xml:space="preserve">All values within the </w:t>
+      </w:r>
+      <w:r>
+        <w:rPr>
+          <w:b/>
+        </w:rPr>
+        <w:t>Inspector</w:t>
+      </w:r>
+      <w:r>
+        <w:t xml:space="preserve"> modify the objects immediately, i.e. no need to reload the scene or object to see the changes.</w:t>
+      </w:r>
+      <w:r>
+        <w:rPr>
           <w:sz w:val="32"/>
-          <w:szCs w:val="28"/>
-        </w:rPr>
-      </w:pPr>
-      <w:r>
+        </w:rPr>
+        <w:br w:type="page"/>
+      </w:r>
+    </w:p>
+    <w:p>
+      <w:pPr>
+        <w:pStyle w:val="Heading1"/>
         <w:rPr>
           <w:sz w:val="32"/>
         </w:rPr>
-        <w:br w:type="page"/>
-      </w:r>
-    </w:p>
-    <w:p>
-      <w:pPr>
-        <w:pStyle w:val="Heading1"/>
-        <w:rPr>
-          <w:sz w:val="32"/>
-        </w:rPr>
-      </w:pPr>
-      <w:bookmarkStart w:id="8" w:name="_Toc367279133"/>
+      </w:pPr>
+      <w:bookmarkStart w:id="9" w:name="_Toc369695727"/>
       <w:r>
         <w:rPr>
           <w:sz w:val="32"/>
@@ -1915,37 +2168,129 @@
         <w:lastRenderedPageBreak/>
         <w:t>Sentinel Test Program Controls</w:t>
       </w:r>
-      <w:bookmarkEnd w:id="8"/>
+      <w:bookmarkEnd w:id="9"/>
     </w:p>
     <w:p>
       <w:pPr>
         <w:spacing w:after="0"/>
       </w:pPr>
     </w:p>
-    <w:p>
-      <w:pPr>
-        <w:spacing w:after="0"/>
-      </w:pPr>
-      <w:r>
-        <w:t>WASD – Move</w:t>
-      </w:r>
-    </w:p>
-    <w:p>
-      <w:pPr>
-        <w:spacing w:after="0"/>
-      </w:pPr>
-      <w:r>
-        <w:t>Space / C – Up / Down</w:t>
-      </w:r>
-    </w:p>
-    <w:p>
-      <w:pPr>
-        <w:spacing w:after="0"/>
-      </w:pPr>
-      <w:r>
-        <w:t>ESC – Exit</w:t>
-      </w:r>
-    </w:p>
+    <w:tbl>
+      <w:tblPr>
+        <w:tblStyle w:val="TableGrid"/>
+        <w:tblW w:w="0" w:type="auto"/>
+        <w:tblLook w:val="04A0" w:firstRow="1" w:lastRow="0" w:firstColumn="1" w:lastColumn="0" w:noHBand="0" w:noVBand="1"/>
+      </w:tblPr>
+      <w:tblGrid>
+        <w:gridCol w:w="2391"/>
+        <w:gridCol w:w="2391"/>
+      </w:tblGrid>
+      <w:tr>
+        <w:trPr>
+          <w:trHeight w:val="276"/>
+        </w:trPr>
+        <w:tc>
+          <w:tcPr>
+            <w:tcW w:w="2391" w:type="dxa"/>
+          </w:tcPr>
+          <w:p>
+            <w:pPr>
+              <w:jc w:val="center"/>
+              <w:rPr>
+                <w:b/>
+              </w:rPr>
+            </w:pPr>
+            <w:r>
+              <w:rPr>
+                <w:b/>
+              </w:rPr>
+              <w:t>Keys</w:t>
+            </w:r>
+          </w:p>
+        </w:tc>
+        <w:tc>
+          <w:tcPr>
+            <w:tcW w:w="2391" w:type="dxa"/>
+          </w:tcPr>
+          <w:p>
+            <w:pPr>
+              <w:jc w:val="center"/>
+              <w:rPr>
+                <w:b/>
+              </w:rPr>
+            </w:pPr>
+            <w:r>
+              <w:rPr>
+                <w:b/>
+              </w:rPr>
+              <w:t>Function</w:t>
+            </w:r>
+          </w:p>
+        </w:tc>
+      </w:tr>
+      <w:tr>
+        <w:trPr>
+          <w:trHeight w:val="276"/>
+        </w:trPr>
+        <w:tc>
+          <w:tcPr>
+            <w:tcW w:w="2391" w:type="dxa"/>
+          </w:tcPr>
+          <w:p>
+            <w:r>
+              <w:t>WASD</w:t>
+            </w:r>
+          </w:p>
+          <w:p>
+            <w:r>
+              <w:t>Space / C</w:t>
+            </w:r>
+          </w:p>
+          <w:p>
+            <w:pPr>
+              <w:rPr>
+                <w:b/>
+              </w:rPr>
+            </w:pPr>
+            <w:r>
+              <w:t>ESC</w:t>
+            </w:r>
+          </w:p>
+        </w:tc>
+        <w:tc>
+          <w:tcPr>
+            <w:tcW w:w="2391" w:type="dxa"/>
+          </w:tcPr>
+          <w:p>
+            <w:pPr>
+              <w:jc w:val="center"/>
+            </w:pPr>
+            <w:r>
+              <w:t>Move</w:t>
+            </w:r>
+          </w:p>
+          <w:p>
+            <w:pPr>
+              <w:jc w:val="center"/>
+            </w:pPr>
+            <w:r>
+              <w:t>Up / Down</w:t>
+            </w:r>
+          </w:p>
+          <w:p>
+            <w:pPr>
+              <w:jc w:val="center"/>
+              <w:rPr>
+                <w:b/>
+              </w:rPr>
+            </w:pPr>
+            <w:r>
+              <w:t>Exit</w:t>
+            </w:r>
+          </w:p>
+        </w:tc>
+      </w:tr>
+    </w:tbl>
     <w:p>
       <w:pPr>
         <w:spacing w:after="0"/>
@@ -1984,7 +2329,7 @@
           <w:szCs w:val="32"/>
         </w:rPr>
       </w:pPr>
-      <w:bookmarkStart w:id="9" w:name="_Toc367279134"/>
+      <w:bookmarkStart w:id="10" w:name="_Toc369695728"/>
       <w:r>
         <w:rPr>
           <w:sz w:val="32"/>
@@ -1993,7 +2338,7 @@
         <w:lastRenderedPageBreak/>
         <w:t>Create Custom Program</w:t>
       </w:r>
-      <w:bookmarkEnd w:id="9"/>
+      <w:bookmarkEnd w:id="10"/>
     </w:p>
     <w:p>
       <w:pPr>
@@ -2005,7 +2350,16 @@
         <w:spacing w:after="0"/>
       </w:pPr>
       <w:r>
-        <w:t>Open “Sentinel_Test.sln”</w:t>
+        <w:t>Open “</w:t>
+      </w:r>
+      <w:r>
+        <w:rPr>
+          <w:b/>
+        </w:rPr>
+        <w:t>Sentinel_Test.sln</w:t>
+      </w:r>
+      <w:r>
+        <w:t>”</w:t>
       </w:r>
     </w:p>
     <w:p>
@@ -2013,7 +2367,16 @@
         <w:spacing w:after="0"/>
       </w:pPr>
       <w:r>
-        <w:t xml:space="preserve">Use “Sentinel_Test.cpp” </w:t>
+        <w:t>Use “</w:t>
+      </w:r>
+      <w:r>
+        <w:rPr>
+          <w:b/>
+        </w:rPr>
+        <w:t>Sentinel_Test.cpp</w:t>
+      </w:r>
+      <w:r>
+        <w:t xml:space="preserve">” </w:t>
       </w:r>
       <w:r>
         <w:t>as a reference.</w:t>
@@ -2021,17 +2384,50 @@
     </w:p>
     <w:p>
       <w:pPr>
-        <w:rPr>
-          <w:rFonts w:asciiTheme="majorHAnsi" w:eastAsiaTheme="majorEastAsia" w:hAnsiTheme="majorHAnsi" w:cstheme="majorBidi"/>
-          <w:b/>
-          <w:bCs/>
-          <w:color w:val="365F91" w:themeColor="accent1" w:themeShade="BF"/>
-          <w:sz w:val="28"/>
-          <w:szCs w:val="28"/>
-        </w:rPr>
+        <w:spacing w:after="0"/>
       </w:pPr>
       <w:r>
         <w:t>Each header file contains instructions on its usage.</w:t>
+      </w:r>
+    </w:p>
+    <w:p>
+      <w:pPr>
+        <w:spacing w:after="0"/>
+      </w:pPr>
+    </w:p>
+    <w:p>
+      <w:pPr>
+        <w:spacing w:after="0"/>
+      </w:pPr>
+      <w:proofErr w:type="spellStart"/>
+      <w:r>
+        <w:rPr>
+          <w:b/>
+        </w:rPr>
+        <w:t>Sentinel_Test</w:t>
+      </w:r>
+      <w:proofErr w:type="spellEnd"/>
+      <w:r>
+        <w:t xml:space="preserve"> tests components and the systems to ensure reliability and proper functionality.</w:t>
+      </w:r>
+    </w:p>
+    <w:p>
+      <w:pPr>
+        <w:spacing w:after="0"/>
+      </w:pPr>
+      <w:r>
+        <w:t xml:space="preserve">The program is set up to load the </w:t>
+      </w:r>
+      <w:proofErr w:type="spellStart"/>
+      <w:r>
+        <w:rPr>
+          <w:b/>
+        </w:rPr>
+        <w:t>Default.MAP</w:t>
+      </w:r>
+      <w:proofErr w:type="spellEnd"/>
+      <w:r>
+        <w:t xml:space="preserve"> file by default.</w:t>
       </w:r>
     </w:p>
     <w:sectPr>
@@ -2105,7 +2501,7 @@
           <w:rPr>
             <w:noProof/>
           </w:rPr>
-          <w:t>3</w:t>
+          <w:t>5</w:t>
         </w:r>
         <w:r>
           <w:rPr>
@@ -2578,6 +2974,32 @@
       <w:ind w:left="220"/>
     </w:pPr>
   </w:style>
+  <w:style w:type="table" w:styleId="TableGrid">
+    <w:name w:val="Table Grid"/>
+    <w:basedOn w:val="TableNormal"/>
+    <w:uiPriority w:val="59"/>
+    <w:rsid w:val="003E5CC1"/>
+    <w:pPr>
+      <w:spacing w:after="0" w:line="240" w:lineRule="auto"/>
+    </w:pPr>
+    <w:tblPr>
+      <w:tblInd w:w="0" w:type="dxa"/>
+      <w:tblBorders>
+        <w:top w:val="single" w:sz="4" w:space="0" w:color="auto"/>
+        <w:left w:val="single" w:sz="4" w:space="0" w:color="auto"/>
+        <w:bottom w:val="single" w:sz="4" w:space="0" w:color="auto"/>
+        <w:right w:val="single" w:sz="4" w:space="0" w:color="auto"/>
+        <w:insideH w:val="single" w:sz="4" w:space="0" w:color="auto"/>
+        <w:insideV w:val="single" w:sz="4" w:space="0" w:color="auto"/>
+      </w:tblBorders>
+      <w:tblCellMar>
+        <w:top w:w="0" w:type="dxa"/>
+        <w:left w:w="108" w:type="dxa"/>
+        <w:bottom w:w="0" w:type="dxa"/>
+        <w:right w:w="108" w:type="dxa"/>
+      </w:tblCellMar>
+    </w:tblPr>
+  </w:style>
 </w:styles>
 </file>
 
@@ -3009,6 +3431,32 @@
       <w:spacing w:after="100"/>
       <w:ind w:left="220"/>
     </w:pPr>
+  </w:style>
+  <w:style w:type="table" w:styleId="TableGrid">
+    <w:name w:val="Table Grid"/>
+    <w:basedOn w:val="TableNormal"/>
+    <w:uiPriority w:val="59"/>
+    <w:rsid w:val="003E5CC1"/>
+    <w:pPr>
+      <w:spacing w:after="0" w:line="240" w:lineRule="auto"/>
+    </w:pPr>
+    <w:tblPr>
+      <w:tblInd w:w="0" w:type="dxa"/>
+      <w:tblBorders>
+        <w:top w:val="single" w:sz="4" w:space="0" w:color="auto"/>
+        <w:left w:val="single" w:sz="4" w:space="0" w:color="auto"/>
+        <w:bottom w:val="single" w:sz="4" w:space="0" w:color="auto"/>
+        <w:right w:val="single" w:sz="4" w:space="0" w:color="auto"/>
+        <w:insideH w:val="single" w:sz="4" w:space="0" w:color="auto"/>
+        <w:insideV w:val="single" w:sz="4" w:space="0" w:color="auto"/>
+      </w:tblBorders>
+      <w:tblCellMar>
+        <w:top w:w="0" w:type="dxa"/>
+        <w:left w:w="108" w:type="dxa"/>
+        <w:bottom w:w="0" w:type="dxa"/>
+        <w:right w:w="108" w:type="dxa"/>
+      </w:tblCellMar>
+    </w:tblPr>
   </w:style>
 </w:styles>
 </file>
@@ -3303,7 +3751,7 @@
 </file>
 
 <file path=customXml/itemProps1.xml><?xml version="1.0" encoding="utf-8"?>
-<ds:datastoreItem xmlns:ds="http://schemas.openxmlformats.org/officeDocument/2006/customXml" ds:itemID="{2CB42FD4-A1EE-4CD7-8FB9-60611BA545A0}">
+<ds:datastoreItem xmlns:ds="http://schemas.openxmlformats.org/officeDocument/2006/customXml" ds:itemID="{9DC6E225-A196-460E-A11C-6FE118E35879}">
   <ds:schemaRefs>
     <ds:schemaRef ds:uri="http://schemas.openxmlformats.org/officeDocument/2006/bibliography"/>
   </ds:schemaRefs>

</xml_diff>

<commit_message>
Create ParticleSystem for Point Sprites.
Renamed Audio Asset files to be Sound instead.
</commit_message>
<xml_diff>
--- a/Sentinel_Manual.docx
+++ b/Sentinel_Manual.docx
@@ -858,9 +858,25 @@
           <w:szCs w:val="32"/>
         </w:rPr>
         <w:lastRenderedPageBreak/>
-        <w:t>Naming Conventions</w:t>
+        <w:t>Conventions</w:t>
       </w:r>
       <w:bookmarkEnd w:id="0"/>
+    </w:p>
+    <w:p>
+      <w:pPr>
+        <w:pStyle w:val="Heading2"/>
+        <w:rPr>
+          <w:sz w:val="28"/>
+          <w:szCs w:val="28"/>
+        </w:rPr>
+      </w:pPr>
+      <w:r>
+        <w:rPr>
+          <w:sz w:val="28"/>
+          <w:szCs w:val="28"/>
+        </w:rPr>
+        <w:t>Names</w:t>
+      </w:r>
     </w:p>
     <w:p>
       <w:pPr>
@@ -938,12 +954,7 @@
         <w:t>,</w:t>
       </w:r>
       <w:r>
-        <w:t xml:space="preserve"> and static variables are in all capitals, e.g. do</w:t>
-      </w:r>
-      <w:bookmarkStart w:id="1" w:name="_GoBack"/>
-      <w:bookmarkEnd w:id="1"/>
-      <w:r>
-        <w:t>uble DESIRED_FRAME_RATE</w:t>
+        <w:t xml:space="preserve"> and static variables are in all capitals, e.g. double DESIRED_FRAME_RATE</w:t>
       </w:r>
       <w:proofErr w:type="gramStart"/>
       <w:r>
@@ -1011,7 +1022,7 @@
           <w:sz w:val="32"/>
         </w:rPr>
       </w:pPr>
-      <w:bookmarkStart w:id="2" w:name="_Toc369695720"/>
+      <w:bookmarkStart w:id="1" w:name="_Toc369695720"/>
       <w:r>
         <w:rPr>
           <w:sz w:val="32"/>
@@ -1024,7 +1035,7 @@
         </w:rPr>
         <w:t>Object Descriptions</w:t>
       </w:r>
-      <w:bookmarkEnd w:id="2"/>
+      <w:bookmarkEnd w:id="1"/>
     </w:p>
     <w:p>
       <w:pPr>
@@ -1034,7 +1045,7 @@
           <w:szCs w:val="28"/>
         </w:rPr>
       </w:pPr>
-      <w:bookmarkStart w:id="3" w:name="_Toc369695721"/>
+      <w:bookmarkStart w:id="2" w:name="_Toc369695721"/>
       <w:r>
         <w:rPr>
           <w:sz w:val="28"/>
@@ -1049,7 +1060,7 @@
         </w:rPr>
         <w:t>s</w:t>
       </w:r>
-      <w:bookmarkEnd w:id="3"/>
+      <w:bookmarkEnd w:id="2"/>
     </w:p>
     <w:p>
       <w:pPr>
@@ -1141,10 +1152,7 @@
         <w:t>to remove the internal variable from memory before C# does its garbage collection.</w:t>
       </w:r>
       <w:r>
-        <w:t xml:space="preserve">  </w:t>
-      </w:r>
-      <w:r>
-        <w:t xml:space="preserve">All classes under </w:t>
+        <w:t xml:space="preserve">  All classes under </w:t>
       </w:r>
       <w:r>
         <w:rPr>
@@ -1448,7 +1456,7 @@
           <w:szCs w:val="28"/>
         </w:rPr>
       </w:pPr>
-      <w:bookmarkStart w:id="4" w:name="_Toc369695722"/>
+      <w:bookmarkStart w:id="3" w:name="_Toc369695722"/>
       <w:r>
         <w:rPr>
           <w:sz w:val="28"/>
@@ -1456,7 +1464,7 @@
         </w:rPr>
         <w:t>References</w:t>
       </w:r>
-      <w:bookmarkEnd w:id="4"/>
+      <w:bookmarkEnd w:id="3"/>
     </w:p>
     <w:p>
       <w:pPr>
@@ -1572,42 +1580,6 @@
     <w:p>
       <w:pPr>
         <w:spacing w:after="0"/>
-      </w:pPr>
-      <w:r>
-        <w:t xml:space="preserve">In addition, if a class starts with </w:t>
-      </w:r>
-      <w:r>
-        <w:rPr>
-          <w:b/>
-        </w:rPr>
-        <w:t>RP</w:t>
-      </w:r>
-      <w:r>
-        <w:t>, it references a pointer.</w:t>
-      </w:r>
-      <w:r>
-        <w:t xml:space="preserve">  Assigning to this variable causes the internal variable to point to the new</w:t>
-      </w:r>
-      <w:r>
-        <w:t>ly assigned</w:t>
-      </w:r>
-      <w:r>
-        <w:t xml:space="preserve"> </w:t>
-      </w:r>
-      <w:r>
-        <w:t>one</w:t>
-      </w:r>
-      <w:r>
-        <w:t>.</w:t>
-      </w:r>
-    </w:p>
-    <w:p>
-      <w:pPr>
-        <w:spacing w:after="0"/>
-      </w:pPr>
-    </w:p>
-    <w:p>
-      <w:pPr>
         <w:rPr>
           <w:rFonts w:asciiTheme="majorHAnsi" w:eastAsiaTheme="majorEastAsia" w:hAnsiTheme="majorHAnsi" w:cstheme="majorBidi"/>
           <w:b/>
@@ -1617,6 +1589,35 @@
           <w:szCs w:val="26"/>
         </w:rPr>
       </w:pPr>
+      <w:r>
+        <w:t xml:space="preserve">In addition, if a class starts with </w:t>
+      </w:r>
+      <w:r>
+        <w:rPr>
+          <w:b/>
+        </w:rPr>
+        <w:t>RP</w:t>
+      </w:r>
+      <w:r>
+        <w:t>, it references a pointer.</w:t>
+      </w:r>
+      <w:r>
+        <w:t xml:space="preserve">  Assigning to this variable causes the internal variable to point to the new</w:t>
+      </w:r>
+      <w:r>
+        <w:t>ly assigned</w:t>
+      </w:r>
+      <w:r>
+        <w:t xml:space="preserve"> </w:t>
+      </w:r>
+      <w:r>
+        <w:t>one</w:t>
+      </w:r>
+      <w:r>
+        <w:t>.</w:t>
+      </w:r>
+      <w:bookmarkStart w:id="4" w:name="_GoBack"/>
+      <w:bookmarkEnd w:id="4"/>
       <w:r>
         <w:br w:type="page"/>
       </w:r>
@@ -2501,7 +2502,7 @@
           <w:rPr>
             <w:noProof/>
           </w:rPr>
-          <w:t>5</w:t>
+          <w:t>2</w:t>
         </w:r>
         <w:r>
           <w:rPr>
@@ -3751,7 +3752,7 @@
 </file>
 
 <file path=customXml/itemProps1.xml><?xml version="1.0" encoding="utf-8"?>
-<ds:datastoreItem xmlns:ds="http://schemas.openxmlformats.org/officeDocument/2006/customXml" ds:itemID="{9DC6E225-A196-460E-A11C-6FE118E35879}">
+<ds:datastoreItem xmlns:ds="http://schemas.openxmlformats.org/officeDocument/2006/customXml" ds:itemID="{DF0BE142-D0B0-458C-A745-6AF9608EECA8}">
   <ds:schemaRefs>
     <ds:schemaRef ds:uri="http://schemas.openxmlformats.org/officeDocument/2006/bibliography"/>
   </ds:schemaRefs>

</xml_diff>

<commit_message>
Added FreeType 2 for font.
</commit_message>
<xml_diff>
--- a/Sentinel_Manual.docx
+++ b/Sentinel_Manual.docx
@@ -1222,8 +1222,6 @@
         </w:rPr>
         <w:br w:type="page"/>
       </w:r>
-      <w:bookmarkStart w:id="0" w:name="_GoBack"/>
-      <w:bookmarkEnd w:id="0"/>
     </w:p>
     <w:p>
       <w:pPr>
@@ -1235,7 +1233,7 @@
           <w:szCs w:val="32"/>
         </w:rPr>
       </w:pPr>
-      <w:bookmarkStart w:id="1" w:name="_Toc373224873"/>
+      <w:bookmarkStart w:id="0" w:name="_Toc373224873"/>
       <w:r>
         <w:rPr>
           <w:rFonts w:ascii="Courier New" w:hAnsi="Courier New" w:cs="Courier New"/>
@@ -1253,412 +1251,412 @@
         </w:rPr>
         <w:t>Conventions</w:t>
       </w:r>
+      <w:bookmarkEnd w:id="0"/>
+    </w:p>
+    <w:p>
+      <w:pPr>
+        <w:spacing w:after="0"/>
+        <w:rPr>
+          <w:rFonts w:ascii="Courier New" w:hAnsi="Courier New" w:cs="Courier New"/>
+        </w:rPr>
+      </w:pPr>
+    </w:p>
+    <w:p>
+      <w:pPr>
+        <w:spacing w:after="0"/>
+        <w:rPr>
+          <w:rFonts w:ascii="Courier New" w:hAnsi="Courier New" w:cs="Courier New"/>
+          <w:sz w:val="20"/>
+        </w:rPr>
+      </w:pPr>
+      <w:r>
+        <w:rPr>
+          <w:rFonts w:ascii="Courier New" w:hAnsi="Courier New" w:cs="Courier New"/>
+          <w:sz w:val="20"/>
+        </w:rPr>
+        <w:t xml:space="preserve">All </w:t>
+      </w:r>
+      <w:r>
+        <w:rPr>
+          <w:rFonts w:ascii="Courier New" w:hAnsi="Courier New" w:cs="Courier New"/>
+          <w:sz w:val="20"/>
+        </w:rPr>
+        <w:t xml:space="preserve">member </w:t>
+      </w:r>
+      <w:r>
+        <w:rPr>
+          <w:rFonts w:ascii="Courier New" w:hAnsi="Courier New" w:cs="Courier New"/>
+          <w:sz w:val="20"/>
+        </w:rPr>
+        <w:t xml:space="preserve">class </w:t>
+      </w:r>
+      <w:r>
+        <w:rPr>
+          <w:rFonts w:ascii="Courier New" w:hAnsi="Courier New" w:cs="Courier New"/>
+          <w:sz w:val="20"/>
+        </w:rPr>
+        <w:t>variables start with m</w:t>
+      </w:r>
+      <w:r>
+        <w:rPr>
+          <w:rFonts w:ascii="Courier New" w:hAnsi="Courier New" w:cs="Courier New"/>
+          <w:sz w:val="20"/>
+        </w:rPr>
+        <w:t xml:space="preserve">, </w:t>
+      </w:r>
+    </w:p>
+    <w:p>
+      <w:pPr>
+        <w:spacing w:after="0"/>
+        <w:rPr>
+          <w:rFonts w:ascii="Courier New" w:hAnsi="Courier New" w:cs="Courier New"/>
+          <w:sz w:val="20"/>
+        </w:rPr>
+      </w:pPr>
+      <w:proofErr w:type="gramStart"/>
+      <w:r>
+        <w:rPr>
+          <w:rFonts w:ascii="Courier New" w:hAnsi="Courier New" w:cs="Courier New"/>
+          <w:sz w:val="20"/>
+        </w:rPr>
+        <w:t>e.g</w:t>
+      </w:r>
+      <w:proofErr w:type="gramEnd"/>
+      <w:r>
+        <w:rPr>
+          <w:rFonts w:ascii="Courier New" w:hAnsi="Courier New" w:cs="Courier New"/>
+          <w:sz w:val="20"/>
+        </w:rPr>
+        <w:t xml:space="preserve">. </w:t>
+      </w:r>
+      <w:proofErr w:type="spellStart"/>
+      <w:r>
+        <w:rPr>
+          <w:rFonts w:ascii="Courier New" w:hAnsi="Courier New" w:cs="Courier New"/>
+          <w:color w:val="0000FF"/>
+          <w:sz w:val="20"/>
+        </w:rPr>
+        <w:t>ColorRGBA</w:t>
+      </w:r>
+      <w:proofErr w:type="spellEnd"/>
+      <w:r>
+        <w:rPr>
+          <w:rFonts w:ascii="Courier New" w:hAnsi="Courier New" w:cs="Courier New"/>
+          <w:sz w:val="20"/>
+        </w:rPr>
+        <w:t xml:space="preserve">* </w:t>
+      </w:r>
+      <w:proofErr w:type="spellStart"/>
+      <w:r>
+        <w:rPr>
+          <w:rFonts w:ascii="Courier New" w:hAnsi="Courier New" w:cs="Courier New"/>
+          <w:sz w:val="20"/>
+        </w:rPr>
+        <w:t>m</w:t>
+      </w:r>
+      <w:r>
+        <w:rPr>
+          <w:rFonts w:ascii="Courier New" w:hAnsi="Courier New" w:cs="Courier New"/>
+          <w:sz w:val="20"/>
+        </w:rPr>
+        <w:t>Color</w:t>
+      </w:r>
+      <w:proofErr w:type="spellEnd"/>
+      <w:r>
+        <w:rPr>
+          <w:rFonts w:ascii="Courier New" w:hAnsi="Courier New" w:cs="Courier New"/>
+          <w:sz w:val="20"/>
+        </w:rPr>
+        <w:t>;</w:t>
+      </w:r>
+    </w:p>
+    <w:p>
+      <w:pPr>
+        <w:spacing w:after="0"/>
+        <w:rPr>
+          <w:rFonts w:ascii="Courier New" w:hAnsi="Courier New" w:cs="Courier New"/>
+          <w:sz w:val="20"/>
+        </w:rPr>
+      </w:pPr>
+    </w:p>
+    <w:p>
+      <w:pPr>
+        <w:spacing w:after="0"/>
+        <w:rPr>
+          <w:rFonts w:ascii="Courier New" w:hAnsi="Courier New" w:cs="Courier New"/>
+          <w:sz w:val="20"/>
+        </w:rPr>
+      </w:pPr>
+      <w:r>
+        <w:rPr>
+          <w:rFonts w:ascii="Courier New" w:hAnsi="Courier New" w:cs="Courier New"/>
+          <w:sz w:val="20"/>
+        </w:rPr>
+        <w:t xml:space="preserve">All macros and static variables are in all capitals, </w:t>
+      </w:r>
+    </w:p>
+    <w:p>
+      <w:pPr>
+        <w:spacing w:after="0"/>
+        <w:rPr>
+          <w:rFonts w:ascii="Courier New" w:hAnsi="Courier New" w:cs="Courier New"/>
+          <w:sz w:val="20"/>
+        </w:rPr>
+      </w:pPr>
+      <w:proofErr w:type="gramStart"/>
+      <w:r>
+        <w:rPr>
+          <w:rFonts w:ascii="Courier New" w:hAnsi="Courier New" w:cs="Courier New"/>
+          <w:sz w:val="20"/>
+        </w:rPr>
+        <w:t>e.g</w:t>
+      </w:r>
+      <w:proofErr w:type="gramEnd"/>
+      <w:r>
+        <w:rPr>
+          <w:rFonts w:ascii="Courier New" w:hAnsi="Courier New" w:cs="Courier New"/>
+          <w:sz w:val="20"/>
+        </w:rPr>
+        <w:t xml:space="preserve">. </w:t>
+      </w:r>
+      <w:r>
+        <w:rPr>
+          <w:rFonts w:ascii="Courier New" w:hAnsi="Courier New" w:cs="Courier New"/>
+          <w:color w:val="0000FF"/>
+          <w:sz w:val="20"/>
+        </w:rPr>
+        <w:t xml:space="preserve">static </w:t>
+      </w:r>
+      <w:proofErr w:type="spellStart"/>
+      <w:r>
+        <w:rPr>
+          <w:rFonts w:ascii="Courier New" w:hAnsi="Courier New" w:cs="Courier New"/>
+          <w:color w:val="0000FF"/>
+          <w:sz w:val="20"/>
+        </w:rPr>
+        <w:t>const</w:t>
+      </w:r>
+      <w:proofErr w:type="spellEnd"/>
+      <w:r>
+        <w:rPr>
+          <w:rFonts w:ascii="Courier New" w:hAnsi="Courier New" w:cs="Courier New"/>
+          <w:color w:val="0000FF"/>
+          <w:sz w:val="20"/>
+        </w:rPr>
+        <w:t xml:space="preserve"> d</w:t>
+      </w:r>
+      <w:r>
+        <w:rPr>
+          <w:rFonts w:ascii="Courier New" w:hAnsi="Courier New" w:cs="Courier New"/>
+          <w:color w:val="0000FF"/>
+          <w:sz w:val="20"/>
+        </w:rPr>
+        <w:t>ouble</w:t>
+      </w:r>
+      <w:r>
+        <w:rPr>
+          <w:rFonts w:ascii="Courier New" w:hAnsi="Courier New" w:cs="Courier New"/>
+          <w:sz w:val="20"/>
+        </w:rPr>
+        <w:t xml:space="preserve"> </w:t>
+      </w:r>
+      <w:r>
+        <w:rPr>
+          <w:rFonts w:ascii="Courier New" w:hAnsi="Courier New" w:cs="Courier New"/>
+          <w:sz w:val="20"/>
+        </w:rPr>
+        <w:t>DESIRED_FRAME_RATE</w:t>
+      </w:r>
+      <w:r>
+        <w:rPr>
+          <w:rFonts w:ascii="Courier New" w:hAnsi="Courier New" w:cs="Courier New"/>
+          <w:sz w:val="20"/>
+        </w:rPr>
+        <w:t>;</w:t>
+      </w:r>
+    </w:p>
+    <w:p>
+      <w:pPr>
+        <w:spacing w:after="0"/>
+        <w:rPr>
+          <w:rFonts w:ascii="Courier New" w:hAnsi="Courier New" w:cs="Courier New"/>
+          <w:sz w:val="20"/>
+        </w:rPr>
+      </w:pPr>
+    </w:p>
+    <w:p>
+      <w:pPr>
+        <w:spacing w:after="0"/>
+        <w:rPr>
+          <w:rFonts w:ascii="Courier New" w:hAnsi="Courier New" w:cs="Courier New"/>
+          <w:sz w:val="20"/>
+        </w:rPr>
+      </w:pPr>
+      <w:r>
+        <w:rPr>
+          <w:rFonts w:ascii="Courier New" w:hAnsi="Courier New" w:cs="Courier New"/>
+          <w:sz w:val="20"/>
+        </w:rPr>
+        <w:t xml:space="preserve">All member functions start with capital letters, </w:t>
+      </w:r>
+    </w:p>
+    <w:p>
+      <w:pPr>
+        <w:spacing w:after="0"/>
+        <w:rPr>
+          <w:rFonts w:ascii="Courier New" w:hAnsi="Courier New" w:cs="Courier New"/>
+          <w:sz w:val="20"/>
+        </w:rPr>
+      </w:pPr>
+      <w:proofErr w:type="gramStart"/>
+      <w:r>
+        <w:rPr>
+          <w:rFonts w:ascii="Courier New" w:hAnsi="Courier New" w:cs="Courier New"/>
+          <w:sz w:val="20"/>
+        </w:rPr>
+        <w:t>e.g</w:t>
+      </w:r>
+      <w:proofErr w:type="gramEnd"/>
+      <w:r>
+        <w:rPr>
+          <w:rFonts w:ascii="Courier New" w:hAnsi="Courier New" w:cs="Courier New"/>
+          <w:sz w:val="20"/>
+        </w:rPr>
+        <w:t xml:space="preserve">. </w:t>
+      </w:r>
+      <w:proofErr w:type="spellStart"/>
+      <w:r>
+        <w:rPr>
+          <w:rFonts w:ascii="Courier New" w:hAnsi="Courier New" w:cs="Courier New"/>
+          <w:color w:val="0000FF"/>
+          <w:sz w:val="20"/>
+        </w:rPr>
+        <w:t>mGameWorld</w:t>
+      </w:r>
+      <w:proofErr w:type="spellEnd"/>
+      <w:r>
+        <w:rPr>
+          <w:rFonts w:ascii="Courier New" w:hAnsi="Courier New" w:cs="Courier New"/>
+          <w:sz w:val="20"/>
+        </w:rPr>
+        <w:t>-&gt;</w:t>
+      </w:r>
+      <w:r>
+        <w:rPr>
+          <w:rFonts w:ascii="Courier New" w:hAnsi="Courier New" w:cs="Courier New"/>
+          <w:color w:val="C00000"/>
+          <w:sz w:val="20"/>
+        </w:rPr>
+        <w:t>Startup</w:t>
+      </w:r>
+      <w:r>
+        <w:rPr>
+          <w:rFonts w:ascii="Courier New" w:hAnsi="Courier New" w:cs="Courier New"/>
+          <w:sz w:val="20"/>
+        </w:rPr>
+        <w:t>();</w:t>
+      </w:r>
+    </w:p>
+    <w:p>
+      <w:pPr>
+        <w:spacing w:after="0"/>
+        <w:rPr>
+          <w:rFonts w:ascii="Courier New" w:hAnsi="Courier New" w:cs="Courier New"/>
+          <w:sz w:val="20"/>
+        </w:rPr>
+      </w:pPr>
+    </w:p>
+    <w:p>
+      <w:pPr>
+        <w:spacing w:after="0"/>
+        <w:rPr>
+          <w:rFonts w:ascii="Courier New" w:hAnsi="Courier New" w:cs="Courier New"/>
+          <w:sz w:val="20"/>
+        </w:rPr>
+      </w:pPr>
+      <w:r>
+        <w:rPr>
+          <w:rFonts w:ascii="Courier New" w:hAnsi="Courier New" w:cs="Courier New"/>
+          <w:sz w:val="20"/>
+        </w:rPr>
+        <w:t xml:space="preserve">All local variables start with lowercase letters, </w:t>
+      </w:r>
+    </w:p>
+    <w:p>
+      <w:pPr>
+        <w:spacing w:after="0"/>
+        <w:rPr>
+          <w:rFonts w:ascii="Courier New" w:hAnsi="Courier New" w:cs="Courier New"/>
+          <w:sz w:val="20"/>
+        </w:rPr>
+      </w:pPr>
+      <w:proofErr w:type="gramStart"/>
+      <w:r>
+        <w:rPr>
+          <w:rFonts w:ascii="Courier New" w:hAnsi="Courier New" w:cs="Courier New"/>
+          <w:sz w:val="20"/>
+        </w:rPr>
+        <w:t>e.g</w:t>
+      </w:r>
+      <w:proofErr w:type="gramEnd"/>
+      <w:r>
+        <w:rPr>
+          <w:rFonts w:ascii="Courier New" w:hAnsi="Courier New" w:cs="Courier New"/>
+          <w:sz w:val="20"/>
+        </w:rPr>
+        <w:t xml:space="preserve">. </w:t>
+      </w:r>
+      <w:proofErr w:type="spellStart"/>
+      <w:r>
+        <w:rPr>
+          <w:rFonts w:ascii="Courier New" w:hAnsi="Courier New" w:cs="Courier New"/>
+          <w:color w:val="0000FF"/>
+          <w:sz w:val="20"/>
+        </w:rPr>
+        <w:t>MeshBuilder</w:t>
+      </w:r>
+      <w:proofErr w:type="spellEnd"/>
+      <w:r>
+        <w:rPr>
+          <w:rFonts w:ascii="Courier New" w:hAnsi="Courier New" w:cs="Courier New"/>
+          <w:sz w:val="20"/>
+        </w:rPr>
+        <w:t xml:space="preserve"> </w:t>
+      </w:r>
+      <w:proofErr w:type="spellStart"/>
+      <w:r>
+        <w:rPr>
+          <w:rFonts w:ascii="Courier New" w:hAnsi="Courier New" w:cs="Courier New"/>
+          <w:sz w:val="20"/>
+        </w:rPr>
+        <w:t>meshBuilder</w:t>
+      </w:r>
+      <w:proofErr w:type="spellEnd"/>
+      <w:r>
+        <w:rPr>
+          <w:rFonts w:ascii="Courier New" w:hAnsi="Courier New" w:cs="Courier New"/>
+          <w:sz w:val="20"/>
+        </w:rPr>
+        <w:t>;</w:t>
+      </w:r>
+    </w:p>
+    <w:p>
+      <w:pPr>
+        <w:pStyle w:val="Heading1"/>
+        <w:rPr>
+          <w:rFonts w:ascii="Courier New" w:hAnsi="Courier New" w:cs="Courier New"/>
+          <w:sz w:val="32"/>
+        </w:rPr>
+      </w:pPr>
+      <w:bookmarkStart w:id="1" w:name="_Toc373224874"/>
+      <w:r>
+        <w:rPr>
+          <w:rFonts w:ascii="Courier New" w:hAnsi="Courier New" w:cs="Courier New"/>
+          <w:sz w:val="32"/>
+        </w:rPr>
+        <w:t>Model Exporter</w:t>
+      </w:r>
       <w:bookmarkEnd w:id="1"/>
-    </w:p>
-    <w:p>
-      <w:pPr>
-        <w:spacing w:after="0"/>
-        <w:rPr>
-          <w:rFonts w:ascii="Courier New" w:hAnsi="Courier New" w:cs="Courier New"/>
-        </w:rPr>
-      </w:pPr>
-    </w:p>
-    <w:p>
-      <w:pPr>
-        <w:spacing w:after="0"/>
-        <w:rPr>
-          <w:rFonts w:ascii="Courier New" w:hAnsi="Courier New" w:cs="Courier New"/>
-          <w:sz w:val="20"/>
-        </w:rPr>
-      </w:pPr>
-      <w:r>
-        <w:rPr>
-          <w:rFonts w:ascii="Courier New" w:hAnsi="Courier New" w:cs="Courier New"/>
-          <w:sz w:val="20"/>
-        </w:rPr>
-        <w:t xml:space="preserve">All </w:t>
-      </w:r>
-      <w:r>
-        <w:rPr>
-          <w:rFonts w:ascii="Courier New" w:hAnsi="Courier New" w:cs="Courier New"/>
-          <w:sz w:val="20"/>
-        </w:rPr>
-        <w:t xml:space="preserve">member </w:t>
-      </w:r>
-      <w:r>
-        <w:rPr>
-          <w:rFonts w:ascii="Courier New" w:hAnsi="Courier New" w:cs="Courier New"/>
-          <w:sz w:val="20"/>
-        </w:rPr>
-        <w:t xml:space="preserve">class </w:t>
-      </w:r>
-      <w:r>
-        <w:rPr>
-          <w:rFonts w:ascii="Courier New" w:hAnsi="Courier New" w:cs="Courier New"/>
-          <w:sz w:val="20"/>
-        </w:rPr>
-        <w:t>variables start with m</w:t>
-      </w:r>
-      <w:r>
-        <w:rPr>
-          <w:rFonts w:ascii="Courier New" w:hAnsi="Courier New" w:cs="Courier New"/>
-          <w:sz w:val="20"/>
-        </w:rPr>
-        <w:t xml:space="preserve">, </w:t>
-      </w:r>
-    </w:p>
-    <w:p>
-      <w:pPr>
-        <w:spacing w:after="0"/>
-        <w:rPr>
-          <w:rFonts w:ascii="Courier New" w:hAnsi="Courier New" w:cs="Courier New"/>
-          <w:sz w:val="20"/>
-        </w:rPr>
-      </w:pPr>
-      <w:proofErr w:type="gramStart"/>
-      <w:r>
-        <w:rPr>
-          <w:rFonts w:ascii="Courier New" w:hAnsi="Courier New" w:cs="Courier New"/>
-          <w:sz w:val="20"/>
-        </w:rPr>
-        <w:t>e.g</w:t>
-      </w:r>
-      <w:proofErr w:type="gramEnd"/>
-      <w:r>
-        <w:rPr>
-          <w:rFonts w:ascii="Courier New" w:hAnsi="Courier New" w:cs="Courier New"/>
-          <w:sz w:val="20"/>
-        </w:rPr>
-        <w:t xml:space="preserve">. </w:t>
-      </w:r>
-      <w:proofErr w:type="spellStart"/>
-      <w:r>
-        <w:rPr>
-          <w:rFonts w:ascii="Courier New" w:hAnsi="Courier New" w:cs="Courier New"/>
-          <w:color w:val="0000FF"/>
-          <w:sz w:val="20"/>
-        </w:rPr>
-        <w:t>ColorRGBA</w:t>
-      </w:r>
-      <w:proofErr w:type="spellEnd"/>
-      <w:r>
-        <w:rPr>
-          <w:rFonts w:ascii="Courier New" w:hAnsi="Courier New" w:cs="Courier New"/>
-          <w:sz w:val="20"/>
-        </w:rPr>
-        <w:t xml:space="preserve">* </w:t>
-      </w:r>
-      <w:proofErr w:type="spellStart"/>
-      <w:r>
-        <w:rPr>
-          <w:rFonts w:ascii="Courier New" w:hAnsi="Courier New" w:cs="Courier New"/>
-          <w:sz w:val="20"/>
-        </w:rPr>
-        <w:t>m</w:t>
-      </w:r>
-      <w:r>
-        <w:rPr>
-          <w:rFonts w:ascii="Courier New" w:hAnsi="Courier New" w:cs="Courier New"/>
-          <w:sz w:val="20"/>
-        </w:rPr>
-        <w:t>Color</w:t>
-      </w:r>
-      <w:proofErr w:type="spellEnd"/>
-      <w:r>
-        <w:rPr>
-          <w:rFonts w:ascii="Courier New" w:hAnsi="Courier New" w:cs="Courier New"/>
-          <w:sz w:val="20"/>
-        </w:rPr>
-        <w:t>;</w:t>
-      </w:r>
-    </w:p>
-    <w:p>
-      <w:pPr>
-        <w:spacing w:after="0"/>
-        <w:rPr>
-          <w:rFonts w:ascii="Courier New" w:hAnsi="Courier New" w:cs="Courier New"/>
-          <w:sz w:val="20"/>
-        </w:rPr>
-      </w:pPr>
-    </w:p>
-    <w:p>
-      <w:pPr>
-        <w:spacing w:after="0"/>
-        <w:rPr>
-          <w:rFonts w:ascii="Courier New" w:hAnsi="Courier New" w:cs="Courier New"/>
-          <w:sz w:val="20"/>
-        </w:rPr>
-      </w:pPr>
-      <w:r>
-        <w:rPr>
-          <w:rFonts w:ascii="Courier New" w:hAnsi="Courier New" w:cs="Courier New"/>
-          <w:sz w:val="20"/>
-        </w:rPr>
-        <w:t xml:space="preserve">All macros and static variables are in all capitals, </w:t>
-      </w:r>
-    </w:p>
-    <w:p>
-      <w:pPr>
-        <w:spacing w:after="0"/>
-        <w:rPr>
-          <w:rFonts w:ascii="Courier New" w:hAnsi="Courier New" w:cs="Courier New"/>
-          <w:sz w:val="20"/>
-        </w:rPr>
-      </w:pPr>
-      <w:proofErr w:type="gramStart"/>
-      <w:r>
-        <w:rPr>
-          <w:rFonts w:ascii="Courier New" w:hAnsi="Courier New" w:cs="Courier New"/>
-          <w:sz w:val="20"/>
-        </w:rPr>
-        <w:t>e.g</w:t>
-      </w:r>
-      <w:proofErr w:type="gramEnd"/>
-      <w:r>
-        <w:rPr>
-          <w:rFonts w:ascii="Courier New" w:hAnsi="Courier New" w:cs="Courier New"/>
-          <w:sz w:val="20"/>
-        </w:rPr>
-        <w:t xml:space="preserve">. </w:t>
-      </w:r>
-      <w:r>
-        <w:rPr>
-          <w:rFonts w:ascii="Courier New" w:hAnsi="Courier New" w:cs="Courier New"/>
-          <w:color w:val="0000FF"/>
-          <w:sz w:val="20"/>
-        </w:rPr>
-        <w:t xml:space="preserve">static </w:t>
-      </w:r>
-      <w:proofErr w:type="spellStart"/>
-      <w:r>
-        <w:rPr>
-          <w:rFonts w:ascii="Courier New" w:hAnsi="Courier New" w:cs="Courier New"/>
-          <w:color w:val="0000FF"/>
-          <w:sz w:val="20"/>
-        </w:rPr>
-        <w:t>const</w:t>
-      </w:r>
-      <w:proofErr w:type="spellEnd"/>
-      <w:r>
-        <w:rPr>
-          <w:rFonts w:ascii="Courier New" w:hAnsi="Courier New" w:cs="Courier New"/>
-          <w:color w:val="0000FF"/>
-          <w:sz w:val="20"/>
-        </w:rPr>
-        <w:t xml:space="preserve"> d</w:t>
-      </w:r>
-      <w:r>
-        <w:rPr>
-          <w:rFonts w:ascii="Courier New" w:hAnsi="Courier New" w:cs="Courier New"/>
-          <w:color w:val="0000FF"/>
-          <w:sz w:val="20"/>
-        </w:rPr>
-        <w:t>ouble</w:t>
-      </w:r>
-      <w:r>
-        <w:rPr>
-          <w:rFonts w:ascii="Courier New" w:hAnsi="Courier New" w:cs="Courier New"/>
-          <w:sz w:val="20"/>
-        </w:rPr>
-        <w:t xml:space="preserve"> </w:t>
-      </w:r>
-      <w:r>
-        <w:rPr>
-          <w:rFonts w:ascii="Courier New" w:hAnsi="Courier New" w:cs="Courier New"/>
-          <w:sz w:val="20"/>
-        </w:rPr>
-        <w:t>DESIRED_FRAME_RATE</w:t>
-      </w:r>
-      <w:r>
-        <w:rPr>
-          <w:rFonts w:ascii="Courier New" w:hAnsi="Courier New" w:cs="Courier New"/>
-          <w:sz w:val="20"/>
-        </w:rPr>
-        <w:t>;</w:t>
-      </w:r>
-    </w:p>
-    <w:p>
-      <w:pPr>
-        <w:spacing w:after="0"/>
-        <w:rPr>
-          <w:rFonts w:ascii="Courier New" w:hAnsi="Courier New" w:cs="Courier New"/>
-          <w:sz w:val="20"/>
-        </w:rPr>
-      </w:pPr>
-    </w:p>
-    <w:p>
-      <w:pPr>
-        <w:spacing w:after="0"/>
-        <w:rPr>
-          <w:rFonts w:ascii="Courier New" w:hAnsi="Courier New" w:cs="Courier New"/>
-          <w:sz w:val="20"/>
-        </w:rPr>
-      </w:pPr>
-      <w:r>
-        <w:rPr>
-          <w:rFonts w:ascii="Courier New" w:hAnsi="Courier New" w:cs="Courier New"/>
-          <w:sz w:val="20"/>
-        </w:rPr>
-        <w:t xml:space="preserve">All member functions start with capital letters, </w:t>
-      </w:r>
-    </w:p>
-    <w:p>
-      <w:pPr>
-        <w:spacing w:after="0"/>
-        <w:rPr>
-          <w:rFonts w:ascii="Courier New" w:hAnsi="Courier New" w:cs="Courier New"/>
-          <w:sz w:val="20"/>
-        </w:rPr>
-      </w:pPr>
-      <w:proofErr w:type="gramStart"/>
-      <w:r>
-        <w:rPr>
-          <w:rFonts w:ascii="Courier New" w:hAnsi="Courier New" w:cs="Courier New"/>
-          <w:sz w:val="20"/>
-        </w:rPr>
-        <w:t>e.g</w:t>
-      </w:r>
-      <w:proofErr w:type="gramEnd"/>
-      <w:r>
-        <w:rPr>
-          <w:rFonts w:ascii="Courier New" w:hAnsi="Courier New" w:cs="Courier New"/>
-          <w:sz w:val="20"/>
-        </w:rPr>
-        <w:t xml:space="preserve">. </w:t>
-      </w:r>
-      <w:proofErr w:type="spellStart"/>
-      <w:r>
-        <w:rPr>
-          <w:rFonts w:ascii="Courier New" w:hAnsi="Courier New" w:cs="Courier New"/>
-          <w:color w:val="0000FF"/>
-          <w:sz w:val="20"/>
-        </w:rPr>
-        <w:t>mGameWorld</w:t>
-      </w:r>
-      <w:proofErr w:type="spellEnd"/>
-      <w:r>
-        <w:rPr>
-          <w:rFonts w:ascii="Courier New" w:hAnsi="Courier New" w:cs="Courier New"/>
-          <w:sz w:val="20"/>
-        </w:rPr>
-        <w:t>-&gt;</w:t>
-      </w:r>
-      <w:r>
-        <w:rPr>
-          <w:rFonts w:ascii="Courier New" w:hAnsi="Courier New" w:cs="Courier New"/>
-          <w:color w:val="C00000"/>
-          <w:sz w:val="20"/>
-        </w:rPr>
-        <w:t>Startup</w:t>
-      </w:r>
-      <w:r>
-        <w:rPr>
-          <w:rFonts w:ascii="Courier New" w:hAnsi="Courier New" w:cs="Courier New"/>
-          <w:sz w:val="20"/>
-        </w:rPr>
-        <w:t>();</w:t>
-      </w:r>
-    </w:p>
-    <w:p>
-      <w:pPr>
-        <w:spacing w:after="0"/>
-        <w:rPr>
-          <w:rFonts w:ascii="Courier New" w:hAnsi="Courier New" w:cs="Courier New"/>
-          <w:sz w:val="20"/>
-        </w:rPr>
-      </w:pPr>
-    </w:p>
-    <w:p>
-      <w:pPr>
-        <w:spacing w:after="0"/>
-        <w:rPr>
-          <w:rFonts w:ascii="Courier New" w:hAnsi="Courier New" w:cs="Courier New"/>
-          <w:sz w:val="20"/>
-        </w:rPr>
-      </w:pPr>
-      <w:r>
-        <w:rPr>
-          <w:rFonts w:ascii="Courier New" w:hAnsi="Courier New" w:cs="Courier New"/>
-          <w:sz w:val="20"/>
-        </w:rPr>
-        <w:t xml:space="preserve">All local variables start with lowercase letters, </w:t>
-      </w:r>
-    </w:p>
-    <w:p>
-      <w:pPr>
-        <w:spacing w:after="0"/>
-        <w:rPr>
-          <w:rFonts w:ascii="Courier New" w:hAnsi="Courier New" w:cs="Courier New"/>
-          <w:sz w:val="20"/>
-        </w:rPr>
-      </w:pPr>
-      <w:proofErr w:type="gramStart"/>
-      <w:r>
-        <w:rPr>
-          <w:rFonts w:ascii="Courier New" w:hAnsi="Courier New" w:cs="Courier New"/>
-          <w:sz w:val="20"/>
-        </w:rPr>
-        <w:t>e.g</w:t>
-      </w:r>
-      <w:proofErr w:type="gramEnd"/>
-      <w:r>
-        <w:rPr>
-          <w:rFonts w:ascii="Courier New" w:hAnsi="Courier New" w:cs="Courier New"/>
-          <w:sz w:val="20"/>
-        </w:rPr>
-        <w:t xml:space="preserve">. </w:t>
-      </w:r>
-      <w:proofErr w:type="spellStart"/>
-      <w:r>
-        <w:rPr>
-          <w:rFonts w:ascii="Courier New" w:hAnsi="Courier New" w:cs="Courier New"/>
-          <w:color w:val="0000FF"/>
-          <w:sz w:val="20"/>
-        </w:rPr>
-        <w:t>MeshBuilder</w:t>
-      </w:r>
-      <w:proofErr w:type="spellEnd"/>
-      <w:r>
-        <w:rPr>
-          <w:rFonts w:ascii="Courier New" w:hAnsi="Courier New" w:cs="Courier New"/>
-          <w:sz w:val="20"/>
-        </w:rPr>
-        <w:t xml:space="preserve"> </w:t>
-      </w:r>
-      <w:proofErr w:type="spellStart"/>
-      <w:r>
-        <w:rPr>
-          <w:rFonts w:ascii="Courier New" w:hAnsi="Courier New" w:cs="Courier New"/>
-          <w:sz w:val="20"/>
-        </w:rPr>
-        <w:t>meshBuilder</w:t>
-      </w:r>
-      <w:proofErr w:type="spellEnd"/>
-      <w:r>
-        <w:rPr>
-          <w:rFonts w:ascii="Courier New" w:hAnsi="Courier New" w:cs="Courier New"/>
-          <w:sz w:val="20"/>
-        </w:rPr>
-        <w:t>;</w:t>
-      </w:r>
-    </w:p>
-    <w:p>
-      <w:pPr>
-        <w:pStyle w:val="Heading1"/>
-        <w:rPr>
-          <w:rFonts w:ascii="Courier New" w:hAnsi="Courier New" w:cs="Courier New"/>
-          <w:sz w:val="32"/>
-        </w:rPr>
-      </w:pPr>
-      <w:bookmarkStart w:id="2" w:name="_Toc373224874"/>
-      <w:r>
-        <w:rPr>
-          <w:rFonts w:ascii="Courier New" w:hAnsi="Courier New" w:cs="Courier New"/>
-          <w:sz w:val="32"/>
-        </w:rPr>
-        <w:t>Model Exporter</w:t>
-      </w:r>
-      <w:bookmarkEnd w:id="2"/>
     </w:p>
     <w:p>
       <w:pPr>
@@ -2088,7 +2086,7 @@
           <w:szCs w:val="32"/>
         </w:rPr>
       </w:pPr>
-      <w:bookmarkStart w:id="3" w:name="_Toc373224875"/>
+      <w:bookmarkStart w:id="2" w:name="_Toc373224875"/>
       <w:r>
         <w:rPr>
           <w:rFonts w:ascii="Courier New" w:hAnsi="Courier New" w:cs="Courier New"/>
@@ -2098,241 +2096,241 @@
         <w:lastRenderedPageBreak/>
         <w:t>Controls</w:t>
       </w:r>
+      <w:bookmarkEnd w:id="2"/>
+    </w:p>
+    <w:p>
+      <w:pPr>
+        <w:pStyle w:val="Heading2"/>
+        <w:rPr>
+          <w:rFonts w:ascii="Courier New" w:hAnsi="Courier New" w:cs="Courier New"/>
+          <w:sz w:val="28"/>
+        </w:rPr>
+      </w:pPr>
+      <w:bookmarkStart w:id="3" w:name="_Toc373224876"/>
+      <w:r>
+        <w:rPr>
+          <w:rFonts w:ascii="Courier New" w:hAnsi="Courier New" w:cs="Courier New"/>
+          <w:sz w:val="28"/>
+        </w:rPr>
+        <w:t>Level Editor</w:t>
+      </w:r>
       <w:bookmarkEnd w:id="3"/>
     </w:p>
     <w:p>
       <w:pPr>
+        <w:spacing w:after="0"/>
+        <w:rPr>
+          <w:rFonts w:ascii="Courier New" w:hAnsi="Courier New" w:cs="Courier New"/>
+        </w:rPr>
+      </w:pPr>
+    </w:p>
+    <w:p>
+      <w:pPr>
+        <w:spacing w:after="0"/>
+        <w:rPr>
+          <w:rFonts w:ascii="Courier New" w:hAnsi="Courier New" w:cs="Courier New"/>
+          <w:sz w:val="20"/>
+        </w:rPr>
+      </w:pPr>
+      <w:r>
+        <w:rPr>
+          <w:rFonts w:ascii="Courier New" w:hAnsi="Courier New" w:cs="Courier New"/>
+          <w:sz w:val="20"/>
+        </w:rPr>
+        <w:t xml:space="preserve">The </w:t>
+      </w:r>
+      <w:r>
+        <w:rPr>
+          <w:rFonts w:ascii="Courier New" w:hAnsi="Courier New" w:cs="Courier New"/>
+          <w:sz w:val="20"/>
+        </w:rPr>
+        <w:t>world</w:t>
+      </w:r>
+      <w:r>
+        <w:rPr>
+          <w:rFonts w:ascii="Courier New" w:hAnsi="Courier New" w:cs="Courier New"/>
+          <w:sz w:val="20"/>
+        </w:rPr>
+        <w:t xml:space="preserve"> viewing area can rotate its view by holding the </w:t>
+      </w:r>
+      <w:r>
+        <w:rPr>
+          <w:rFonts w:ascii="Courier New" w:hAnsi="Courier New" w:cs="Courier New"/>
+          <w:sz w:val="20"/>
+        </w:rPr>
+        <w:t>right mouse button</w:t>
+      </w:r>
+      <w:r>
+        <w:rPr>
+          <w:rFonts w:ascii="Courier New" w:hAnsi="Courier New" w:cs="Courier New"/>
+          <w:sz w:val="20"/>
+        </w:rPr>
+        <w:t>.</w:t>
+      </w:r>
+    </w:p>
+    <w:p>
+      <w:pPr>
+        <w:spacing w:after="0"/>
+        <w:rPr>
+          <w:rFonts w:ascii="Courier New" w:hAnsi="Courier New" w:cs="Courier New"/>
+          <w:sz w:val="20"/>
+        </w:rPr>
+      </w:pPr>
+    </w:p>
+    <w:p>
+      <w:pPr>
+        <w:spacing w:after="0"/>
+        <w:rPr>
+          <w:rFonts w:ascii="Courier New" w:hAnsi="Courier New" w:cs="Courier New"/>
+          <w:sz w:val="20"/>
+        </w:rPr>
+      </w:pPr>
+      <w:r>
+        <w:rPr>
+          <w:rFonts w:ascii="Courier New" w:hAnsi="Courier New" w:cs="Courier New"/>
+          <w:sz w:val="20"/>
+        </w:rPr>
+        <w:t>Strafe by holding the middle mouse button.</w:t>
+      </w:r>
+    </w:p>
+    <w:p>
+      <w:pPr>
+        <w:spacing w:after="0"/>
+        <w:rPr>
+          <w:rFonts w:ascii="Courier New" w:hAnsi="Courier New" w:cs="Courier New"/>
+          <w:sz w:val="20"/>
+        </w:rPr>
+      </w:pPr>
+    </w:p>
+    <w:p>
+      <w:pPr>
+        <w:spacing w:after="0"/>
+        <w:rPr>
+          <w:rFonts w:ascii="Courier New" w:hAnsi="Courier New" w:cs="Courier New"/>
+          <w:sz w:val="20"/>
+        </w:rPr>
+      </w:pPr>
+      <w:r>
+        <w:rPr>
+          <w:rFonts w:ascii="Courier New" w:hAnsi="Courier New" w:cs="Courier New"/>
+          <w:sz w:val="20"/>
+        </w:rPr>
+        <w:t>Move forward and backward by scrolling the middle mouse wheel.</w:t>
+      </w:r>
+    </w:p>
+    <w:p>
+      <w:pPr>
+        <w:spacing w:after="0"/>
+        <w:rPr>
+          <w:rFonts w:ascii="Courier New" w:hAnsi="Courier New" w:cs="Courier New"/>
+          <w:sz w:val="20"/>
+        </w:rPr>
+      </w:pPr>
+    </w:p>
+    <w:p>
+      <w:pPr>
+        <w:spacing w:after="0"/>
+        <w:rPr>
+          <w:rFonts w:ascii="Courier New" w:hAnsi="Courier New" w:cs="Courier New"/>
+          <w:sz w:val="20"/>
+        </w:rPr>
+      </w:pPr>
+      <w:r>
+        <w:rPr>
+          <w:rFonts w:ascii="Courier New" w:hAnsi="Courier New" w:cs="Courier New"/>
+          <w:sz w:val="20"/>
+        </w:rPr>
+        <w:t xml:space="preserve">To create a hierarchy with the </w:t>
+      </w:r>
+      <w:r>
+        <w:rPr>
+          <w:rFonts w:ascii="Courier New" w:hAnsi="Courier New" w:cs="Courier New"/>
+          <w:b/>
+          <w:sz w:val="20"/>
+        </w:rPr>
+        <w:t>Objects</w:t>
+      </w:r>
+      <w:r>
+        <w:rPr>
+          <w:rFonts w:ascii="Courier New" w:hAnsi="Courier New" w:cs="Courier New"/>
+          <w:sz w:val="20"/>
+        </w:rPr>
+        <w:t>, drag and drop them onto</w:t>
+      </w:r>
+      <w:r>
+        <w:rPr>
+          <w:rFonts w:ascii="Courier New" w:hAnsi="Courier New" w:cs="Courier New"/>
+          <w:sz w:val="20"/>
+        </w:rPr>
+        <w:t xml:space="preserve"> each other.</w:t>
+      </w:r>
+    </w:p>
+    <w:p>
+      <w:pPr>
+        <w:spacing w:after="0"/>
+        <w:rPr>
+          <w:rFonts w:ascii="Courier New" w:hAnsi="Courier New" w:cs="Courier New"/>
+          <w:sz w:val="20"/>
+        </w:rPr>
+      </w:pPr>
+    </w:p>
+    <w:p>
+      <w:pPr>
+        <w:spacing w:after="0"/>
+        <w:rPr>
+          <w:rFonts w:ascii="Courier New" w:hAnsi="Courier New" w:cs="Courier New"/>
+          <w:sz w:val="20"/>
+        </w:rPr>
+      </w:pPr>
+      <w:r>
+        <w:rPr>
+          <w:rFonts w:ascii="Courier New" w:hAnsi="Courier New" w:cs="Courier New"/>
+          <w:sz w:val="20"/>
+        </w:rPr>
+        <w:t xml:space="preserve">All values within the </w:t>
+      </w:r>
+      <w:r>
+        <w:rPr>
+          <w:rFonts w:ascii="Courier New" w:hAnsi="Courier New" w:cs="Courier New"/>
+          <w:b/>
+          <w:sz w:val="20"/>
+        </w:rPr>
+        <w:t>Inspector</w:t>
+      </w:r>
+      <w:r>
+        <w:rPr>
+          <w:rFonts w:ascii="Courier New" w:hAnsi="Courier New" w:cs="Courier New"/>
+          <w:sz w:val="20"/>
+        </w:rPr>
+        <w:t xml:space="preserve"> modify the objects immediately, i.e. no need to reload the scene or object to see the changes.</w:t>
+      </w:r>
+    </w:p>
+    <w:p>
+      <w:pPr>
+        <w:spacing w:after="0"/>
+        <w:rPr>
+          <w:rFonts w:ascii="Courier New" w:hAnsi="Courier New" w:cs="Courier New"/>
+          <w:sz w:val="20"/>
+        </w:rPr>
+      </w:pPr>
+    </w:p>
+    <w:p>
+      <w:pPr>
         <w:pStyle w:val="Heading2"/>
         <w:rPr>
           <w:rFonts w:ascii="Courier New" w:hAnsi="Courier New" w:cs="Courier New"/>
           <w:sz w:val="28"/>
         </w:rPr>
       </w:pPr>
-      <w:bookmarkStart w:id="4" w:name="_Toc373224876"/>
+      <w:bookmarkStart w:id="4" w:name="_Toc373224877"/>
       <w:r>
         <w:rPr>
           <w:rFonts w:ascii="Courier New" w:hAnsi="Courier New" w:cs="Courier New"/>
           <w:sz w:val="28"/>
         </w:rPr>
-        <w:t>Level Editor</w:t>
+        <w:t>Sentinel Game</w:t>
       </w:r>
       <w:bookmarkEnd w:id="4"/>
-    </w:p>
-    <w:p>
-      <w:pPr>
-        <w:spacing w:after="0"/>
-        <w:rPr>
-          <w:rFonts w:ascii="Courier New" w:hAnsi="Courier New" w:cs="Courier New"/>
-        </w:rPr>
-      </w:pPr>
-    </w:p>
-    <w:p>
-      <w:pPr>
-        <w:spacing w:after="0"/>
-        <w:rPr>
-          <w:rFonts w:ascii="Courier New" w:hAnsi="Courier New" w:cs="Courier New"/>
-          <w:sz w:val="20"/>
-        </w:rPr>
-      </w:pPr>
-      <w:r>
-        <w:rPr>
-          <w:rFonts w:ascii="Courier New" w:hAnsi="Courier New" w:cs="Courier New"/>
-          <w:sz w:val="20"/>
-        </w:rPr>
-        <w:t xml:space="preserve">The </w:t>
-      </w:r>
-      <w:r>
-        <w:rPr>
-          <w:rFonts w:ascii="Courier New" w:hAnsi="Courier New" w:cs="Courier New"/>
-          <w:sz w:val="20"/>
-        </w:rPr>
-        <w:t>world</w:t>
-      </w:r>
-      <w:r>
-        <w:rPr>
-          <w:rFonts w:ascii="Courier New" w:hAnsi="Courier New" w:cs="Courier New"/>
-          <w:sz w:val="20"/>
-        </w:rPr>
-        <w:t xml:space="preserve"> viewing area can rotate its view by holding the </w:t>
-      </w:r>
-      <w:r>
-        <w:rPr>
-          <w:rFonts w:ascii="Courier New" w:hAnsi="Courier New" w:cs="Courier New"/>
-          <w:sz w:val="20"/>
-        </w:rPr>
-        <w:t>right mouse button</w:t>
-      </w:r>
-      <w:r>
-        <w:rPr>
-          <w:rFonts w:ascii="Courier New" w:hAnsi="Courier New" w:cs="Courier New"/>
-          <w:sz w:val="20"/>
-        </w:rPr>
-        <w:t>.</w:t>
-      </w:r>
-    </w:p>
-    <w:p>
-      <w:pPr>
-        <w:spacing w:after="0"/>
-        <w:rPr>
-          <w:rFonts w:ascii="Courier New" w:hAnsi="Courier New" w:cs="Courier New"/>
-          <w:sz w:val="20"/>
-        </w:rPr>
-      </w:pPr>
-    </w:p>
-    <w:p>
-      <w:pPr>
-        <w:spacing w:after="0"/>
-        <w:rPr>
-          <w:rFonts w:ascii="Courier New" w:hAnsi="Courier New" w:cs="Courier New"/>
-          <w:sz w:val="20"/>
-        </w:rPr>
-      </w:pPr>
-      <w:r>
-        <w:rPr>
-          <w:rFonts w:ascii="Courier New" w:hAnsi="Courier New" w:cs="Courier New"/>
-          <w:sz w:val="20"/>
-        </w:rPr>
-        <w:t>Strafe by holding the middle mouse button.</w:t>
-      </w:r>
-    </w:p>
-    <w:p>
-      <w:pPr>
-        <w:spacing w:after="0"/>
-        <w:rPr>
-          <w:rFonts w:ascii="Courier New" w:hAnsi="Courier New" w:cs="Courier New"/>
-          <w:sz w:val="20"/>
-        </w:rPr>
-      </w:pPr>
-    </w:p>
-    <w:p>
-      <w:pPr>
-        <w:spacing w:after="0"/>
-        <w:rPr>
-          <w:rFonts w:ascii="Courier New" w:hAnsi="Courier New" w:cs="Courier New"/>
-          <w:sz w:val="20"/>
-        </w:rPr>
-      </w:pPr>
-      <w:r>
-        <w:rPr>
-          <w:rFonts w:ascii="Courier New" w:hAnsi="Courier New" w:cs="Courier New"/>
-          <w:sz w:val="20"/>
-        </w:rPr>
-        <w:t>Move forward and backward by scrolling the middle mouse wheel.</w:t>
-      </w:r>
-    </w:p>
-    <w:p>
-      <w:pPr>
-        <w:spacing w:after="0"/>
-        <w:rPr>
-          <w:rFonts w:ascii="Courier New" w:hAnsi="Courier New" w:cs="Courier New"/>
-          <w:sz w:val="20"/>
-        </w:rPr>
-      </w:pPr>
-    </w:p>
-    <w:p>
-      <w:pPr>
-        <w:spacing w:after="0"/>
-        <w:rPr>
-          <w:rFonts w:ascii="Courier New" w:hAnsi="Courier New" w:cs="Courier New"/>
-          <w:sz w:val="20"/>
-        </w:rPr>
-      </w:pPr>
-      <w:r>
-        <w:rPr>
-          <w:rFonts w:ascii="Courier New" w:hAnsi="Courier New" w:cs="Courier New"/>
-          <w:sz w:val="20"/>
-        </w:rPr>
-        <w:t xml:space="preserve">To create a hierarchy with the </w:t>
-      </w:r>
-      <w:r>
-        <w:rPr>
-          <w:rFonts w:ascii="Courier New" w:hAnsi="Courier New" w:cs="Courier New"/>
-          <w:b/>
-          <w:sz w:val="20"/>
-        </w:rPr>
-        <w:t>Objects</w:t>
-      </w:r>
-      <w:r>
-        <w:rPr>
-          <w:rFonts w:ascii="Courier New" w:hAnsi="Courier New" w:cs="Courier New"/>
-          <w:sz w:val="20"/>
-        </w:rPr>
-        <w:t>, drag and drop them onto</w:t>
-      </w:r>
-      <w:r>
-        <w:rPr>
-          <w:rFonts w:ascii="Courier New" w:hAnsi="Courier New" w:cs="Courier New"/>
-          <w:sz w:val="20"/>
-        </w:rPr>
-        <w:t xml:space="preserve"> each other.</w:t>
-      </w:r>
-    </w:p>
-    <w:p>
-      <w:pPr>
-        <w:spacing w:after="0"/>
-        <w:rPr>
-          <w:rFonts w:ascii="Courier New" w:hAnsi="Courier New" w:cs="Courier New"/>
-          <w:sz w:val="20"/>
-        </w:rPr>
-      </w:pPr>
-    </w:p>
-    <w:p>
-      <w:pPr>
-        <w:spacing w:after="0"/>
-        <w:rPr>
-          <w:rFonts w:ascii="Courier New" w:hAnsi="Courier New" w:cs="Courier New"/>
-          <w:sz w:val="20"/>
-        </w:rPr>
-      </w:pPr>
-      <w:r>
-        <w:rPr>
-          <w:rFonts w:ascii="Courier New" w:hAnsi="Courier New" w:cs="Courier New"/>
-          <w:sz w:val="20"/>
-        </w:rPr>
-        <w:t xml:space="preserve">All values within the </w:t>
-      </w:r>
-      <w:r>
-        <w:rPr>
-          <w:rFonts w:ascii="Courier New" w:hAnsi="Courier New" w:cs="Courier New"/>
-          <w:b/>
-          <w:sz w:val="20"/>
-        </w:rPr>
-        <w:t>Inspector</w:t>
-      </w:r>
-      <w:r>
-        <w:rPr>
-          <w:rFonts w:ascii="Courier New" w:hAnsi="Courier New" w:cs="Courier New"/>
-          <w:sz w:val="20"/>
-        </w:rPr>
-        <w:t xml:space="preserve"> modify the objects immediately, i.e. no need to reload the scene or object to see the changes.</w:t>
-      </w:r>
-    </w:p>
-    <w:p>
-      <w:pPr>
-        <w:spacing w:after="0"/>
-        <w:rPr>
-          <w:rFonts w:ascii="Courier New" w:hAnsi="Courier New" w:cs="Courier New"/>
-          <w:sz w:val="20"/>
-        </w:rPr>
-      </w:pPr>
-    </w:p>
-    <w:p>
-      <w:pPr>
-        <w:pStyle w:val="Heading2"/>
-        <w:rPr>
-          <w:rFonts w:ascii="Courier New" w:hAnsi="Courier New" w:cs="Courier New"/>
-          <w:sz w:val="28"/>
-        </w:rPr>
-      </w:pPr>
-      <w:bookmarkStart w:id="5" w:name="_Toc373224877"/>
-      <w:r>
-        <w:rPr>
-          <w:rFonts w:ascii="Courier New" w:hAnsi="Courier New" w:cs="Courier New"/>
-          <w:sz w:val="28"/>
-        </w:rPr>
-        <w:t>Sentinel Game</w:t>
-      </w:r>
-      <w:bookmarkEnd w:id="5"/>
     </w:p>
     <w:p>
       <w:pPr>
@@ -2560,7 +2558,7 @@
           <w:szCs w:val="32"/>
         </w:rPr>
       </w:pPr>
-      <w:bookmarkStart w:id="6" w:name="_Toc373224878"/>
+      <w:bookmarkStart w:id="5" w:name="_Toc373224878"/>
       <w:r>
         <w:rPr>
           <w:rFonts w:ascii="Courier New" w:hAnsi="Courier New" w:cs="Courier New"/>
@@ -2570,7 +2568,7 @@
         <w:lastRenderedPageBreak/>
         <w:t>Create Custom Program</w:t>
       </w:r>
-      <w:bookmarkEnd w:id="6"/>
+      <w:bookmarkEnd w:id="5"/>
     </w:p>
     <w:p>
       <w:pPr>
@@ -2756,7 +2754,7 @@
           <w:szCs w:val="28"/>
         </w:rPr>
       </w:pPr>
-      <w:bookmarkStart w:id="7" w:name="_Toc373224879"/>
+      <w:bookmarkStart w:id="6" w:name="_Toc373224879"/>
       <w:r>
         <w:rPr>
           <w:rFonts w:ascii="Courier New" w:hAnsi="Courier New" w:cs="Courier New"/>
@@ -2765,7 +2763,7 @@
         </w:rPr>
         <w:t>DLL Import / Export</w:t>
       </w:r>
-      <w:bookmarkEnd w:id="7"/>
+      <w:bookmarkEnd w:id="6"/>
     </w:p>
     <w:p>
       <w:pPr>
@@ -3138,7 +3136,7 @@
           <w:szCs w:val="28"/>
         </w:rPr>
       </w:pPr>
-      <w:bookmarkStart w:id="8" w:name="_Toc373224880"/>
+      <w:bookmarkStart w:id="7" w:name="_Toc373224880"/>
       <w:proofErr w:type="spellStart"/>
       <w:r>
         <w:rPr>
@@ -3148,7 +3146,7 @@
         </w:rPr>
         <w:t>Serializable</w:t>
       </w:r>
-      <w:bookmarkEnd w:id="8"/>
+      <w:bookmarkEnd w:id="7"/>
       <w:proofErr w:type="spellEnd"/>
     </w:p>
     <w:p>
@@ -3801,7 +3799,7 @@
           <w:szCs w:val="28"/>
         </w:rPr>
       </w:pPr>
-      <w:bookmarkStart w:id="9" w:name="_Toc373224881"/>
+      <w:bookmarkStart w:id="8" w:name="_Toc373224881"/>
       <w:r>
         <w:rPr>
           <w:rFonts w:ascii="Courier New" w:hAnsi="Courier New" w:cs="Courier New"/>
@@ -3810,7 +3808,7 @@
         </w:rPr>
         <w:t>Widgets</w:t>
       </w:r>
-      <w:bookmarkEnd w:id="9"/>
+      <w:bookmarkEnd w:id="8"/>
     </w:p>
     <w:p>
       <w:pPr>
@@ -4100,7 +4098,7 @@
           <w:szCs w:val="28"/>
         </w:rPr>
       </w:pPr>
-      <w:bookmarkStart w:id="10" w:name="_Toc373224882"/>
+      <w:bookmarkStart w:id="9" w:name="_Toc373224882"/>
       <w:r>
         <w:rPr>
           <w:rFonts w:ascii="Courier New" w:hAnsi="Courier New" w:cs="Courier New"/>
@@ -4109,7 +4107,7 @@
         </w:rPr>
         <w:t>Renderer</w:t>
       </w:r>
-      <w:bookmarkEnd w:id="10"/>
+      <w:bookmarkEnd w:id="9"/>
     </w:p>
     <w:p>
       <w:pPr>
@@ -4188,7 +4186,7 @@
           <w:szCs w:val="24"/>
         </w:rPr>
       </w:pPr>
-      <w:bookmarkStart w:id="11" w:name="_Toc373224883"/>
+      <w:bookmarkStart w:id="10" w:name="_Toc373224883"/>
       <w:r>
         <w:rPr>
           <w:rFonts w:ascii="Courier New" w:hAnsi="Courier New" w:cs="Courier New"/>
@@ -4197,108 +4195,162 @@
         </w:rPr>
         <w:t>Shaders</w:t>
       </w:r>
+      <w:bookmarkEnd w:id="10"/>
+    </w:p>
+    <w:p>
+      <w:pPr>
+        <w:spacing w:after="0"/>
+        <w:rPr>
+          <w:rFonts w:ascii="Courier New" w:hAnsi="Courier New" w:cs="Courier New"/>
+        </w:rPr>
+      </w:pPr>
+    </w:p>
+    <w:p>
+      <w:pPr>
+        <w:spacing w:after="0"/>
+        <w:rPr>
+          <w:rFonts w:ascii="Courier New" w:hAnsi="Courier New" w:cs="Courier New"/>
+          <w:sz w:val="20"/>
+        </w:rPr>
+      </w:pPr>
+      <w:r>
+        <w:rPr>
+          <w:rFonts w:ascii="Courier New" w:hAnsi="Courier New" w:cs="Courier New"/>
+          <w:sz w:val="20"/>
+        </w:rPr>
+        <w:t xml:space="preserve">Since the Renderer has two distinct SDKs that it can work with depending on how the program is set up, a custom </w:t>
+      </w:r>
+      <w:proofErr w:type="spellStart"/>
+      <w:r>
+        <w:rPr>
+          <w:rFonts w:ascii="Courier New" w:hAnsi="Courier New" w:cs="Courier New"/>
+          <w:sz w:val="20"/>
+        </w:rPr>
+        <w:t>shader</w:t>
+      </w:r>
+      <w:proofErr w:type="spellEnd"/>
+      <w:r>
+        <w:rPr>
+          <w:rFonts w:ascii="Courier New" w:hAnsi="Courier New" w:cs="Courier New"/>
+          <w:sz w:val="20"/>
+        </w:rPr>
+        <w:t xml:space="preserve"> format is required for the translations.  Both </w:t>
+      </w:r>
+      <w:r>
+        <w:rPr>
+          <w:rFonts w:ascii="Courier New" w:hAnsi="Courier New" w:cs="Courier New"/>
+          <w:b/>
+          <w:sz w:val="20"/>
+        </w:rPr>
+        <w:t>GLSL</w:t>
+      </w:r>
+      <w:r>
+        <w:rPr>
+          <w:rFonts w:ascii="Courier New" w:hAnsi="Courier New" w:cs="Courier New"/>
+          <w:sz w:val="20"/>
+        </w:rPr>
+        <w:t xml:space="preserve"> and </w:t>
+      </w:r>
+      <w:r>
+        <w:rPr>
+          <w:rFonts w:ascii="Courier New" w:hAnsi="Courier New" w:cs="Courier New"/>
+          <w:b/>
+          <w:sz w:val="20"/>
+        </w:rPr>
+        <w:t>HLSL</w:t>
+      </w:r>
+      <w:r>
+        <w:rPr>
+          <w:rFonts w:ascii="Courier New" w:hAnsi="Courier New" w:cs="Courier New"/>
+          <w:sz w:val="20"/>
+        </w:rPr>
+        <w:t xml:space="preserve"> should</w:t>
+      </w:r>
+      <w:r>
+        <w:rPr>
+          <w:rFonts w:ascii="Courier New" w:hAnsi="Courier New" w:cs="Courier New"/>
+          <w:sz w:val="20"/>
+        </w:rPr>
+        <w:t xml:space="preserve"> be included in </w:t>
+      </w:r>
+      <w:r>
+        <w:rPr>
+          <w:rFonts w:ascii="Courier New" w:hAnsi="Courier New" w:cs="Courier New"/>
+          <w:sz w:val="20"/>
+        </w:rPr>
+        <w:t>a</w:t>
+      </w:r>
+      <w:r>
+        <w:rPr>
+          <w:rFonts w:ascii="Courier New" w:hAnsi="Courier New" w:cs="Courier New"/>
+          <w:sz w:val="20"/>
+        </w:rPr>
+        <w:t xml:space="preserve"> </w:t>
+      </w:r>
+      <w:r>
+        <w:rPr>
+          <w:rFonts w:ascii="Courier New" w:hAnsi="Courier New" w:cs="Courier New"/>
+          <w:sz w:val="20"/>
+        </w:rPr>
+        <w:t xml:space="preserve">XSH </w:t>
+      </w:r>
+      <w:r>
+        <w:rPr>
+          <w:rFonts w:ascii="Courier New" w:hAnsi="Courier New" w:cs="Courier New"/>
+          <w:sz w:val="20"/>
+        </w:rPr>
+        <w:t>file</w:t>
+      </w:r>
+      <w:r>
+        <w:rPr>
+          <w:rFonts w:ascii="Courier New" w:hAnsi="Courier New" w:cs="Courier New"/>
+          <w:sz w:val="20"/>
+        </w:rPr>
+        <w:t xml:space="preserve"> depending on the type of Renderer desired.  Create both OpenGL and DirectX shaders for full dual-renderer support.</w:t>
+      </w:r>
+    </w:p>
+    <w:p>
+      <w:pPr>
+        <w:spacing w:after="0"/>
+        <w:rPr>
+          <w:rFonts w:ascii="Courier New" w:hAnsi="Courier New" w:cs="Courier New"/>
+          <w:sz w:val="20"/>
+        </w:rPr>
+      </w:pPr>
+    </w:p>
+    <w:p>
+      <w:pPr>
+        <w:spacing w:after="0"/>
+        <w:rPr>
+          <w:rFonts w:ascii="Courier New" w:hAnsi="Courier New" w:cs="Courier New"/>
+          <w:sz w:val="20"/>
+        </w:rPr>
+      </w:pPr>
+      <w:r>
+        <w:rPr>
+          <w:rFonts w:ascii="Courier New" w:hAnsi="Courier New" w:cs="Courier New"/>
+          <w:sz w:val="20"/>
+        </w:rPr>
+        <w:t xml:space="preserve">Creating a custom </w:t>
+      </w:r>
+      <w:proofErr w:type="spellStart"/>
+      <w:r>
+        <w:rPr>
+          <w:rFonts w:ascii="Courier New" w:hAnsi="Courier New" w:cs="Courier New"/>
+          <w:sz w:val="20"/>
+        </w:rPr>
+        <w:t>shader</w:t>
+      </w:r>
+      <w:proofErr w:type="spellEnd"/>
+      <w:r>
+        <w:rPr>
+          <w:rFonts w:ascii="Courier New" w:hAnsi="Courier New" w:cs="Courier New"/>
+          <w:sz w:val="20"/>
+        </w:rPr>
+        <w:t xml:space="preserve"> requires specific #define macros to compile correctly.</w:t>
+      </w:r>
+      <w:bookmarkStart w:id="11" w:name="_GoBack"/>
       <w:bookmarkEnd w:id="11"/>
-    </w:p>
-    <w:p>
-      <w:pPr>
-        <w:spacing w:after="0"/>
-        <w:rPr>
-          <w:rFonts w:ascii="Courier New" w:hAnsi="Courier New" w:cs="Courier New"/>
-        </w:rPr>
-      </w:pPr>
-    </w:p>
-    <w:p>
-      <w:pPr>
-        <w:spacing w:after="0"/>
-        <w:rPr>
-          <w:rFonts w:ascii="Courier New" w:hAnsi="Courier New" w:cs="Courier New"/>
-          <w:sz w:val="20"/>
-        </w:rPr>
-      </w:pPr>
-      <w:r>
-        <w:rPr>
-          <w:rFonts w:ascii="Courier New" w:hAnsi="Courier New" w:cs="Courier New"/>
-          <w:sz w:val="20"/>
-        </w:rPr>
-        <w:t xml:space="preserve">Since the Renderer has two distinct SDKs that it can work with depending on how the program is set up, a custom </w:t>
-      </w:r>
-      <w:proofErr w:type="spellStart"/>
-      <w:r>
-        <w:rPr>
-          <w:rFonts w:ascii="Courier New" w:hAnsi="Courier New" w:cs="Courier New"/>
-          <w:sz w:val="20"/>
-        </w:rPr>
-        <w:t>shader</w:t>
-      </w:r>
-      <w:proofErr w:type="spellEnd"/>
-      <w:r>
-        <w:rPr>
-          <w:rFonts w:ascii="Courier New" w:hAnsi="Courier New" w:cs="Courier New"/>
-          <w:sz w:val="20"/>
-        </w:rPr>
-        <w:t xml:space="preserve"> format is required for the translations.  Both </w:t>
-      </w:r>
-      <w:r>
-        <w:rPr>
-          <w:rFonts w:ascii="Courier New" w:hAnsi="Courier New" w:cs="Courier New"/>
-          <w:b/>
-          <w:sz w:val="20"/>
-        </w:rPr>
-        <w:t>GLSL</w:t>
-      </w:r>
-      <w:r>
-        <w:rPr>
-          <w:rFonts w:ascii="Courier New" w:hAnsi="Courier New" w:cs="Courier New"/>
-          <w:sz w:val="20"/>
-        </w:rPr>
-        <w:t xml:space="preserve"> and </w:t>
-      </w:r>
-      <w:r>
-        <w:rPr>
-          <w:rFonts w:ascii="Courier New" w:hAnsi="Courier New" w:cs="Courier New"/>
-          <w:b/>
-          <w:sz w:val="20"/>
-        </w:rPr>
-        <w:t>HLSL</w:t>
-      </w:r>
-      <w:r>
-        <w:rPr>
-          <w:rFonts w:ascii="Courier New" w:hAnsi="Courier New" w:cs="Courier New"/>
-          <w:sz w:val="20"/>
-        </w:rPr>
-        <w:t xml:space="preserve"> must be included in the file, which has a default extension of </w:t>
-      </w:r>
-      <w:r>
-        <w:rPr>
-          <w:rFonts w:ascii="Courier New" w:hAnsi="Courier New" w:cs="Courier New"/>
-          <w:b/>
-          <w:sz w:val="20"/>
-        </w:rPr>
-        <w:t>XSH</w:t>
-      </w:r>
-      <w:r>
-        <w:rPr>
-          <w:rFonts w:ascii="Courier New" w:hAnsi="Courier New" w:cs="Courier New"/>
-          <w:sz w:val="20"/>
-        </w:rPr>
-        <w:t xml:space="preserve">.  Creating a custom </w:t>
-      </w:r>
-      <w:proofErr w:type="spellStart"/>
-      <w:r>
-        <w:rPr>
-          <w:rFonts w:ascii="Courier New" w:hAnsi="Courier New" w:cs="Courier New"/>
-          <w:sz w:val="20"/>
-        </w:rPr>
-        <w:t>shader</w:t>
-      </w:r>
-      <w:proofErr w:type="spellEnd"/>
-      <w:r>
-        <w:rPr>
-          <w:rFonts w:ascii="Courier New" w:hAnsi="Courier New" w:cs="Courier New"/>
-          <w:sz w:val="20"/>
-        </w:rPr>
-        <w:t xml:space="preserve"> requires specific #define macros to compile correctly.</w:t>
-      </w:r>
     </w:p>
     <w:sectPr>
       <w:footerReference w:type="default" r:id="rId8"/>
@@ -4371,7 +4423,7 @@
           <w:rPr>
             <w:noProof/>
           </w:rPr>
-          <w:t>2</w:t>
+          <w:t>6</w:t>
         </w:r>
         <w:r>
           <w:rPr>
@@ -5717,7 +5769,7 @@
 </file>
 
 <file path=customXml/itemProps1.xml><?xml version="1.0" encoding="utf-8"?>
-<ds:datastoreItem xmlns:ds="http://schemas.openxmlformats.org/officeDocument/2006/customXml" ds:itemID="{0A33AE3F-5938-4D03-BCF8-97A9B7D12517}">
+<ds:datastoreItem xmlns:ds="http://schemas.openxmlformats.org/officeDocument/2006/customXml" ds:itemID="{820CE828-E0B0-4C03-9696-133911E220CE}">
   <ds:schemaRefs>
     <ds:schemaRef ds:uri="http://schemas.openxmlformats.org/officeDocument/2006/bibliography"/>
   </ds:schemaRefs>

</xml_diff>

<commit_message>
MAPs save and load correctly.
Updated manual.
</commit_message>
<xml_diff>
--- a/Sentinel_Manual.docx
+++ b/Sentinel_Manual.docx
@@ -127,8 +127,9 @@
             <w:tabs>
               <w:tab w:val="right" w:leader="dot" w:pos="9350"/>
             </w:tabs>
+            <w:spacing w:after="0"/>
             <w:rPr>
-              <w:rFonts w:eastAsiaTheme="minorEastAsia"/>
+              <w:rFonts w:ascii="Courier New" w:eastAsiaTheme="minorEastAsia" w:hAnsi="Courier New" w:cs="Courier New"/>
               <w:noProof/>
             </w:rPr>
           </w:pPr>
@@ -153,7 +154,7 @@
             </w:rPr>
             <w:fldChar w:fldCharType="separate"/>
           </w:r>
-          <w:hyperlink w:anchor="_Toc380076646" w:history="1">
+          <w:hyperlink w:anchor="_Toc380239652" w:history="1">
             <w:r>
               <w:rPr>
                 <w:rStyle w:val="Hyperlink"/>
@@ -164,6 +165,7 @@
             </w:r>
             <w:r>
               <w:rPr>
+                <w:rFonts w:ascii="Courier New" w:hAnsi="Courier New" w:cs="Courier New"/>
                 <w:noProof/>
                 <w:webHidden/>
               </w:rPr>
@@ -171,6 +173,7 @@
             </w:r>
             <w:r>
               <w:rPr>
+                <w:rFonts w:ascii="Courier New" w:hAnsi="Courier New" w:cs="Courier New"/>
                 <w:noProof/>
                 <w:webHidden/>
               </w:rPr>
@@ -178,19 +181,22 @@
             </w:r>
             <w:r>
               <w:rPr>
+                <w:rFonts w:ascii="Courier New" w:hAnsi="Courier New" w:cs="Courier New"/>
                 <w:noProof/>
                 <w:webHidden/>
               </w:rPr>
-              <w:instrText xml:space="preserve"> PAGEREF _Toc380076646 \h </w:instrText>
-            </w:r>
-            <w:r>
-              <w:rPr>
+              <w:instrText xml:space="preserve"> PAGEREF _Toc380239652 \h </w:instrText>
+            </w:r>
+            <w:r>
+              <w:rPr>
+                <w:rFonts w:ascii="Courier New" w:hAnsi="Courier New" w:cs="Courier New"/>
                 <w:noProof/>
                 <w:webHidden/>
               </w:rPr>
             </w:r>
             <w:r>
               <w:rPr>
+                <w:rFonts w:ascii="Courier New" w:hAnsi="Courier New" w:cs="Courier New"/>
                 <w:noProof/>
                 <w:webHidden/>
               </w:rPr>
@@ -198,6 +204,7 @@
             </w:r>
             <w:r>
               <w:rPr>
+                <w:rFonts w:ascii="Courier New" w:hAnsi="Courier New" w:cs="Courier New"/>
                 <w:noProof/>
                 <w:webHidden/>
               </w:rPr>
@@ -205,6 +212,7 @@
             </w:r>
             <w:r>
               <w:rPr>
+                <w:rFonts w:ascii="Courier New" w:hAnsi="Courier New" w:cs="Courier New"/>
                 <w:noProof/>
                 <w:webHidden/>
               </w:rPr>
@@ -218,12 +226,13 @@
             <w:tabs>
               <w:tab w:val="right" w:leader="dot" w:pos="9350"/>
             </w:tabs>
+            <w:spacing w:after="0"/>
             <w:rPr>
-              <w:rFonts w:eastAsiaTheme="minorEastAsia"/>
+              <w:rFonts w:ascii="Courier New" w:eastAsiaTheme="minorEastAsia" w:hAnsi="Courier New" w:cs="Courier New"/>
               <w:noProof/>
             </w:rPr>
           </w:pPr>
-          <w:hyperlink w:anchor="_Toc380076647" w:history="1">
+          <w:hyperlink w:anchor="_Toc380239653" w:history="1">
             <w:r>
               <w:rPr>
                 <w:rStyle w:val="Hyperlink"/>
@@ -234,6 +243,7 @@
             </w:r>
             <w:r>
               <w:rPr>
+                <w:rFonts w:ascii="Courier New" w:hAnsi="Courier New" w:cs="Courier New"/>
                 <w:noProof/>
                 <w:webHidden/>
               </w:rPr>
@@ -241,6 +251,7 @@
             </w:r>
             <w:r>
               <w:rPr>
+                <w:rFonts w:ascii="Courier New" w:hAnsi="Courier New" w:cs="Courier New"/>
                 <w:noProof/>
                 <w:webHidden/>
               </w:rPr>
@@ -248,19 +259,22 @@
             </w:r>
             <w:r>
               <w:rPr>
+                <w:rFonts w:ascii="Courier New" w:hAnsi="Courier New" w:cs="Courier New"/>
                 <w:noProof/>
                 <w:webHidden/>
               </w:rPr>
-              <w:instrText xml:space="preserve"> PAGEREF _Toc380076647 \h </w:instrText>
-            </w:r>
-            <w:r>
-              <w:rPr>
+              <w:instrText xml:space="preserve"> PAGEREF _Toc380239653 \h </w:instrText>
+            </w:r>
+            <w:r>
+              <w:rPr>
+                <w:rFonts w:ascii="Courier New" w:hAnsi="Courier New" w:cs="Courier New"/>
                 <w:noProof/>
                 <w:webHidden/>
               </w:rPr>
             </w:r>
             <w:r>
               <w:rPr>
+                <w:rFonts w:ascii="Courier New" w:hAnsi="Courier New" w:cs="Courier New"/>
                 <w:noProof/>
                 <w:webHidden/>
               </w:rPr>
@@ -268,6 +282,7 @@
             </w:r>
             <w:r>
               <w:rPr>
+                <w:rFonts w:ascii="Courier New" w:hAnsi="Courier New" w:cs="Courier New"/>
                 <w:noProof/>
                 <w:webHidden/>
               </w:rPr>
@@ -275,6 +290,7 @@
             </w:r>
             <w:r>
               <w:rPr>
+                <w:rFonts w:ascii="Courier New" w:hAnsi="Courier New" w:cs="Courier New"/>
                 <w:noProof/>
                 <w:webHidden/>
               </w:rPr>
@@ -288,12 +304,13 @@
             <w:tabs>
               <w:tab w:val="right" w:leader="dot" w:pos="9350"/>
             </w:tabs>
+            <w:spacing w:after="0"/>
             <w:rPr>
-              <w:rFonts w:eastAsiaTheme="minorEastAsia"/>
+              <w:rFonts w:ascii="Courier New" w:eastAsiaTheme="minorEastAsia" w:hAnsi="Courier New" w:cs="Courier New"/>
               <w:noProof/>
             </w:rPr>
           </w:pPr>
-          <w:hyperlink w:anchor="_Toc380076648" w:history="1">
+          <w:hyperlink w:anchor="_Toc380239654" w:history="1">
             <w:r>
               <w:rPr>
                 <w:rStyle w:val="Hyperlink"/>
@@ -304,6 +321,7 @@
             </w:r>
             <w:r>
               <w:rPr>
+                <w:rFonts w:ascii="Courier New" w:hAnsi="Courier New" w:cs="Courier New"/>
                 <w:noProof/>
                 <w:webHidden/>
               </w:rPr>
@@ -311,6 +329,7 @@
             </w:r>
             <w:r>
               <w:rPr>
+                <w:rFonts w:ascii="Courier New" w:hAnsi="Courier New" w:cs="Courier New"/>
                 <w:noProof/>
                 <w:webHidden/>
               </w:rPr>
@@ -318,19 +337,22 @@
             </w:r>
             <w:r>
               <w:rPr>
+                <w:rFonts w:ascii="Courier New" w:hAnsi="Courier New" w:cs="Courier New"/>
                 <w:noProof/>
                 <w:webHidden/>
               </w:rPr>
-              <w:instrText xml:space="preserve"> PAGEREF _Toc380076648 \h </w:instrText>
-            </w:r>
-            <w:r>
-              <w:rPr>
+              <w:instrText xml:space="preserve"> PAGEREF _Toc380239654 \h </w:instrText>
+            </w:r>
+            <w:r>
+              <w:rPr>
+                <w:rFonts w:ascii="Courier New" w:hAnsi="Courier New" w:cs="Courier New"/>
                 <w:noProof/>
                 <w:webHidden/>
               </w:rPr>
             </w:r>
             <w:r>
               <w:rPr>
+                <w:rFonts w:ascii="Courier New" w:hAnsi="Courier New" w:cs="Courier New"/>
                 <w:noProof/>
                 <w:webHidden/>
               </w:rPr>
@@ -338,6 +360,7 @@
             </w:r>
             <w:r>
               <w:rPr>
+                <w:rFonts w:ascii="Courier New" w:hAnsi="Courier New" w:cs="Courier New"/>
                 <w:noProof/>
                 <w:webHidden/>
               </w:rPr>
@@ -345,6 +368,7 @@
             </w:r>
             <w:r>
               <w:rPr>
+                <w:rFonts w:ascii="Courier New" w:hAnsi="Courier New" w:cs="Courier New"/>
                 <w:noProof/>
                 <w:webHidden/>
               </w:rPr>
@@ -358,12 +382,13 @@
             <w:tabs>
               <w:tab w:val="right" w:leader="dot" w:pos="9350"/>
             </w:tabs>
+            <w:spacing w:after="0"/>
             <w:rPr>
-              <w:rFonts w:eastAsiaTheme="minorEastAsia"/>
+              <w:rFonts w:ascii="Courier New" w:eastAsiaTheme="minorEastAsia" w:hAnsi="Courier New" w:cs="Courier New"/>
               <w:noProof/>
             </w:rPr>
           </w:pPr>
-          <w:hyperlink w:anchor="_Toc380076649" w:history="1">
+          <w:hyperlink w:anchor="_Toc380239655" w:history="1">
             <w:r>
               <w:rPr>
                 <w:rStyle w:val="Hyperlink"/>
@@ -374,6 +399,7 @@
             </w:r>
             <w:r>
               <w:rPr>
+                <w:rFonts w:ascii="Courier New" w:hAnsi="Courier New" w:cs="Courier New"/>
                 <w:noProof/>
                 <w:webHidden/>
               </w:rPr>
@@ -381,6 +407,7 @@
             </w:r>
             <w:r>
               <w:rPr>
+                <w:rFonts w:ascii="Courier New" w:hAnsi="Courier New" w:cs="Courier New"/>
                 <w:noProof/>
                 <w:webHidden/>
               </w:rPr>
@@ -388,19 +415,22 @@
             </w:r>
             <w:r>
               <w:rPr>
+                <w:rFonts w:ascii="Courier New" w:hAnsi="Courier New" w:cs="Courier New"/>
                 <w:noProof/>
                 <w:webHidden/>
               </w:rPr>
-              <w:instrText xml:space="preserve"> PAGEREF _Toc380076649 \h </w:instrText>
-            </w:r>
-            <w:r>
-              <w:rPr>
+              <w:instrText xml:space="preserve"> PAGEREF _Toc380239655 \h </w:instrText>
+            </w:r>
+            <w:r>
+              <w:rPr>
+                <w:rFonts w:ascii="Courier New" w:hAnsi="Courier New" w:cs="Courier New"/>
                 <w:noProof/>
                 <w:webHidden/>
               </w:rPr>
             </w:r>
             <w:r>
               <w:rPr>
+                <w:rFonts w:ascii="Courier New" w:hAnsi="Courier New" w:cs="Courier New"/>
                 <w:noProof/>
                 <w:webHidden/>
               </w:rPr>
@@ -408,6 +438,7 @@
             </w:r>
             <w:r>
               <w:rPr>
+                <w:rFonts w:ascii="Courier New" w:hAnsi="Courier New" w:cs="Courier New"/>
                 <w:noProof/>
                 <w:webHidden/>
               </w:rPr>
@@ -415,6 +446,7 @@
             </w:r>
             <w:r>
               <w:rPr>
+                <w:rFonts w:ascii="Courier New" w:hAnsi="Courier New" w:cs="Courier New"/>
                 <w:noProof/>
                 <w:webHidden/>
               </w:rPr>
@@ -428,12 +460,13 @@
             <w:tabs>
               <w:tab w:val="right" w:leader="dot" w:pos="9350"/>
             </w:tabs>
+            <w:spacing w:after="0"/>
             <w:rPr>
-              <w:rFonts w:eastAsiaTheme="minorEastAsia"/>
+              <w:rFonts w:ascii="Courier New" w:eastAsiaTheme="minorEastAsia" w:hAnsi="Courier New" w:cs="Courier New"/>
               <w:noProof/>
             </w:rPr>
           </w:pPr>
-          <w:hyperlink w:anchor="_Toc380076650" w:history="1">
+          <w:hyperlink w:anchor="_Toc380239656" w:history="1">
             <w:r>
               <w:rPr>
                 <w:rStyle w:val="Hyperlink"/>
@@ -444,6 +477,7 @@
             </w:r>
             <w:r>
               <w:rPr>
+                <w:rFonts w:ascii="Courier New" w:hAnsi="Courier New" w:cs="Courier New"/>
                 <w:noProof/>
                 <w:webHidden/>
               </w:rPr>
@@ -451,6 +485,7 @@
             </w:r>
             <w:r>
               <w:rPr>
+                <w:rFonts w:ascii="Courier New" w:hAnsi="Courier New" w:cs="Courier New"/>
                 <w:noProof/>
                 <w:webHidden/>
               </w:rPr>
@@ -458,19 +493,22 @@
             </w:r>
             <w:r>
               <w:rPr>
+                <w:rFonts w:ascii="Courier New" w:hAnsi="Courier New" w:cs="Courier New"/>
                 <w:noProof/>
                 <w:webHidden/>
               </w:rPr>
-              <w:instrText xml:space="preserve"> PAGEREF _Toc380076650 \h </w:instrText>
-            </w:r>
-            <w:r>
-              <w:rPr>
+              <w:instrText xml:space="preserve"> PAGEREF _Toc380239656 \h </w:instrText>
+            </w:r>
+            <w:r>
+              <w:rPr>
+                <w:rFonts w:ascii="Courier New" w:hAnsi="Courier New" w:cs="Courier New"/>
                 <w:noProof/>
                 <w:webHidden/>
               </w:rPr>
             </w:r>
             <w:r>
               <w:rPr>
+                <w:rFonts w:ascii="Courier New" w:hAnsi="Courier New" w:cs="Courier New"/>
                 <w:noProof/>
                 <w:webHidden/>
               </w:rPr>
@@ -478,6 +516,7 @@
             </w:r>
             <w:r>
               <w:rPr>
+                <w:rFonts w:ascii="Courier New" w:hAnsi="Courier New" w:cs="Courier New"/>
                 <w:noProof/>
                 <w:webHidden/>
               </w:rPr>
@@ -485,6 +524,7 @@
             </w:r>
             <w:r>
               <w:rPr>
+                <w:rFonts w:ascii="Courier New" w:hAnsi="Courier New" w:cs="Courier New"/>
                 <w:noProof/>
                 <w:webHidden/>
               </w:rPr>
@@ -498,12 +538,13 @@
             <w:tabs>
               <w:tab w:val="right" w:leader="dot" w:pos="9350"/>
             </w:tabs>
+            <w:spacing w:after="0"/>
             <w:rPr>
-              <w:rFonts w:eastAsiaTheme="minorEastAsia"/>
+              <w:rFonts w:ascii="Courier New" w:eastAsiaTheme="minorEastAsia" w:hAnsi="Courier New" w:cs="Courier New"/>
               <w:noProof/>
             </w:rPr>
           </w:pPr>
-          <w:hyperlink w:anchor="_Toc380076651" w:history="1">
+          <w:hyperlink w:anchor="_Toc380239657" w:history="1">
             <w:r>
               <w:rPr>
                 <w:rStyle w:val="Hyperlink"/>
@@ -514,6 +555,7 @@
             </w:r>
             <w:r>
               <w:rPr>
+                <w:rFonts w:ascii="Courier New" w:hAnsi="Courier New" w:cs="Courier New"/>
                 <w:noProof/>
                 <w:webHidden/>
               </w:rPr>
@@ -521,6 +563,7 @@
             </w:r>
             <w:r>
               <w:rPr>
+                <w:rFonts w:ascii="Courier New" w:hAnsi="Courier New" w:cs="Courier New"/>
                 <w:noProof/>
                 <w:webHidden/>
               </w:rPr>
@@ -528,19 +571,22 @@
             </w:r>
             <w:r>
               <w:rPr>
+                <w:rFonts w:ascii="Courier New" w:hAnsi="Courier New" w:cs="Courier New"/>
                 <w:noProof/>
                 <w:webHidden/>
               </w:rPr>
-              <w:instrText xml:space="preserve"> PAGEREF _Toc380076651 \h </w:instrText>
-            </w:r>
-            <w:r>
-              <w:rPr>
+              <w:instrText xml:space="preserve"> PAGEREF _Toc380239657 \h </w:instrText>
+            </w:r>
+            <w:r>
+              <w:rPr>
+                <w:rFonts w:ascii="Courier New" w:hAnsi="Courier New" w:cs="Courier New"/>
                 <w:noProof/>
                 <w:webHidden/>
               </w:rPr>
             </w:r>
             <w:r>
               <w:rPr>
+                <w:rFonts w:ascii="Courier New" w:hAnsi="Courier New" w:cs="Courier New"/>
                 <w:noProof/>
                 <w:webHidden/>
               </w:rPr>
@@ -548,6 +594,7 @@
             </w:r>
             <w:r>
               <w:rPr>
+                <w:rFonts w:ascii="Courier New" w:hAnsi="Courier New" w:cs="Courier New"/>
                 <w:noProof/>
                 <w:webHidden/>
               </w:rPr>
@@ -555,6 +602,7 @@
             </w:r>
             <w:r>
               <w:rPr>
+                <w:rFonts w:ascii="Courier New" w:hAnsi="Courier New" w:cs="Courier New"/>
                 <w:noProof/>
                 <w:webHidden/>
               </w:rPr>
@@ -568,12 +616,13 @@
             <w:tabs>
               <w:tab w:val="right" w:leader="dot" w:pos="9350"/>
             </w:tabs>
+            <w:spacing w:after="0"/>
             <w:rPr>
-              <w:rFonts w:eastAsiaTheme="minorEastAsia"/>
+              <w:rFonts w:ascii="Courier New" w:eastAsiaTheme="minorEastAsia" w:hAnsi="Courier New" w:cs="Courier New"/>
               <w:noProof/>
             </w:rPr>
           </w:pPr>
-          <w:hyperlink w:anchor="_Toc380076652" w:history="1">
+          <w:hyperlink w:anchor="_Toc380239658" w:history="1">
             <w:r>
               <w:rPr>
                 <w:rStyle w:val="Hyperlink"/>
@@ -584,6 +633,7 @@
             </w:r>
             <w:r>
               <w:rPr>
+                <w:rFonts w:ascii="Courier New" w:hAnsi="Courier New" w:cs="Courier New"/>
                 <w:noProof/>
                 <w:webHidden/>
               </w:rPr>
@@ -591,6 +641,7 @@
             </w:r>
             <w:r>
               <w:rPr>
+                <w:rFonts w:ascii="Courier New" w:hAnsi="Courier New" w:cs="Courier New"/>
                 <w:noProof/>
                 <w:webHidden/>
               </w:rPr>
@@ -598,19 +649,22 @@
             </w:r>
             <w:r>
               <w:rPr>
+                <w:rFonts w:ascii="Courier New" w:hAnsi="Courier New" w:cs="Courier New"/>
                 <w:noProof/>
                 <w:webHidden/>
               </w:rPr>
-              <w:instrText xml:space="preserve"> PAGEREF _Toc380076652 \h </w:instrText>
-            </w:r>
-            <w:r>
-              <w:rPr>
+              <w:instrText xml:space="preserve"> PAGEREF _Toc380239658 \h </w:instrText>
+            </w:r>
+            <w:r>
+              <w:rPr>
+                <w:rFonts w:ascii="Courier New" w:hAnsi="Courier New" w:cs="Courier New"/>
                 <w:noProof/>
                 <w:webHidden/>
               </w:rPr>
             </w:r>
             <w:r>
               <w:rPr>
+                <w:rFonts w:ascii="Courier New" w:hAnsi="Courier New" w:cs="Courier New"/>
                 <w:noProof/>
                 <w:webHidden/>
               </w:rPr>
@@ -618,6 +672,7 @@
             </w:r>
             <w:r>
               <w:rPr>
+                <w:rFonts w:ascii="Courier New" w:hAnsi="Courier New" w:cs="Courier New"/>
                 <w:noProof/>
                 <w:webHidden/>
               </w:rPr>
@@ -625,6 +680,7 @@
             </w:r>
             <w:r>
               <w:rPr>
+                <w:rFonts w:ascii="Courier New" w:hAnsi="Courier New" w:cs="Courier New"/>
                 <w:noProof/>
                 <w:webHidden/>
               </w:rPr>
@@ -638,12 +694,13 @@
             <w:tabs>
               <w:tab w:val="right" w:leader="dot" w:pos="9350"/>
             </w:tabs>
+            <w:spacing w:after="0"/>
             <w:rPr>
-              <w:rFonts w:eastAsiaTheme="minorEastAsia"/>
+              <w:rFonts w:ascii="Courier New" w:eastAsiaTheme="minorEastAsia" w:hAnsi="Courier New" w:cs="Courier New"/>
               <w:noProof/>
             </w:rPr>
           </w:pPr>
-          <w:hyperlink w:anchor="_Toc380076653" w:history="1">
+          <w:hyperlink w:anchor="_Toc380239659" w:history="1">
             <w:r>
               <w:rPr>
                 <w:rStyle w:val="Hyperlink"/>
@@ -654,6 +711,7 @@
             </w:r>
             <w:r>
               <w:rPr>
+                <w:rFonts w:ascii="Courier New" w:hAnsi="Courier New" w:cs="Courier New"/>
                 <w:noProof/>
                 <w:webHidden/>
               </w:rPr>
@@ -661,6 +719,7 @@
             </w:r>
             <w:r>
               <w:rPr>
+                <w:rFonts w:ascii="Courier New" w:hAnsi="Courier New" w:cs="Courier New"/>
                 <w:noProof/>
                 <w:webHidden/>
               </w:rPr>
@@ -668,19 +727,22 @@
             </w:r>
             <w:r>
               <w:rPr>
+                <w:rFonts w:ascii="Courier New" w:hAnsi="Courier New" w:cs="Courier New"/>
                 <w:noProof/>
                 <w:webHidden/>
               </w:rPr>
-              <w:instrText xml:space="preserve"> PAGEREF _Toc380076653 \h </w:instrText>
-            </w:r>
-            <w:r>
-              <w:rPr>
+              <w:instrText xml:space="preserve"> PAGEREF _Toc380239659 \h </w:instrText>
+            </w:r>
+            <w:r>
+              <w:rPr>
+                <w:rFonts w:ascii="Courier New" w:hAnsi="Courier New" w:cs="Courier New"/>
                 <w:noProof/>
                 <w:webHidden/>
               </w:rPr>
             </w:r>
             <w:r>
               <w:rPr>
+                <w:rFonts w:ascii="Courier New" w:hAnsi="Courier New" w:cs="Courier New"/>
                 <w:noProof/>
                 <w:webHidden/>
               </w:rPr>
@@ -688,6 +750,7 @@
             </w:r>
             <w:r>
               <w:rPr>
+                <w:rFonts w:ascii="Courier New" w:hAnsi="Courier New" w:cs="Courier New"/>
                 <w:noProof/>
                 <w:webHidden/>
               </w:rPr>
@@ -695,6 +758,7 @@
             </w:r>
             <w:r>
               <w:rPr>
+                <w:rFonts w:ascii="Courier New" w:hAnsi="Courier New" w:cs="Courier New"/>
                 <w:noProof/>
                 <w:webHidden/>
               </w:rPr>
@@ -708,12 +772,13 @@
             <w:tabs>
               <w:tab w:val="right" w:leader="dot" w:pos="9350"/>
             </w:tabs>
+            <w:spacing w:after="0"/>
             <w:rPr>
-              <w:rFonts w:eastAsiaTheme="minorEastAsia"/>
+              <w:rFonts w:ascii="Courier New" w:eastAsiaTheme="minorEastAsia" w:hAnsi="Courier New" w:cs="Courier New"/>
               <w:noProof/>
             </w:rPr>
           </w:pPr>
-          <w:hyperlink w:anchor="_Toc380076654" w:history="1">
+          <w:hyperlink w:anchor="_Toc380239660" w:history="1">
             <w:r>
               <w:rPr>
                 <w:rStyle w:val="Hyperlink"/>
@@ -724,6 +789,7 @@
             </w:r>
             <w:r>
               <w:rPr>
+                <w:rFonts w:ascii="Courier New" w:hAnsi="Courier New" w:cs="Courier New"/>
                 <w:noProof/>
                 <w:webHidden/>
               </w:rPr>
@@ -731,6 +797,7 @@
             </w:r>
             <w:r>
               <w:rPr>
+                <w:rFonts w:ascii="Courier New" w:hAnsi="Courier New" w:cs="Courier New"/>
                 <w:noProof/>
                 <w:webHidden/>
               </w:rPr>
@@ -738,19 +805,22 @@
             </w:r>
             <w:r>
               <w:rPr>
+                <w:rFonts w:ascii="Courier New" w:hAnsi="Courier New" w:cs="Courier New"/>
                 <w:noProof/>
                 <w:webHidden/>
               </w:rPr>
-              <w:instrText xml:space="preserve"> PAGEREF _Toc380076654 \h </w:instrText>
-            </w:r>
-            <w:r>
-              <w:rPr>
+              <w:instrText xml:space="preserve"> PAGEREF _Toc380239660 \h </w:instrText>
+            </w:r>
+            <w:r>
+              <w:rPr>
+                <w:rFonts w:ascii="Courier New" w:hAnsi="Courier New" w:cs="Courier New"/>
                 <w:noProof/>
                 <w:webHidden/>
               </w:rPr>
             </w:r>
             <w:r>
               <w:rPr>
+                <w:rFonts w:ascii="Courier New" w:hAnsi="Courier New" w:cs="Courier New"/>
                 <w:noProof/>
                 <w:webHidden/>
               </w:rPr>
@@ -758,6 +828,7 @@
             </w:r>
             <w:r>
               <w:rPr>
+                <w:rFonts w:ascii="Courier New" w:hAnsi="Courier New" w:cs="Courier New"/>
                 <w:noProof/>
                 <w:webHidden/>
               </w:rPr>
@@ -765,6 +836,7 @@
             </w:r>
             <w:r>
               <w:rPr>
+                <w:rFonts w:ascii="Courier New" w:hAnsi="Courier New" w:cs="Courier New"/>
                 <w:noProof/>
                 <w:webHidden/>
               </w:rPr>
@@ -778,12 +850,13 @@
             <w:tabs>
               <w:tab w:val="right" w:leader="dot" w:pos="9350"/>
             </w:tabs>
+            <w:spacing w:after="0"/>
             <w:rPr>
-              <w:rFonts w:eastAsiaTheme="minorEastAsia"/>
+              <w:rFonts w:ascii="Courier New" w:eastAsiaTheme="minorEastAsia" w:hAnsi="Courier New" w:cs="Courier New"/>
               <w:noProof/>
             </w:rPr>
           </w:pPr>
-          <w:hyperlink w:anchor="_Toc380076655" w:history="1">
+          <w:hyperlink w:anchor="_Toc380239661" w:history="1">
             <w:r>
               <w:rPr>
                 <w:rStyle w:val="Hyperlink"/>
@@ -794,6 +867,7 @@
             </w:r>
             <w:r>
               <w:rPr>
+                <w:rFonts w:ascii="Courier New" w:hAnsi="Courier New" w:cs="Courier New"/>
                 <w:noProof/>
                 <w:webHidden/>
               </w:rPr>
@@ -801,6 +875,7 @@
             </w:r>
             <w:r>
               <w:rPr>
+                <w:rFonts w:ascii="Courier New" w:hAnsi="Courier New" w:cs="Courier New"/>
                 <w:noProof/>
                 <w:webHidden/>
               </w:rPr>
@@ -808,19 +883,22 @@
             </w:r>
             <w:r>
               <w:rPr>
+                <w:rFonts w:ascii="Courier New" w:hAnsi="Courier New" w:cs="Courier New"/>
                 <w:noProof/>
                 <w:webHidden/>
               </w:rPr>
-              <w:instrText xml:space="preserve"> PAGEREF _Toc380076655 \h </w:instrText>
-            </w:r>
-            <w:r>
-              <w:rPr>
+              <w:instrText xml:space="preserve"> PAGEREF _Toc380239661 \h </w:instrText>
+            </w:r>
+            <w:r>
+              <w:rPr>
+                <w:rFonts w:ascii="Courier New" w:hAnsi="Courier New" w:cs="Courier New"/>
                 <w:noProof/>
                 <w:webHidden/>
               </w:rPr>
             </w:r>
             <w:r>
               <w:rPr>
+                <w:rFonts w:ascii="Courier New" w:hAnsi="Courier New" w:cs="Courier New"/>
                 <w:noProof/>
                 <w:webHidden/>
               </w:rPr>
@@ -828,6 +906,7 @@
             </w:r>
             <w:r>
               <w:rPr>
+                <w:rFonts w:ascii="Courier New" w:hAnsi="Courier New" w:cs="Courier New"/>
                 <w:noProof/>
                 <w:webHidden/>
               </w:rPr>
@@ -835,6 +914,7 @@
             </w:r>
             <w:r>
               <w:rPr>
+                <w:rFonts w:ascii="Courier New" w:hAnsi="Courier New" w:cs="Courier New"/>
                 <w:noProof/>
                 <w:webHidden/>
               </w:rPr>
@@ -845,22 +925,24 @@
         <w:p>
           <w:pPr>
             <w:pStyle w:val="TOC3"/>
+            <w:spacing w:line="276" w:lineRule="auto"/>
             <w:rPr>
-              <w:rFonts w:eastAsiaTheme="minorEastAsia"/>
+              <w:rFonts w:ascii="Courier New" w:eastAsiaTheme="minorEastAsia" w:hAnsi="Courier New" w:cs="Courier New"/>
               <w:noProof/>
             </w:rPr>
           </w:pPr>
-          <w:hyperlink w:anchor="_Toc380076656" w:history="1">
+          <w:hyperlink w:anchor="_Toc380239662" w:history="1">
             <w:r>
               <w:rPr>
                 <w:rStyle w:val="Hyperlink"/>
                 <w:rFonts w:ascii="Courier New" w:hAnsi="Courier New" w:cs="Courier New"/>
                 <w:noProof/>
               </w:rPr>
-              <w:t>Shaders</w:t>
-            </w:r>
-            <w:r>
-              <w:rPr>
+              <w:t>Textures</w:t>
+            </w:r>
+            <w:r>
+              <w:rPr>
+                <w:rFonts w:ascii="Courier New" w:hAnsi="Courier New" w:cs="Courier New"/>
                 <w:noProof/>
                 <w:webHidden/>
               </w:rPr>
@@ -868,6 +950,7 @@
             </w:r>
             <w:r>
               <w:rPr>
+                <w:rFonts w:ascii="Courier New" w:hAnsi="Courier New" w:cs="Courier New"/>
                 <w:noProof/>
                 <w:webHidden/>
               </w:rPr>
@@ -875,19 +958,22 @@
             </w:r>
             <w:r>
               <w:rPr>
+                <w:rFonts w:ascii="Courier New" w:hAnsi="Courier New" w:cs="Courier New"/>
                 <w:noProof/>
                 <w:webHidden/>
               </w:rPr>
-              <w:instrText xml:space="preserve"> PAGEREF _Toc380076656 \h </w:instrText>
-            </w:r>
-            <w:r>
-              <w:rPr>
+              <w:instrText xml:space="preserve"> PAGEREF _Toc380239662 \h </w:instrText>
+            </w:r>
+            <w:r>
+              <w:rPr>
+                <w:rFonts w:ascii="Courier New" w:hAnsi="Courier New" w:cs="Courier New"/>
                 <w:noProof/>
                 <w:webHidden/>
               </w:rPr>
             </w:r>
             <w:r>
               <w:rPr>
+                <w:rFonts w:ascii="Courier New" w:hAnsi="Courier New" w:cs="Courier New"/>
                 <w:noProof/>
                 <w:webHidden/>
               </w:rPr>
@@ -895,6 +981,7 @@
             </w:r>
             <w:r>
               <w:rPr>
+                <w:rFonts w:ascii="Courier New" w:hAnsi="Courier New" w:cs="Courier New"/>
                 <w:noProof/>
                 <w:webHidden/>
               </w:rPr>
@@ -902,6 +989,82 @@
             </w:r>
             <w:r>
               <w:rPr>
+                <w:rFonts w:ascii="Courier New" w:hAnsi="Courier New" w:cs="Courier New"/>
+                <w:noProof/>
+                <w:webHidden/>
+              </w:rPr>
+              <w:fldChar w:fldCharType="end"/>
+            </w:r>
+          </w:hyperlink>
+        </w:p>
+        <w:p>
+          <w:pPr>
+            <w:pStyle w:val="TOC3"/>
+            <w:spacing w:line="276" w:lineRule="auto"/>
+            <w:rPr>
+              <w:rFonts w:ascii="Courier New" w:eastAsiaTheme="minorEastAsia" w:hAnsi="Courier New" w:cs="Courier New"/>
+              <w:noProof/>
+            </w:rPr>
+          </w:pPr>
+          <w:hyperlink w:anchor="_Toc380239663" w:history="1">
+            <w:r>
+              <w:rPr>
+                <w:rStyle w:val="Hyperlink"/>
+                <w:rFonts w:ascii="Courier New" w:hAnsi="Courier New" w:cs="Courier New"/>
+                <w:noProof/>
+              </w:rPr>
+              <w:t>Shaders</w:t>
+            </w:r>
+            <w:r>
+              <w:rPr>
+                <w:rFonts w:ascii="Courier New" w:hAnsi="Courier New" w:cs="Courier New"/>
+                <w:noProof/>
+                <w:webHidden/>
+              </w:rPr>
+              <w:tab/>
+            </w:r>
+            <w:r>
+              <w:rPr>
+                <w:rFonts w:ascii="Courier New" w:hAnsi="Courier New" w:cs="Courier New"/>
+                <w:noProof/>
+                <w:webHidden/>
+              </w:rPr>
+              <w:fldChar w:fldCharType="begin"/>
+            </w:r>
+            <w:r>
+              <w:rPr>
+                <w:rFonts w:ascii="Courier New" w:hAnsi="Courier New" w:cs="Courier New"/>
+                <w:noProof/>
+                <w:webHidden/>
+              </w:rPr>
+              <w:instrText xml:space="preserve"> PAGEREF _Toc380239663 \h </w:instrText>
+            </w:r>
+            <w:r>
+              <w:rPr>
+                <w:rFonts w:ascii="Courier New" w:hAnsi="Courier New" w:cs="Courier New"/>
+                <w:noProof/>
+                <w:webHidden/>
+              </w:rPr>
+            </w:r>
+            <w:r>
+              <w:rPr>
+                <w:rFonts w:ascii="Courier New" w:hAnsi="Courier New" w:cs="Courier New"/>
+                <w:noProof/>
+                <w:webHidden/>
+              </w:rPr>
+              <w:fldChar w:fldCharType="separate"/>
+            </w:r>
+            <w:r>
+              <w:rPr>
+                <w:rFonts w:ascii="Courier New" w:hAnsi="Courier New" w:cs="Courier New"/>
+                <w:noProof/>
+                <w:webHidden/>
+              </w:rPr>
+              <w:t>6</w:t>
+            </w:r>
+            <w:r>
+              <w:rPr>
+                <w:rFonts w:ascii="Courier New" w:hAnsi="Courier New" w:cs="Courier New"/>
                 <w:noProof/>
                 <w:webHidden/>
               </w:rPr>
@@ -950,7 +1113,7 @@
               <w:tab w:val="right" w:leader="dot" w:pos="9350"/>
             </w:tabs>
             <w:rPr>
-              <w:rFonts w:eastAsiaTheme="minorEastAsia"/>
+              <w:rFonts w:ascii="Courier New" w:eastAsiaTheme="minorEastAsia" w:hAnsi="Courier New" w:cs="Courier New"/>
               <w:noProof/>
             </w:rPr>
           </w:pPr>
@@ -986,6 +1149,7 @@
             </w:r>
             <w:r>
               <w:rPr>
+                <w:rFonts w:ascii="Courier New" w:hAnsi="Courier New" w:cs="Courier New"/>
                 <w:noProof/>
                 <w:webHidden/>
               </w:rPr>
@@ -993,6 +1157,7 @@
             </w:r>
             <w:r>
               <w:rPr>
+                <w:rFonts w:ascii="Courier New" w:hAnsi="Courier New" w:cs="Courier New"/>
                 <w:noProof/>
                 <w:webHidden/>
               </w:rPr>
@@ -1000,6 +1165,7 @@
             </w:r>
             <w:r>
               <w:rPr>
+                <w:rFonts w:ascii="Courier New" w:hAnsi="Courier New" w:cs="Courier New"/>
                 <w:noProof/>
                 <w:webHidden/>
               </w:rPr>
@@ -1007,12 +1173,14 @@
             </w:r>
             <w:r>
               <w:rPr>
+                <w:rFonts w:ascii="Courier New" w:hAnsi="Courier New" w:cs="Courier New"/>
                 <w:noProof/>
                 <w:webHidden/>
               </w:rPr>
             </w:r>
             <w:r>
               <w:rPr>
+                <w:rFonts w:ascii="Courier New" w:hAnsi="Courier New" w:cs="Courier New"/>
                 <w:noProof/>
                 <w:webHidden/>
               </w:rPr>
@@ -1020,6 +1188,7 @@
             </w:r>
             <w:r>
               <w:rPr>
+                <w:rFonts w:ascii="Courier New" w:hAnsi="Courier New" w:cs="Courier New"/>
                 <w:noProof/>
                 <w:webHidden/>
               </w:rPr>
@@ -1027,6 +1196,7 @@
             </w:r>
             <w:r>
               <w:rPr>
+                <w:rFonts w:ascii="Courier New" w:hAnsi="Courier New" w:cs="Courier New"/>
                 <w:noProof/>
                 <w:webHidden/>
               </w:rPr>
@@ -1041,7 +1211,7 @@
               <w:tab w:val="right" w:leader="dot" w:pos="9350"/>
             </w:tabs>
             <w:rPr>
-              <w:rFonts w:eastAsiaTheme="minorEastAsia"/>
+              <w:rFonts w:ascii="Courier New" w:eastAsiaTheme="minorEastAsia" w:hAnsi="Courier New" w:cs="Courier New"/>
               <w:noProof/>
             </w:rPr>
           </w:pPr>
@@ -1056,6 +1226,7 @@
             </w:r>
             <w:r>
               <w:rPr>
+                <w:rFonts w:ascii="Courier New" w:hAnsi="Courier New" w:cs="Courier New"/>
                 <w:noProof/>
                 <w:webHidden/>
               </w:rPr>
@@ -1063,6 +1234,7 @@
             </w:r>
             <w:r>
               <w:rPr>
+                <w:rFonts w:ascii="Courier New" w:hAnsi="Courier New" w:cs="Courier New"/>
                 <w:noProof/>
                 <w:webHidden/>
               </w:rPr>
@@ -1070,6 +1242,7 @@
             </w:r>
             <w:r>
               <w:rPr>
+                <w:rFonts w:ascii="Courier New" w:hAnsi="Courier New" w:cs="Courier New"/>
                 <w:noProof/>
                 <w:webHidden/>
               </w:rPr>
@@ -1077,12 +1250,14 @@
             </w:r>
             <w:r>
               <w:rPr>
+                <w:rFonts w:ascii="Courier New" w:hAnsi="Courier New" w:cs="Courier New"/>
                 <w:noProof/>
                 <w:webHidden/>
               </w:rPr>
             </w:r>
             <w:r>
               <w:rPr>
+                <w:rFonts w:ascii="Courier New" w:hAnsi="Courier New" w:cs="Courier New"/>
                 <w:noProof/>
                 <w:webHidden/>
               </w:rPr>
@@ -1090,6 +1265,7 @@
             </w:r>
             <w:r>
               <w:rPr>
+                <w:rFonts w:ascii="Courier New" w:hAnsi="Courier New" w:cs="Courier New"/>
                 <w:noProof/>
                 <w:webHidden/>
               </w:rPr>
@@ -1097,6 +1273,7 @@
             </w:r>
             <w:r>
               <w:rPr>
+                <w:rFonts w:ascii="Courier New" w:hAnsi="Courier New" w:cs="Courier New"/>
                 <w:noProof/>
                 <w:webHidden/>
               </w:rPr>
@@ -1111,7 +1288,7 @@
               <w:tab w:val="right" w:leader="dot" w:pos="9350"/>
             </w:tabs>
             <w:rPr>
-              <w:rFonts w:eastAsiaTheme="minorEastAsia"/>
+              <w:rFonts w:ascii="Courier New" w:eastAsiaTheme="minorEastAsia" w:hAnsi="Courier New" w:cs="Courier New"/>
               <w:noProof/>
             </w:rPr>
           </w:pPr>
@@ -1126,6 +1303,7 @@
             </w:r>
             <w:r>
               <w:rPr>
+                <w:rFonts w:ascii="Courier New" w:hAnsi="Courier New" w:cs="Courier New"/>
                 <w:noProof/>
                 <w:webHidden/>
               </w:rPr>
@@ -1133,6 +1311,7 @@
             </w:r>
             <w:r>
               <w:rPr>
+                <w:rFonts w:ascii="Courier New" w:hAnsi="Courier New" w:cs="Courier New"/>
                 <w:noProof/>
                 <w:webHidden/>
               </w:rPr>
@@ -1140,6 +1319,7 @@
             </w:r>
             <w:r>
               <w:rPr>
+                <w:rFonts w:ascii="Courier New" w:hAnsi="Courier New" w:cs="Courier New"/>
                 <w:noProof/>
                 <w:webHidden/>
               </w:rPr>
@@ -1147,12 +1327,14 @@
             </w:r>
             <w:r>
               <w:rPr>
+                <w:rFonts w:ascii="Courier New" w:hAnsi="Courier New" w:cs="Courier New"/>
                 <w:noProof/>
                 <w:webHidden/>
               </w:rPr>
             </w:r>
             <w:r>
               <w:rPr>
+                <w:rFonts w:ascii="Courier New" w:hAnsi="Courier New" w:cs="Courier New"/>
                 <w:noProof/>
                 <w:webHidden/>
               </w:rPr>
@@ -1160,6 +1342,7 @@
             </w:r>
             <w:r>
               <w:rPr>
+                <w:rFonts w:ascii="Courier New" w:hAnsi="Courier New" w:cs="Courier New"/>
                 <w:noProof/>
                 <w:webHidden/>
               </w:rPr>
@@ -1167,6 +1350,7 @@
             </w:r>
             <w:r>
               <w:rPr>
+                <w:rFonts w:ascii="Courier New" w:hAnsi="Courier New" w:cs="Courier New"/>
                 <w:noProof/>
                 <w:webHidden/>
               </w:rPr>
@@ -1176,7 +1360,7 @@
         </w:p>
         <w:p>
           <w:pPr>
-            <w:spacing w:after="0" w:line="240" w:lineRule="auto"/>
+            <w:spacing w:after="0"/>
             <w:rPr>
               <w:rFonts w:ascii="Courier New" w:hAnsi="Courier New" w:cs="Courier New"/>
               <w:noProof/>
@@ -1192,7 +1376,6 @@
         </w:p>
       </w:sdtContent>
     </w:sdt>
-    <w:bookmarkStart w:id="0" w:name="_Toc380076646" w:displacedByCustomXml="prev"/>
     <w:p>
       <w:pPr>
         <w:spacing w:after="0" w:line="240" w:lineRule="auto"/>
@@ -1224,6 +1407,7 @@
           <w:szCs w:val="32"/>
         </w:rPr>
       </w:pPr>
+      <w:bookmarkStart w:id="0" w:name="_Toc380239652"/>
       <w:r>
         <w:rPr>
           <w:rFonts w:ascii="Courier New" w:hAnsi="Courier New" w:cs="Courier New"/>
@@ -1652,7 +1836,7 @@
           <w:sz w:val="32"/>
         </w:rPr>
       </w:pPr>
-      <w:bookmarkStart w:id="1" w:name="_Toc380076647"/>
+      <w:bookmarkStart w:id="1" w:name="_Toc380239653"/>
       <w:r>
         <w:rPr>
           <w:rFonts w:ascii="Courier New" w:hAnsi="Courier New" w:cs="Courier New"/>
@@ -2105,7 +2289,7 @@
           <w:szCs w:val="32"/>
         </w:rPr>
       </w:pPr>
-      <w:bookmarkStart w:id="2" w:name="_Toc380076648"/>
+      <w:bookmarkStart w:id="2" w:name="_Toc380239654"/>
       <w:r>
         <w:rPr>
           <w:rFonts w:ascii="Courier New" w:hAnsi="Courier New" w:cs="Courier New"/>
@@ -2125,7 +2309,7 @@
           <w:sz w:val="28"/>
         </w:rPr>
       </w:pPr>
-      <w:bookmarkStart w:id="3" w:name="_Toc380076649"/>
+      <w:bookmarkStart w:id="3" w:name="_Toc380239655"/>
       <w:r>
         <w:rPr>
           <w:rFonts w:ascii="Courier New" w:hAnsi="Courier New" w:cs="Courier New"/>
@@ -2367,7 +2551,7 @@
           <w:sz w:val="28"/>
         </w:rPr>
       </w:pPr>
-      <w:bookmarkStart w:id="4" w:name="_Toc380076650"/>
+      <w:bookmarkStart w:id="4" w:name="_Toc380239656"/>
       <w:r>
         <w:rPr>
           <w:rFonts w:ascii="Courier New" w:hAnsi="Courier New" w:cs="Courier New"/>
@@ -2603,7 +2787,7 @@
           <w:szCs w:val="32"/>
         </w:rPr>
       </w:pPr>
-      <w:bookmarkStart w:id="5" w:name="_Toc380076651"/>
+      <w:bookmarkStart w:id="5" w:name="_Toc380239657"/>
       <w:r>
         <w:rPr>
           <w:rFonts w:ascii="Courier New" w:hAnsi="Courier New" w:cs="Courier New"/>
@@ -2799,7 +2983,7 @@
           <w:szCs w:val="28"/>
         </w:rPr>
       </w:pPr>
-      <w:bookmarkStart w:id="6" w:name="_Toc380076652"/>
+      <w:bookmarkStart w:id="6" w:name="_Toc380239658"/>
       <w:r>
         <w:rPr>
           <w:rFonts w:ascii="Courier New" w:hAnsi="Courier New" w:cs="Courier New"/>
@@ -3188,7 +3372,7 @@
           <w:szCs w:val="28"/>
         </w:rPr>
       </w:pPr>
-      <w:bookmarkStart w:id="7" w:name="_Toc380076653"/>
+      <w:bookmarkStart w:id="7" w:name="_Toc380239659"/>
       <w:proofErr w:type="spellStart"/>
       <w:r>
         <w:rPr>
@@ -4024,7 +4208,7 @@
           <w:szCs w:val="28"/>
         </w:rPr>
       </w:pPr>
-      <w:bookmarkStart w:id="8" w:name="_Toc380076654"/>
+      <w:bookmarkStart w:id="8" w:name="_Toc380239660"/>
       <w:r>
         <w:rPr>
           <w:rFonts w:ascii="Courier New" w:hAnsi="Courier New" w:cs="Courier New"/>
@@ -4253,7 +4437,7 @@
           <w:szCs w:val="28"/>
         </w:rPr>
       </w:pPr>
-      <w:bookmarkStart w:id="9" w:name="_Toc380076655"/>
+      <w:bookmarkStart w:id="9" w:name="_Toc380239661"/>
       <w:r>
         <w:rPr>
           <w:rFonts w:ascii="Courier New" w:hAnsi="Courier New" w:cs="Courier New"/>
@@ -4407,6 +4591,8 @@
         <w:spacing w:after="0"/>
         <w:rPr>
           <w:rFonts w:ascii="Courier New" w:hAnsi="Courier New" w:cs="Courier New"/>
+          <w:sz w:val="20"/>
+          <w:szCs w:val="20"/>
         </w:rPr>
       </w:pPr>
     </w:p>
@@ -4419,14 +4605,14 @@
           <w:szCs w:val="24"/>
         </w:rPr>
       </w:pPr>
-      <w:bookmarkStart w:id="10" w:name="_Toc380076656"/>
+      <w:bookmarkStart w:id="10" w:name="_Toc380239662"/>
       <w:r>
         <w:rPr>
           <w:rFonts w:ascii="Courier New" w:hAnsi="Courier New" w:cs="Courier New"/>
           <w:sz w:val="24"/>
           <w:szCs w:val="24"/>
         </w:rPr>
-        <w:t>Shaders</w:t>
+        <w:t>Textures</w:t>
       </w:r>
       <w:bookmarkEnd w:id="10"/>
     </w:p>
@@ -4435,6 +4621,8 @@
         <w:spacing w:after="0"/>
         <w:rPr>
           <w:rFonts w:ascii="Courier New" w:hAnsi="Courier New" w:cs="Courier New"/>
+          <w:sz w:val="20"/>
+          <w:szCs w:val="20"/>
         </w:rPr>
       </w:pPr>
     </w:p>
@@ -4444,14 +4632,16 @@
         <w:rPr>
           <w:rFonts w:ascii="Courier New" w:hAnsi="Courier New" w:cs="Courier New"/>
           <w:sz w:val="20"/>
+          <w:szCs w:val="20"/>
         </w:rPr>
       </w:pPr>
       <w:r>
         <w:rPr>
           <w:rFonts w:ascii="Courier New" w:hAnsi="Courier New" w:cs="Courier New"/>
           <w:sz w:val="20"/>
-        </w:rPr>
-        <w:t xml:space="preserve">Since the </w:t>
+          <w:szCs w:val="20"/>
+        </w:rPr>
+        <w:t xml:space="preserve">The </w:t>
       </w:r>
       <w:r>
         <w:rPr>
@@ -4472,175 +4662,108 @@
         <w:rPr>
           <w:rFonts w:ascii="Courier New" w:hAnsi="Courier New" w:cs="Courier New"/>
           <w:sz w:val="20"/>
-        </w:rPr>
-        <w:t xml:space="preserve">has two distinct SDKs that it can work with depending on how the program is set up, a custom </w:t>
-      </w:r>
-      <w:proofErr w:type="spellStart"/>
-      <w:r>
-        <w:rPr>
-          <w:rFonts w:ascii="Courier New" w:hAnsi="Courier New" w:cs="Courier New"/>
-          <w:sz w:val="20"/>
-        </w:rPr>
-        <w:t>shader</w:t>
-      </w:r>
-      <w:proofErr w:type="spellEnd"/>
-      <w:r>
-        <w:rPr>
-          <w:rFonts w:ascii="Courier New" w:hAnsi="Courier New" w:cs="Courier New"/>
-          <w:sz w:val="20"/>
-        </w:rPr>
-        <w:t xml:space="preserve"> format is required for the translations.  Both </w:t>
+          <w:szCs w:val="20"/>
+        </w:rPr>
+        <w:t>imports</w:t>
+      </w:r>
+      <w:r>
+        <w:rPr>
+          <w:rFonts w:ascii="Courier New" w:hAnsi="Courier New" w:cs="Courier New"/>
+          <w:sz w:val="20"/>
+          <w:szCs w:val="20"/>
+        </w:rPr>
+        <w:t xml:space="preserve"> all image formats supported by </w:t>
       </w:r>
       <w:r>
         <w:rPr>
           <w:rFonts w:ascii="Courier New" w:hAnsi="Courier New" w:cs="Courier New"/>
           <w:b/>
           <w:sz w:val="20"/>
-        </w:rPr>
-        <w:t>GLSL</w:t>
-      </w:r>
-      <w:r>
-        <w:rPr>
-          <w:rFonts w:ascii="Courier New" w:hAnsi="Courier New" w:cs="Courier New"/>
-          <w:sz w:val="20"/>
-        </w:rPr>
-        <w:t xml:space="preserve"> and </w:t>
+          <w:szCs w:val="20"/>
+        </w:rPr>
+        <w:t>stbi-1.3</w:t>
       </w:r>
       <w:r>
         <w:rPr>
           <w:rFonts w:ascii="Courier New" w:hAnsi="Courier New" w:cs="Courier New"/>
           <w:b/>
           <w:sz w:val="20"/>
-        </w:rPr>
-        <w:t>HLSL</w:t>
-      </w:r>
-      <w:r>
-        <w:rPr>
-          <w:rFonts w:ascii="Courier New" w:hAnsi="Courier New" w:cs="Courier New"/>
-          <w:sz w:val="20"/>
-        </w:rPr>
-        <w:t xml:space="preserve"> should</w:t>
-      </w:r>
-      <w:r>
-        <w:rPr>
-          <w:rFonts w:ascii="Courier New" w:hAnsi="Courier New" w:cs="Courier New"/>
-          <w:sz w:val="20"/>
-        </w:rPr>
-        <w:t xml:space="preserve"> be included in </w:t>
-      </w:r>
-      <w:r>
-        <w:rPr>
-          <w:rFonts w:ascii="Courier New" w:hAnsi="Courier New" w:cs="Courier New"/>
-          <w:sz w:val="20"/>
-        </w:rPr>
-        <w:t>a</w:t>
-      </w:r>
-      <w:r>
-        <w:rPr>
-          <w:rFonts w:ascii="Courier New" w:hAnsi="Courier New" w:cs="Courier New"/>
-          <w:sz w:val="20"/>
-        </w:rPr>
-        <w:t xml:space="preserve"> </w:t>
-      </w:r>
-      <w:r>
-        <w:rPr>
-          <w:rFonts w:ascii="Courier New" w:hAnsi="Courier New" w:cs="Courier New"/>
-          <w:sz w:val="20"/>
-        </w:rPr>
-        <w:t xml:space="preserve">XSH </w:t>
-      </w:r>
-      <w:r>
-        <w:rPr>
-          <w:rFonts w:ascii="Courier New" w:hAnsi="Courier New" w:cs="Courier New"/>
-          <w:sz w:val="20"/>
-        </w:rPr>
-        <w:t>file</w:t>
-      </w:r>
-      <w:r>
-        <w:rPr>
-          <w:rFonts w:ascii="Courier New" w:hAnsi="Courier New" w:cs="Courier New"/>
-          <w:sz w:val="20"/>
-        </w:rPr>
-        <w:t xml:space="preserve"> depending on the type of </w:t>
-      </w:r>
-      <w:r>
-        <w:rPr>
-          <w:rFonts w:ascii="Courier New" w:hAnsi="Courier New" w:cs="Courier New"/>
-          <w:color w:val="0000FF"/>
-          <w:sz w:val="20"/>
-        </w:rPr>
-        <w:t>Renderer</w:t>
-      </w:r>
-      <w:r>
-        <w:rPr>
-          <w:rFonts w:ascii="Courier New" w:hAnsi="Courier New" w:cs="Courier New"/>
-          <w:sz w:val="20"/>
-        </w:rPr>
-        <w:t xml:space="preserve"> </w:t>
-      </w:r>
-      <w:r>
-        <w:rPr>
-          <w:rFonts w:ascii="Courier New" w:hAnsi="Courier New" w:cs="Courier New"/>
-          <w:sz w:val="20"/>
-        </w:rPr>
-        <w:t xml:space="preserve">desired.  Create both </w:t>
+          <w:szCs w:val="20"/>
+        </w:rPr>
+        <w:t>3</w:t>
+      </w:r>
+      <w:r>
+        <w:rPr>
+          <w:rFonts w:ascii="Courier New" w:hAnsi="Courier New" w:cs="Courier New"/>
+          <w:sz w:val="20"/>
+          <w:szCs w:val="20"/>
+        </w:rPr>
+        <w:t xml:space="preserve"> (JPEG, BMP, PSD, GIF, HDR, </w:t>
+      </w:r>
+      <w:proofErr w:type="gramStart"/>
+      <w:r>
+        <w:rPr>
+          <w:rFonts w:ascii="Courier New" w:hAnsi="Courier New" w:cs="Courier New"/>
+          <w:sz w:val="20"/>
+          <w:szCs w:val="20"/>
+        </w:rPr>
+        <w:t>PIC</w:t>
+      </w:r>
+      <w:proofErr w:type="gramEnd"/>
+      <w:r>
+        <w:rPr>
+          <w:rFonts w:ascii="Courier New" w:hAnsi="Courier New" w:cs="Courier New"/>
+          <w:sz w:val="20"/>
+          <w:szCs w:val="20"/>
+        </w:rPr>
+        <w:t>)</w:t>
+      </w:r>
+      <w:r>
+        <w:rPr>
+          <w:rFonts w:ascii="Courier New" w:hAnsi="Courier New" w:cs="Courier New"/>
+          <w:sz w:val="20"/>
+          <w:szCs w:val="20"/>
+        </w:rPr>
+        <w:t xml:space="preserve"> and DDS files for </w:t>
       </w:r>
       <w:r>
         <w:rPr>
           <w:rFonts w:ascii="Courier New" w:hAnsi="Courier New" w:cs="Courier New"/>
           <w:b/>
           <w:sz w:val="20"/>
-        </w:rPr>
-        <w:t>OpenGL</w:t>
-      </w:r>
-      <w:r>
-        <w:rPr>
-          <w:rFonts w:ascii="Courier New" w:hAnsi="Courier New" w:cs="Courier New"/>
-          <w:sz w:val="20"/>
-        </w:rPr>
-        <w:t xml:space="preserve"> and </w:t>
-      </w:r>
-      <w:r>
-        <w:rPr>
-          <w:rFonts w:ascii="Courier New" w:hAnsi="Courier New" w:cs="Courier New"/>
-          <w:b/>
-          <w:sz w:val="20"/>
-        </w:rPr>
-        <w:t>DirectX</w:t>
-      </w:r>
-      <w:r>
-        <w:rPr>
-          <w:rFonts w:ascii="Courier New" w:hAnsi="Courier New" w:cs="Courier New"/>
-          <w:sz w:val="20"/>
-        </w:rPr>
-        <w:t xml:space="preserve"> shaders</w:t>
-      </w:r>
-      <w:r>
-        <w:rPr>
-          <w:rFonts w:ascii="Courier New" w:hAnsi="Courier New" w:cs="Courier New"/>
-          <w:sz w:val="20"/>
-        </w:rPr>
-        <w:t xml:space="preserve"> for full dual-renderer support.  Single implementations, e.g. </w:t>
-      </w:r>
-      <w:r>
-        <w:rPr>
-          <w:rFonts w:ascii="Courier New" w:hAnsi="Courier New" w:cs="Courier New"/>
-          <w:b/>
-          <w:sz w:val="20"/>
-        </w:rPr>
-        <w:t>GLSL</w:t>
-      </w:r>
-      <w:r>
-        <w:rPr>
-          <w:rFonts w:ascii="Courier New" w:hAnsi="Courier New" w:cs="Courier New"/>
-          <w:sz w:val="20"/>
-        </w:rPr>
-        <w:t xml:space="preserve"> only, are accepted</w:t>
-      </w:r>
-      <w:r>
-        <w:rPr>
-          <w:rFonts w:ascii="Courier New" w:hAnsi="Courier New" w:cs="Courier New"/>
-          <w:sz w:val="20"/>
+          <w:szCs w:val="20"/>
+        </w:rPr>
+        <w:t>DirectX 11</w:t>
+      </w:r>
+      <w:r>
+        <w:rPr>
+          <w:rFonts w:ascii="Courier New" w:hAnsi="Courier New" w:cs="Courier New"/>
+          <w:sz w:val="20"/>
+          <w:szCs w:val="20"/>
+        </w:rPr>
+        <w:t xml:space="preserve"> only.  All textures loaded from files automatically become 32-bit </w:t>
+      </w:r>
+      <w:r>
+        <w:rPr>
+          <w:rFonts w:ascii="Courier New" w:hAnsi="Courier New" w:cs="Courier New"/>
+          <w:sz w:val="20"/>
+          <w:szCs w:val="20"/>
+        </w:rPr>
+        <w:t xml:space="preserve">color, i.e. </w:t>
+      </w:r>
+      <w:r>
+        <w:rPr>
+          <w:rFonts w:ascii="Courier New" w:hAnsi="Courier New" w:cs="Courier New"/>
+          <w:color w:val="7030A0"/>
+          <w:sz w:val="20"/>
+        </w:rPr>
+        <w:t>IMAGE_FORMAT_RGBA</w:t>
+      </w:r>
+      <w:r>
+        <w:rPr>
+          <w:rFonts w:ascii="Courier New" w:hAnsi="Courier New" w:cs="Courier New"/>
+          <w:sz w:val="20"/>
+          <w:szCs w:val="20"/>
         </w:rPr>
         <w:t>.</w:t>
       </w:r>
@@ -4650,7 +4773,36 @@
         <w:spacing w:after="0"/>
         <w:rPr>
           <w:rFonts w:ascii="Courier New" w:hAnsi="Courier New" w:cs="Courier New"/>
-          <w:sz w:val="20"/>
+        </w:rPr>
+      </w:pPr>
+      <w:bookmarkStart w:id="11" w:name="_GoBack"/>
+      <w:bookmarkEnd w:id="11"/>
+    </w:p>
+    <w:p>
+      <w:pPr>
+        <w:pStyle w:val="Heading3"/>
+        <w:rPr>
+          <w:rFonts w:ascii="Courier New" w:hAnsi="Courier New" w:cs="Courier New"/>
+          <w:sz w:val="24"/>
+          <w:szCs w:val="24"/>
+        </w:rPr>
+      </w:pPr>
+      <w:bookmarkStart w:id="12" w:name="_Toc380239663"/>
+      <w:r>
+        <w:rPr>
+          <w:rFonts w:ascii="Courier New" w:hAnsi="Courier New" w:cs="Courier New"/>
+          <w:sz w:val="24"/>
+          <w:szCs w:val="24"/>
+        </w:rPr>
+        <w:t>Shaders</w:t>
+      </w:r>
+      <w:bookmarkEnd w:id="12"/>
+    </w:p>
+    <w:p>
+      <w:pPr>
+        <w:spacing w:after="0"/>
+        <w:rPr>
+          <w:rFonts w:ascii="Courier New" w:hAnsi="Courier New" w:cs="Courier New"/>
         </w:rPr>
       </w:pPr>
     </w:p>
@@ -4667,25 +4819,139 @@
           <w:rFonts w:ascii="Courier New" w:hAnsi="Courier New" w:cs="Courier New"/>
           <w:sz w:val="20"/>
         </w:rPr>
-        <w:t xml:space="preserve">All shaders placed within the </w:t>
+        <w:t xml:space="preserve">Since the </w:t>
+      </w:r>
+      <w:r>
+        <w:rPr>
+          <w:rFonts w:ascii="Courier New" w:hAnsi="Courier New" w:cs="Courier New"/>
+          <w:color w:val="0000FF"/>
+          <w:sz w:val="20"/>
+        </w:rPr>
+        <w:t>Renderer</w:t>
+      </w:r>
+      <w:r>
+        <w:rPr>
+          <w:rFonts w:ascii="Courier New" w:hAnsi="Courier New" w:cs="Courier New"/>
+          <w:sz w:val="20"/>
+        </w:rPr>
+        <w:t xml:space="preserve"> </w:t>
+      </w:r>
+      <w:r>
+        <w:rPr>
+          <w:rFonts w:ascii="Courier New" w:hAnsi="Courier New" w:cs="Courier New"/>
+          <w:sz w:val="20"/>
+        </w:rPr>
+        <w:t xml:space="preserve">has two distinct SDKs that it can work with depending on how the program is set up, a custom </w:t>
       </w:r>
       <w:proofErr w:type="spellStart"/>
       <w:r>
         <w:rPr>
           <w:rFonts w:ascii="Courier New" w:hAnsi="Courier New" w:cs="Courier New"/>
+          <w:sz w:val="20"/>
+        </w:rPr>
+        <w:t>shader</w:t>
+      </w:r>
+      <w:proofErr w:type="spellEnd"/>
+      <w:r>
+        <w:rPr>
+          <w:rFonts w:ascii="Courier New" w:hAnsi="Courier New" w:cs="Courier New"/>
+          <w:sz w:val="20"/>
+        </w:rPr>
+        <w:t xml:space="preserve"> format is required for the translations.  Both </w:t>
+      </w:r>
+      <w:r>
+        <w:rPr>
+          <w:rFonts w:ascii="Courier New" w:hAnsi="Courier New" w:cs="Courier New"/>
           <w:b/>
           <w:sz w:val="20"/>
         </w:rPr>
-        <w:t>Sentinel_Editor</w:t>
-      </w:r>
-      <w:proofErr w:type="spellEnd"/>
+        <w:t>GLSL</w:t>
+      </w:r>
+      <w:r>
+        <w:rPr>
+          <w:rFonts w:ascii="Courier New" w:hAnsi="Courier New" w:cs="Courier New"/>
+          <w:sz w:val="20"/>
+        </w:rPr>
+        <w:t xml:space="preserve"> and </w:t>
+      </w:r>
       <w:r>
         <w:rPr>
           <w:rFonts w:ascii="Courier New" w:hAnsi="Courier New" w:cs="Courier New"/>
           <w:b/>
           <w:sz w:val="20"/>
         </w:rPr>
-        <w:t>\</w:t>
+        <w:t>HLSL</w:t>
+      </w:r>
+      <w:r>
+        <w:rPr>
+          <w:rFonts w:ascii="Courier New" w:hAnsi="Courier New" w:cs="Courier New"/>
+          <w:sz w:val="20"/>
+        </w:rPr>
+        <w:t xml:space="preserve"> should</w:t>
+      </w:r>
+      <w:r>
+        <w:rPr>
+          <w:rFonts w:ascii="Courier New" w:hAnsi="Courier New" w:cs="Courier New"/>
+          <w:sz w:val="20"/>
+        </w:rPr>
+        <w:t xml:space="preserve"> be included in </w:t>
+      </w:r>
+      <w:r>
+        <w:rPr>
+          <w:rFonts w:ascii="Courier New" w:hAnsi="Courier New" w:cs="Courier New"/>
+          <w:sz w:val="20"/>
+        </w:rPr>
+        <w:t>a</w:t>
+      </w:r>
+      <w:r>
+        <w:rPr>
+          <w:rFonts w:ascii="Courier New" w:hAnsi="Courier New" w:cs="Courier New"/>
+          <w:sz w:val="20"/>
+        </w:rPr>
+        <w:t xml:space="preserve"> </w:t>
+      </w:r>
+      <w:r>
+        <w:rPr>
+          <w:rFonts w:ascii="Courier New" w:hAnsi="Courier New" w:cs="Courier New"/>
+          <w:sz w:val="20"/>
+        </w:rPr>
+        <w:t xml:space="preserve">XSH </w:t>
+      </w:r>
+      <w:r>
+        <w:rPr>
+          <w:rFonts w:ascii="Courier New" w:hAnsi="Courier New" w:cs="Courier New"/>
+          <w:sz w:val="20"/>
+        </w:rPr>
+        <w:t>file</w:t>
+      </w:r>
+      <w:r>
+        <w:rPr>
+          <w:rFonts w:ascii="Courier New" w:hAnsi="Courier New" w:cs="Courier New"/>
+          <w:sz w:val="20"/>
+        </w:rPr>
+        <w:t xml:space="preserve"> depending on the type of </w:t>
+      </w:r>
+      <w:r>
+        <w:rPr>
+          <w:rFonts w:ascii="Courier New" w:hAnsi="Courier New" w:cs="Courier New"/>
+          <w:color w:val="0000FF"/>
+          <w:sz w:val="20"/>
+        </w:rPr>
+        <w:t>Renderer</w:t>
+      </w:r>
+      <w:r>
+        <w:rPr>
+          <w:rFonts w:ascii="Courier New" w:hAnsi="Courier New" w:cs="Courier New"/>
+          <w:sz w:val="20"/>
+        </w:rPr>
+        <w:t xml:space="preserve"> </w:t>
+      </w:r>
+      <w:r>
+        <w:rPr>
+          <w:rFonts w:ascii="Courier New" w:hAnsi="Courier New" w:cs="Courier New"/>
+          <w:sz w:val="20"/>
+        </w:rPr>
+        <w:t xml:space="preserve">desired.  Create both </w:t>
       </w:r>
       <w:r>
         <w:rPr>
@@ -4693,7 +4959,14 @@
           <w:b/>
           <w:sz w:val="20"/>
         </w:rPr>
-        <w:t>Assets</w:t>
+        <w:t>OpenGL</w:t>
+      </w:r>
+      <w:r>
+        <w:rPr>
+          <w:rFonts w:ascii="Courier New" w:hAnsi="Courier New" w:cs="Courier New"/>
+          <w:sz w:val="20"/>
+        </w:rPr>
+        <w:t xml:space="preserve"> and </w:t>
       </w:r>
       <w:r>
         <w:rPr>
@@ -4701,7 +4974,21 @@
           <w:b/>
           <w:sz w:val="20"/>
         </w:rPr>
-        <w:t>\</w:t>
+        <w:t>DirectX</w:t>
+      </w:r>
+      <w:r>
+        <w:rPr>
+          <w:rFonts w:ascii="Courier New" w:hAnsi="Courier New" w:cs="Courier New"/>
+          <w:sz w:val="20"/>
+        </w:rPr>
+        <w:t xml:space="preserve"> shaders</w:t>
+      </w:r>
+      <w:r>
+        <w:rPr>
+          <w:rFonts w:ascii="Courier New" w:hAnsi="Courier New" w:cs="Courier New"/>
+          <w:sz w:val="20"/>
+        </w:rPr>
+        <w:t xml:space="preserve"> for full dual-renderer support.  Single implementations, e.g. </w:t>
       </w:r>
       <w:r>
         <w:rPr>
@@ -4709,113 +4996,21 @@
           <w:b/>
           <w:sz w:val="20"/>
         </w:rPr>
-        <w:t>Shaders</w:t>
-      </w:r>
-      <w:r>
-        <w:rPr>
-          <w:rFonts w:ascii="Courier New" w:hAnsi="Courier New" w:cs="Courier New"/>
-          <w:sz w:val="20"/>
-        </w:rPr>
-        <w:t xml:space="preserve"> folder are automatically loaded and compiled.  Compilation errors are output to the compiler in the Output window, and an error message ends the program.  Before compilation, the </w:t>
-      </w:r>
-      <w:r>
-        <w:rPr>
-          <w:rFonts w:ascii="Courier New" w:hAnsi="Courier New" w:cs="Courier New"/>
-          <w:color w:val="0000FF"/>
-          <w:sz w:val="20"/>
-        </w:rPr>
-        <w:t>Renderer</w:t>
-      </w:r>
-      <w:r>
-        <w:rPr>
-          <w:rFonts w:ascii="Courier New" w:hAnsi="Courier New" w:cs="Courier New"/>
-          <w:sz w:val="20"/>
-        </w:rPr>
-        <w:t>::</w:t>
-      </w:r>
-      <w:proofErr w:type="spellStart"/>
-      <w:r>
-        <w:rPr>
-          <w:rFonts w:ascii="Courier New" w:hAnsi="Courier New" w:cs="Courier New"/>
-          <w:color w:val="FF0000"/>
-          <w:sz w:val="20"/>
-        </w:rPr>
-        <w:t>CreateShaderFromFile</w:t>
-      </w:r>
-      <w:proofErr w:type="spellEnd"/>
-      <w:r>
-        <w:rPr>
-          <w:rFonts w:ascii="Courier New" w:hAnsi="Courier New" w:cs="Courier New"/>
-          <w:color w:val="FF0000"/>
-          <w:sz w:val="20"/>
-        </w:rPr>
-        <w:t xml:space="preserve"> </w:t>
-      </w:r>
-      <w:r>
-        <w:rPr>
-          <w:rFonts w:ascii="Courier New" w:hAnsi="Courier New" w:cs="Courier New"/>
-          <w:sz w:val="20"/>
-        </w:rPr>
-        <w:t xml:space="preserve">function inserts an appropriate </w:t>
-      </w:r>
-      <w:r>
-        <w:rPr>
-          <w:rFonts w:ascii="Courier New" w:hAnsi="Courier New" w:cs="Courier New"/>
-          <w:color w:val="0000FF"/>
-          <w:sz w:val="20"/>
-        </w:rPr>
-        <w:t xml:space="preserve">#define </w:t>
-      </w:r>
-      <w:r>
-        <w:rPr>
-          <w:rFonts w:ascii="Courier New" w:hAnsi="Courier New" w:cs="Courier New"/>
-          <w:sz w:val="20"/>
-        </w:rPr>
-        <w:t xml:space="preserve">macro specifying the type, i.e. </w:t>
-      </w:r>
-      <w:r>
-        <w:rPr>
-          <w:rFonts w:ascii="Courier New" w:hAnsi="Courier New" w:cs="Courier New"/>
-          <w:color w:val="0000FF"/>
-          <w:sz w:val="20"/>
-        </w:rPr>
-        <w:t xml:space="preserve">#define </w:t>
-      </w:r>
-      <w:r>
-        <w:rPr>
-          <w:rFonts w:ascii="Courier New" w:hAnsi="Courier New" w:cs="Courier New"/>
-          <w:sz w:val="20"/>
-        </w:rPr>
-        <w:t xml:space="preserve">VERSION_DX or </w:t>
-      </w:r>
-      <w:r>
-        <w:rPr>
-          <w:rFonts w:ascii="Courier New" w:hAnsi="Courier New" w:cs="Courier New"/>
-          <w:color w:val="0000FF"/>
-          <w:sz w:val="20"/>
-        </w:rPr>
-        <w:t xml:space="preserve">#define </w:t>
-      </w:r>
-      <w:r>
-        <w:rPr>
-          <w:rFonts w:ascii="Courier New" w:hAnsi="Courier New" w:cs="Courier New"/>
-          <w:sz w:val="20"/>
-        </w:rPr>
-        <w:t>VERSION_GL, which</w:t>
-      </w:r>
-      <w:r>
-        <w:rPr>
-          <w:rFonts w:ascii="Courier New" w:hAnsi="Courier New" w:cs="Courier New"/>
-          <w:sz w:val="20"/>
-        </w:rPr>
-        <w:t>, as a consequence,</w:t>
-      </w:r>
-      <w:r>
-        <w:rPr>
-          <w:rFonts w:ascii="Courier New" w:hAnsi="Courier New" w:cs="Courier New"/>
-          <w:sz w:val="20"/>
-        </w:rPr>
-        <w:t xml:space="preserve"> outputs the incorrect line numbers on errors or warnings.</w:t>
+        <w:t>GLSL</w:t>
+      </w:r>
+      <w:r>
+        <w:rPr>
+          <w:rFonts w:ascii="Courier New" w:hAnsi="Courier New" w:cs="Courier New"/>
+          <w:sz w:val="20"/>
+        </w:rPr>
+        <w:t xml:space="preserve"> only, are accepted</w:t>
+      </w:r>
+      <w:r>
+        <w:rPr>
+          <w:rFonts w:ascii="Courier New" w:hAnsi="Courier New" w:cs="Courier New"/>
+          <w:sz w:val="20"/>
+        </w:rPr>
+        <w:t>.</w:t>
       </w:r>
     </w:p>
     <w:p>
@@ -4840,31 +5035,104 @@
           <w:rFonts w:ascii="Courier New" w:hAnsi="Courier New" w:cs="Courier New"/>
           <w:sz w:val="20"/>
         </w:rPr>
+        <w:t xml:space="preserve">All shaders placed within the </w:t>
+      </w:r>
+      <w:proofErr w:type="spellStart"/>
+      <w:r>
+        <w:rPr>
+          <w:rFonts w:ascii="Courier New" w:hAnsi="Courier New" w:cs="Courier New"/>
+          <w:b/>
+          <w:sz w:val="20"/>
+        </w:rPr>
+        <w:t>Sentinel_Editor</w:t>
+      </w:r>
+      <w:proofErr w:type="spellEnd"/>
+      <w:r>
+        <w:rPr>
+          <w:rFonts w:ascii="Courier New" w:hAnsi="Courier New" w:cs="Courier New"/>
+          <w:b/>
+          <w:sz w:val="20"/>
+        </w:rPr>
+        <w:t>\</w:t>
+      </w:r>
+      <w:r>
+        <w:rPr>
+          <w:rFonts w:ascii="Courier New" w:hAnsi="Courier New" w:cs="Courier New"/>
+          <w:b/>
+          <w:sz w:val="20"/>
+        </w:rPr>
+        <w:t>Assets</w:t>
+      </w:r>
+      <w:r>
+        <w:rPr>
+          <w:rFonts w:ascii="Courier New" w:hAnsi="Courier New" w:cs="Courier New"/>
+          <w:b/>
+          <w:sz w:val="20"/>
+        </w:rPr>
+        <w:t>\</w:t>
+      </w:r>
+      <w:r>
+        <w:rPr>
+          <w:rFonts w:ascii="Courier New" w:hAnsi="Courier New" w:cs="Courier New"/>
+          <w:b/>
+          <w:sz w:val="20"/>
+        </w:rPr>
+        <w:t>Shaders</w:t>
+      </w:r>
+      <w:r>
+        <w:rPr>
+          <w:rFonts w:ascii="Courier New" w:hAnsi="Courier New" w:cs="Courier New"/>
+          <w:sz w:val="20"/>
+        </w:rPr>
+        <w:t xml:space="preserve"> folder are automatically loaded and compiled.  Compilation errors are output to the </w:t>
+      </w:r>
+      <w:r>
+        <w:rPr>
+          <w:rFonts w:ascii="Courier New" w:hAnsi="Courier New" w:cs="Courier New"/>
+          <w:sz w:val="20"/>
+        </w:rPr>
         <w:lastRenderedPageBreak/>
-        <w:t xml:space="preserve">Creating a custom </w:t>
+        <w:t xml:space="preserve">compiler in the Output window, and an error message ends the program.  Before compilation, the </w:t>
+      </w:r>
+      <w:r>
+        <w:rPr>
+          <w:rFonts w:ascii="Courier New" w:hAnsi="Courier New" w:cs="Courier New"/>
+          <w:color w:val="0000FF"/>
+          <w:sz w:val="20"/>
+        </w:rPr>
+        <w:t>Renderer</w:t>
+      </w:r>
+      <w:r>
+        <w:rPr>
+          <w:rFonts w:ascii="Courier New" w:hAnsi="Courier New" w:cs="Courier New"/>
+          <w:sz w:val="20"/>
+        </w:rPr>
+        <w:t>::</w:t>
       </w:r>
       <w:proofErr w:type="spellStart"/>
       <w:r>
         <w:rPr>
           <w:rFonts w:ascii="Courier New" w:hAnsi="Courier New" w:cs="Courier New"/>
-          <w:sz w:val="20"/>
-        </w:rPr>
-        <w:t>s</w:t>
-      </w:r>
-      <w:r>
-        <w:rPr>
-          <w:rFonts w:ascii="Courier New" w:hAnsi="Courier New" w:cs="Courier New"/>
-          <w:sz w:val="20"/>
-        </w:rPr>
-        <w:t>hader</w:t>
+          <w:color w:val="FF0000"/>
+          <w:sz w:val="20"/>
+        </w:rPr>
+        <w:t>CreateShaderFromFile</w:t>
       </w:r>
       <w:proofErr w:type="spellEnd"/>
       <w:r>
         <w:rPr>
           <w:rFonts w:ascii="Courier New" w:hAnsi="Courier New" w:cs="Courier New"/>
-          <w:sz w:val="20"/>
-        </w:rPr>
-        <w:t xml:space="preserve"> requires specific </w:t>
+          <w:color w:val="FF0000"/>
+          <w:sz w:val="20"/>
+        </w:rPr>
+        <w:t xml:space="preserve"> </w:t>
+      </w:r>
+      <w:r>
+        <w:rPr>
+          <w:rFonts w:ascii="Courier New" w:hAnsi="Courier New" w:cs="Courier New"/>
+          <w:sz w:val="20"/>
+        </w:rPr>
+        <w:t xml:space="preserve">function inserts an appropriate </w:t>
       </w:r>
       <w:r>
         <w:rPr>
@@ -4872,21 +5140,14 @@
           <w:color w:val="0000FF"/>
           <w:sz w:val="20"/>
         </w:rPr>
-        <w:t>#define</w:t>
-      </w:r>
-      <w:r>
-        <w:rPr>
-          <w:rFonts w:ascii="Courier New" w:hAnsi="Courier New" w:cs="Courier New"/>
-          <w:sz w:val="20"/>
-        </w:rPr>
-        <w:t xml:space="preserve"> </w:t>
-      </w:r>
-      <w:r>
-        <w:rPr>
-          <w:rFonts w:ascii="Courier New" w:hAnsi="Courier New" w:cs="Courier New"/>
-          <w:sz w:val="20"/>
-        </w:rPr>
-        <w:t xml:space="preserve">and </w:t>
+        <w:t xml:space="preserve">#define </w:t>
+      </w:r>
+      <w:r>
+        <w:rPr>
+          <w:rFonts w:ascii="Courier New" w:hAnsi="Courier New" w:cs="Courier New"/>
+          <w:sz w:val="20"/>
+        </w:rPr>
+        <w:t xml:space="preserve">macro specifying the type, i.e. </w:t>
       </w:r>
       <w:r>
         <w:rPr>
@@ -4894,270 +5155,43 @@
           <w:color w:val="0000FF"/>
           <w:sz w:val="20"/>
         </w:rPr>
-        <w:t>#</w:t>
-      </w:r>
-      <w:proofErr w:type="spellStart"/>
+        <w:t xml:space="preserve">#define </w:t>
+      </w:r>
+      <w:r>
+        <w:rPr>
+          <w:rFonts w:ascii="Courier New" w:hAnsi="Courier New" w:cs="Courier New"/>
+          <w:sz w:val="20"/>
+        </w:rPr>
+        <w:t xml:space="preserve">VERSION_DX or </w:t>
+      </w:r>
       <w:r>
         <w:rPr>
           <w:rFonts w:ascii="Courier New" w:hAnsi="Courier New" w:cs="Courier New"/>
           <w:color w:val="0000FF"/>
           <w:sz w:val="20"/>
         </w:rPr>
-        <w:t>ifdef</w:t>
-      </w:r>
-      <w:proofErr w:type="spellEnd"/>
-      <w:r>
-        <w:rPr>
-          <w:rFonts w:ascii="Courier New" w:hAnsi="Courier New" w:cs="Courier New"/>
-          <w:color w:val="0000FF"/>
-          <w:sz w:val="20"/>
-        </w:rPr>
-        <w:t xml:space="preserve"> </w:t>
-      </w:r>
-      <w:r>
-        <w:rPr>
-          <w:rFonts w:ascii="Courier New" w:hAnsi="Courier New" w:cs="Courier New"/>
-          <w:sz w:val="20"/>
-        </w:rPr>
-        <w:t xml:space="preserve">macros </w:t>
-      </w:r>
-      <w:r>
-        <w:rPr>
-          <w:rFonts w:ascii="Courier New" w:hAnsi="Courier New" w:cs="Courier New"/>
-          <w:sz w:val="20"/>
-        </w:rPr>
-        <w:t xml:space="preserve">along with </w:t>
-      </w:r>
-      <w:r>
-        <w:rPr>
-          <w:rFonts w:ascii="Courier New" w:hAnsi="Courier New" w:cs="Courier New"/>
-          <w:sz w:val="20"/>
-        </w:rPr>
-        <w:t>attribute and uniform</w:t>
-      </w:r>
-      <w:r>
-        <w:rPr>
-          <w:rFonts w:ascii="Courier New" w:hAnsi="Courier New" w:cs="Courier New"/>
-          <w:sz w:val="20"/>
-        </w:rPr>
-        <w:t xml:space="preserve"> naming convention</w:t>
-      </w:r>
-      <w:r>
-        <w:rPr>
-          <w:rFonts w:ascii="Courier New" w:hAnsi="Courier New" w:cs="Courier New"/>
-          <w:sz w:val="20"/>
-        </w:rPr>
-        <w:t>s</w:t>
-      </w:r>
-      <w:r>
-        <w:rPr>
-          <w:rFonts w:ascii="Courier New" w:hAnsi="Courier New" w:cs="Courier New"/>
-          <w:sz w:val="20"/>
-        </w:rPr>
-        <w:t xml:space="preserve"> </w:t>
-      </w:r>
-      <w:r>
-        <w:rPr>
-          <w:rFonts w:ascii="Courier New" w:hAnsi="Courier New" w:cs="Courier New"/>
-          <w:sz w:val="20"/>
-        </w:rPr>
-        <w:t>to compile correctly</w:t>
-      </w:r>
-      <w:r>
-        <w:rPr>
-          <w:rFonts w:ascii="Courier New" w:hAnsi="Courier New" w:cs="Courier New"/>
-          <w:sz w:val="20"/>
-        </w:rPr>
-        <w:t xml:space="preserve">.  Follow all </w:t>
-      </w:r>
-      <w:r>
-        <w:rPr>
-          <w:rFonts w:ascii="Courier New" w:hAnsi="Courier New" w:cs="Courier New"/>
-          <w:color w:val="0000FF"/>
-          <w:sz w:val="20"/>
-        </w:rPr>
-        <w:t>#</w:t>
-      </w:r>
-      <w:proofErr w:type="spellStart"/>
-      <w:r>
-        <w:rPr>
-          <w:rFonts w:ascii="Courier New" w:hAnsi="Courier New" w:cs="Courier New"/>
-          <w:color w:val="0000FF"/>
-          <w:sz w:val="20"/>
-        </w:rPr>
-        <w:t>ifdef</w:t>
-      </w:r>
-      <w:proofErr w:type="spellEnd"/>
-      <w:r>
-        <w:rPr>
-          <w:rFonts w:ascii="Courier New" w:hAnsi="Courier New" w:cs="Courier New"/>
-          <w:color w:val="0000FF"/>
-          <w:sz w:val="20"/>
-        </w:rPr>
-        <w:t xml:space="preserve"> </w:t>
-      </w:r>
-      <w:r>
-        <w:rPr>
-          <w:rFonts w:ascii="Courier New" w:hAnsi="Courier New" w:cs="Courier New"/>
-          <w:sz w:val="20"/>
-        </w:rPr>
-        <w:t xml:space="preserve">statements with </w:t>
-      </w:r>
-      <w:r>
-        <w:rPr>
-          <w:rFonts w:ascii="Courier New" w:hAnsi="Courier New" w:cs="Courier New"/>
-          <w:color w:val="0000FF"/>
-          <w:sz w:val="20"/>
-        </w:rPr>
-        <w:t>#</w:t>
-      </w:r>
-      <w:proofErr w:type="spellStart"/>
-      <w:r>
-        <w:rPr>
-          <w:rFonts w:ascii="Courier New" w:hAnsi="Courier New" w:cs="Courier New"/>
-          <w:color w:val="0000FF"/>
-          <w:sz w:val="20"/>
-        </w:rPr>
-        <w:t>endif</w:t>
-      </w:r>
-      <w:proofErr w:type="spellEnd"/>
-      <w:r>
-        <w:rPr>
-          <w:rFonts w:ascii="Courier New" w:hAnsi="Courier New" w:cs="Courier New"/>
-          <w:sz w:val="20"/>
-        </w:rPr>
-        <w:t>.</w:t>
-      </w:r>
-      <w:r>
-        <w:rPr>
-          <w:rFonts w:ascii="Courier New" w:hAnsi="Courier New" w:cs="Courier New"/>
-          <w:sz w:val="20"/>
-        </w:rPr>
-        <w:t xml:space="preserve">  </w:t>
-      </w:r>
-      <w:r>
-        <w:rPr>
-          <w:rFonts w:ascii="Courier New" w:hAnsi="Courier New" w:cs="Courier New"/>
-          <w:sz w:val="20"/>
-        </w:rPr>
-        <w:t xml:space="preserve">The </w:t>
-      </w:r>
-      <w:proofErr w:type="spellStart"/>
-      <w:r>
-        <w:rPr>
-          <w:rFonts w:ascii="Courier New" w:hAnsi="Courier New" w:cs="Courier New"/>
-          <w:sz w:val="20"/>
-        </w:rPr>
-        <w:t>shader</w:t>
-      </w:r>
-      <w:proofErr w:type="spellEnd"/>
-      <w:r>
-        <w:rPr>
-          <w:rFonts w:ascii="Courier New" w:hAnsi="Courier New" w:cs="Courier New"/>
-          <w:sz w:val="20"/>
-        </w:rPr>
-        <w:t xml:space="preserve"> attributes created within an </w:t>
-      </w:r>
-      <w:r>
-        <w:rPr>
-          <w:rFonts w:ascii="Courier New" w:hAnsi="Courier New" w:cs="Courier New"/>
-          <w:b/>
-          <w:sz w:val="20"/>
-        </w:rPr>
-        <w:t>HLSL</w:t>
-      </w:r>
-      <w:r>
-        <w:rPr>
-          <w:rFonts w:ascii="Courier New" w:hAnsi="Courier New" w:cs="Courier New"/>
-          <w:sz w:val="20"/>
-        </w:rPr>
-        <w:t xml:space="preserve"> designated </w:t>
-      </w:r>
-      <w:proofErr w:type="spellStart"/>
-      <w:r>
-        <w:rPr>
-          <w:rFonts w:ascii="Courier New" w:hAnsi="Courier New" w:cs="Courier New"/>
-          <w:sz w:val="20"/>
-        </w:rPr>
-        <w:t>shader</w:t>
-      </w:r>
-      <w:proofErr w:type="spellEnd"/>
-      <w:r>
-        <w:rPr>
-          <w:rFonts w:ascii="Courier New" w:hAnsi="Courier New" w:cs="Courier New"/>
-          <w:sz w:val="20"/>
-        </w:rPr>
-        <w:t xml:space="preserve"> requires no specific name, but it must specify the listed semantic.  </w:t>
-      </w:r>
-      <w:r>
-        <w:rPr>
-          <w:rFonts w:ascii="Courier New" w:hAnsi="Courier New" w:cs="Courier New"/>
-          <w:color w:val="0000FF"/>
-          <w:sz w:val="20"/>
-        </w:rPr>
-        <w:t>Material</w:t>
-      </w:r>
-      <w:r>
-        <w:rPr>
-          <w:rFonts w:ascii="Courier New" w:hAnsi="Courier New" w:cs="Courier New"/>
-          <w:sz w:val="20"/>
-        </w:rPr>
-        <w:t xml:space="preserve">, which contains the </w:t>
-      </w:r>
-      <w:proofErr w:type="spellStart"/>
-      <w:r>
-        <w:rPr>
-          <w:rFonts w:ascii="Courier New" w:hAnsi="Courier New" w:cs="Courier New"/>
-          <w:color w:val="0000FF"/>
-          <w:sz w:val="20"/>
-        </w:rPr>
-        <w:t>Shader</w:t>
-      </w:r>
-      <w:proofErr w:type="spellEnd"/>
-      <w:r>
-        <w:rPr>
-          <w:rFonts w:ascii="Courier New" w:hAnsi="Courier New" w:cs="Courier New"/>
-          <w:sz w:val="20"/>
-        </w:rPr>
-        <w:t xml:space="preserve"> within each </w:t>
-      </w:r>
-      <w:r>
-        <w:rPr>
-          <w:rFonts w:ascii="Courier New" w:hAnsi="Courier New" w:cs="Courier New"/>
-          <w:color w:val="0000FF"/>
-          <w:sz w:val="20"/>
-        </w:rPr>
-        <w:t>Mesh</w:t>
-      </w:r>
-      <w:r>
-        <w:rPr>
-          <w:rFonts w:ascii="Courier New" w:hAnsi="Courier New" w:cs="Courier New"/>
-          <w:sz w:val="20"/>
-        </w:rPr>
-        <w:t xml:space="preserve">, </w:t>
-      </w:r>
-      <w:r>
-        <w:rPr>
-          <w:rFonts w:ascii="Courier New" w:hAnsi="Courier New" w:cs="Courier New"/>
-          <w:sz w:val="20"/>
-        </w:rPr>
-        <w:t xml:space="preserve">updates all </w:t>
-      </w:r>
-      <w:proofErr w:type="spellStart"/>
-      <w:r>
-        <w:rPr>
-          <w:rFonts w:ascii="Courier New" w:hAnsi="Courier New" w:cs="Courier New"/>
-          <w:sz w:val="20"/>
-        </w:rPr>
-        <w:t>shader</w:t>
-      </w:r>
-      <w:proofErr w:type="spellEnd"/>
-      <w:r>
-        <w:rPr>
-          <w:rFonts w:ascii="Courier New" w:hAnsi="Courier New" w:cs="Courier New"/>
-          <w:sz w:val="20"/>
-        </w:rPr>
-        <w:t xml:space="preserve"> uniforms automatically before rendering.</w:t>
+        <w:t xml:space="preserve">#define </w:t>
+      </w:r>
+      <w:r>
+        <w:rPr>
+          <w:rFonts w:ascii="Courier New" w:hAnsi="Courier New" w:cs="Courier New"/>
+          <w:sz w:val="20"/>
+        </w:rPr>
+        <w:t>VERSION_GL, which</w:t>
+      </w:r>
+      <w:r>
+        <w:rPr>
+          <w:rFonts w:ascii="Courier New" w:hAnsi="Courier New" w:cs="Courier New"/>
+          <w:sz w:val="20"/>
+        </w:rPr>
+        <w:t>, as a consequence,</w:t>
+      </w:r>
+      <w:r>
+        <w:rPr>
+          <w:rFonts w:ascii="Courier New" w:hAnsi="Courier New" w:cs="Courier New"/>
+          <w:sz w:val="20"/>
+        </w:rPr>
+        <w:t xml:space="preserve"> outputs the incorrect line numbers on errors or warnings.</w:t>
       </w:r>
     </w:p>
     <w:p>
@@ -5177,6 +5211,347 @@
           <w:sz w:val="20"/>
         </w:rPr>
       </w:pPr>
+      <w:r>
+        <w:rPr>
+          <w:rFonts w:ascii="Courier New" w:hAnsi="Courier New" w:cs="Courier New"/>
+          <w:sz w:val="20"/>
+        </w:rPr>
+        <w:t xml:space="preserve">Creating a custom </w:t>
+      </w:r>
+      <w:proofErr w:type="spellStart"/>
+      <w:r>
+        <w:rPr>
+          <w:rFonts w:ascii="Courier New" w:hAnsi="Courier New" w:cs="Courier New"/>
+          <w:sz w:val="20"/>
+        </w:rPr>
+        <w:t>s</w:t>
+      </w:r>
+      <w:r>
+        <w:rPr>
+          <w:rFonts w:ascii="Courier New" w:hAnsi="Courier New" w:cs="Courier New"/>
+          <w:sz w:val="20"/>
+        </w:rPr>
+        <w:t>hader</w:t>
+      </w:r>
+      <w:proofErr w:type="spellEnd"/>
+      <w:r>
+        <w:rPr>
+          <w:rFonts w:ascii="Courier New" w:hAnsi="Courier New" w:cs="Courier New"/>
+          <w:sz w:val="20"/>
+        </w:rPr>
+        <w:t xml:space="preserve"> requires specific </w:t>
+      </w:r>
+      <w:r>
+        <w:rPr>
+          <w:rFonts w:ascii="Courier New" w:hAnsi="Courier New" w:cs="Courier New"/>
+          <w:color w:val="0000FF"/>
+          <w:sz w:val="20"/>
+        </w:rPr>
+        <w:t>#define</w:t>
+      </w:r>
+      <w:r>
+        <w:rPr>
+          <w:rFonts w:ascii="Courier New" w:hAnsi="Courier New" w:cs="Courier New"/>
+          <w:sz w:val="20"/>
+        </w:rPr>
+        <w:t xml:space="preserve"> </w:t>
+      </w:r>
+      <w:r>
+        <w:rPr>
+          <w:rFonts w:ascii="Courier New" w:hAnsi="Courier New" w:cs="Courier New"/>
+          <w:sz w:val="20"/>
+        </w:rPr>
+        <w:t xml:space="preserve">and </w:t>
+      </w:r>
+      <w:r>
+        <w:rPr>
+          <w:rFonts w:ascii="Courier New" w:hAnsi="Courier New" w:cs="Courier New"/>
+          <w:color w:val="0000FF"/>
+          <w:sz w:val="20"/>
+        </w:rPr>
+        <w:t>#</w:t>
+      </w:r>
+      <w:proofErr w:type="spellStart"/>
+      <w:r>
+        <w:rPr>
+          <w:rFonts w:ascii="Courier New" w:hAnsi="Courier New" w:cs="Courier New"/>
+          <w:color w:val="0000FF"/>
+          <w:sz w:val="20"/>
+        </w:rPr>
+        <w:t>ifdef</w:t>
+      </w:r>
+      <w:proofErr w:type="spellEnd"/>
+      <w:r>
+        <w:rPr>
+          <w:rFonts w:ascii="Courier New" w:hAnsi="Courier New" w:cs="Courier New"/>
+          <w:color w:val="0000FF"/>
+          <w:sz w:val="20"/>
+        </w:rPr>
+        <w:t xml:space="preserve"> </w:t>
+      </w:r>
+      <w:r>
+        <w:rPr>
+          <w:rFonts w:ascii="Courier New" w:hAnsi="Courier New" w:cs="Courier New"/>
+          <w:sz w:val="20"/>
+        </w:rPr>
+        <w:t xml:space="preserve">macros </w:t>
+      </w:r>
+      <w:r>
+        <w:rPr>
+          <w:rFonts w:ascii="Courier New" w:hAnsi="Courier New" w:cs="Courier New"/>
+          <w:sz w:val="20"/>
+        </w:rPr>
+        <w:t xml:space="preserve">along with </w:t>
+      </w:r>
+      <w:r>
+        <w:rPr>
+          <w:rFonts w:ascii="Courier New" w:hAnsi="Courier New" w:cs="Courier New"/>
+          <w:sz w:val="20"/>
+        </w:rPr>
+        <w:t>attribute and uniform</w:t>
+      </w:r>
+      <w:r>
+        <w:rPr>
+          <w:rFonts w:ascii="Courier New" w:hAnsi="Courier New" w:cs="Courier New"/>
+          <w:sz w:val="20"/>
+        </w:rPr>
+        <w:t xml:space="preserve"> naming convention</w:t>
+      </w:r>
+      <w:r>
+        <w:rPr>
+          <w:rFonts w:ascii="Courier New" w:hAnsi="Courier New" w:cs="Courier New"/>
+          <w:sz w:val="20"/>
+        </w:rPr>
+        <w:t>s</w:t>
+      </w:r>
+      <w:r>
+        <w:rPr>
+          <w:rFonts w:ascii="Courier New" w:hAnsi="Courier New" w:cs="Courier New"/>
+          <w:sz w:val="20"/>
+        </w:rPr>
+        <w:t xml:space="preserve"> </w:t>
+      </w:r>
+      <w:r>
+        <w:rPr>
+          <w:rFonts w:ascii="Courier New" w:hAnsi="Courier New" w:cs="Courier New"/>
+          <w:sz w:val="20"/>
+        </w:rPr>
+        <w:t>to compile correctly</w:t>
+      </w:r>
+      <w:r>
+        <w:rPr>
+          <w:rFonts w:ascii="Courier New" w:hAnsi="Courier New" w:cs="Courier New"/>
+          <w:sz w:val="20"/>
+        </w:rPr>
+        <w:t xml:space="preserve">.  Follow all </w:t>
+      </w:r>
+      <w:r>
+        <w:rPr>
+          <w:rFonts w:ascii="Courier New" w:hAnsi="Courier New" w:cs="Courier New"/>
+          <w:color w:val="0000FF"/>
+          <w:sz w:val="20"/>
+        </w:rPr>
+        <w:t>#</w:t>
+      </w:r>
+      <w:proofErr w:type="spellStart"/>
+      <w:r>
+        <w:rPr>
+          <w:rFonts w:ascii="Courier New" w:hAnsi="Courier New" w:cs="Courier New"/>
+          <w:color w:val="0000FF"/>
+          <w:sz w:val="20"/>
+        </w:rPr>
+        <w:t>ifdef</w:t>
+      </w:r>
+      <w:proofErr w:type="spellEnd"/>
+      <w:r>
+        <w:rPr>
+          <w:rFonts w:ascii="Courier New" w:hAnsi="Courier New" w:cs="Courier New"/>
+          <w:color w:val="0000FF"/>
+          <w:sz w:val="20"/>
+        </w:rPr>
+        <w:t xml:space="preserve"> </w:t>
+      </w:r>
+      <w:r>
+        <w:rPr>
+          <w:rFonts w:ascii="Courier New" w:hAnsi="Courier New" w:cs="Courier New"/>
+          <w:sz w:val="20"/>
+        </w:rPr>
+        <w:t xml:space="preserve">statements with </w:t>
+      </w:r>
+      <w:r>
+        <w:rPr>
+          <w:rFonts w:ascii="Courier New" w:hAnsi="Courier New" w:cs="Courier New"/>
+          <w:color w:val="0000FF"/>
+          <w:sz w:val="20"/>
+        </w:rPr>
+        <w:t>#</w:t>
+      </w:r>
+      <w:proofErr w:type="spellStart"/>
+      <w:r>
+        <w:rPr>
+          <w:rFonts w:ascii="Courier New" w:hAnsi="Courier New" w:cs="Courier New"/>
+          <w:color w:val="0000FF"/>
+          <w:sz w:val="20"/>
+        </w:rPr>
+        <w:t>endif</w:t>
+      </w:r>
+      <w:proofErr w:type="spellEnd"/>
+      <w:r>
+        <w:rPr>
+          <w:rFonts w:ascii="Courier New" w:hAnsi="Courier New" w:cs="Courier New"/>
+          <w:sz w:val="20"/>
+        </w:rPr>
+        <w:t>.</w:t>
+      </w:r>
+      <w:r>
+        <w:rPr>
+          <w:rFonts w:ascii="Courier New" w:hAnsi="Courier New" w:cs="Courier New"/>
+          <w:sz w:val="20"/>
+        </w:rPr>
+        <w:t xml:space="preserve">  </w:t>
+      </w:r>
+      <w:r>
+        <w:rPr>
+          <w:rFonts w:ascii="Courier New" w:hAnsi="Courier New" w:cs="Courier New"/>
+          <w:sz w:val="20"/>
+        </w:rPr>
+        <w:t xml:space="preserve">The </w:t>
+      </w:r>
+      <w:proofErr w:type="spellStart"/>
+      <w:r>
+        <w:rPr>
+          <w:rFonts w:ascii="Courier New" w:hAnsi="Courier New" w:cs="Courier New"/>
+          <w:sz w:val="20"/>
+        </w:rPr>
+        <w:t>shader</w:t>
+      </w:r>
+      <w:proofErr w:type="spellEnd"/>
+      <w:r>
+        <w:rPr>
+          <w:rFonts w:ascii="Courier New" w:hAnsi="Courier New" w:cs="Courier New"/>
+          <w:sz w:val="20"/>
+        </w:rPr>
+        <w:t xml:space="preserve"> attributes created within an </w:t>
+      </w:r>
+      <w:r>
+        <w:rPr>
+          <w:rFonts w:ascii="Courier New" w:hAnsi="Courier New" w:cs="Courier New"/>
+          <w:b/>
+          <w:sz w:val="20"/>
+        </w:rPr>
+        <w:t>HLSL</w:t>
+      </w:r>
+      <w:r>
+        <w:rPr>
+          <w:rFonts w:ascii="Courier New" w:hAnsi="Courier New" w:cs="Courier New"/>
+          <w:sz w:val="20"/>
+        </w:rPr>
+        <w:t xml:space="preserve"> designated </w:t>
+      </w:r>
+      <w:proofErr w:type="spellStart"/>
+      <w:r>
+        <w:rPr>
+          <w:rFonts w:ascii="Courier New" w:hAnsi="Courier New" w:cs="Courier New"/>
+          <w:sz w:val="20"/>
+        </w:rPr>
+        <w:t>shader</w:t>
+      </w:r>
+      <w:proofErr w:type="spellEnd"/>
+      <w:r>
+        <w:rPr>
+          <w:rFonts w:ascii="Courier New" w:hAnsi="Courier New" w:cs="Courier New"/>
+          <w:sz w:val="20"/>
+        </w:rPr>
+        <w:t xml:space="preserve"> requires no specific name, but it must specify the listed semantic.  </w:t>
+      </w:r>
+      <w:r>
+        <w:rPr>
+          <w:rFonts w:ascii="Courier New" w:hAnsi="Courier New" w:cs="Courier New"/>
+          <w:color w:val="0000FF"/>
+          <w:sz w:val="20"/>
+        </w:rPr>
+        <w:t>Material</w:t>
+      </w:r>
+      <w:r>
+        <w:rPr>
+          <w:rFonts w:ascii="Courier New" w:hAnsi="Courier New" w:cs="Courier New"/>
+          <w:sz w:val="20"/>
+        </w:rPr>
+        <w:t xml:space="preserve">, which contains the </w:t>
+      </w:r>
+      <w:proofErr w:type="spellStart"/>
+      <w:r>
+        <w:rPr>
+          <w:rFonts w:ascii="Courier New" w:hAnsi="Courier New" w:cs="Courier New"/>
+          <w:color w:val="0000FF"/>
+          <w:sz w:val="20"/>
+        </w:rPr>
+        <w:t>Shader</w:t>
+      </w:r>
+      <w:proofErr w:type="spellEnd"/>
+      <w:r>
+        <w:rPr>
+          <w:rFonts w:ascii="Courier New" w:hAnsi="Courier New" w:cs="Courier New"/>
+          <w:sz w:val="20"/>
+        </w:rPr>
+        <w:t xml:space="preserve"> within each </w:t>
+      </w:r>
+      <w:r>
+        <w:rPr>
+          <w:rFonts w:ascii="Courier New" w:hAnsi="Courier New" w:cs="Courier New"/>
+          <w:color w:val="0000FF"/>
+          <w:sz w:val="20"/>
+        </w:rPr>
+        <w:t>Mesh</w:t>
+      </w:r>
+      <w:r>
+        <w:rPr>
+          <w:rFonts w:ascii="Courier New" w:hAnsi="Courier New" w:cs="Courier New"/>
+          <w:sz w:val="20"/>
+        </w:rPr>
+        <w:t xml:space="preserve">, </w:t>
+      </w:r>
+      <w:r>
+        <w:rPr>
+          <w:rFonts w:ascii="Courier New" w:hAnsi="Courier New" w:cs="Courier New"/>
+          <w:sz w:val="20"/>
+        </w:rPr>
+        <w:t xml:space="preserve">updates all </w:t>
+      </w:r>
+      <w:proofErr w:type="spellStart"/>
+      <w:r>
+        <w:rPr>
+          <w:rFonts w:ascii="Courier New" w:hAnsi="Courier New" w:cs="Courier New"/>
+          <w:sz w:val="20"/>
+        </w:rPr>
+        <w:t>shader</w:t>
+      </w:r>
+      <w:proofErr w:type="spellEnd"/>
+      <w:r>
+        <w:rPr>
+          <w:rFonts w:ascii="Courier New" w:hAnsi="Courier New" w:cs="Courier New"/>
+          <w:sz w:val="20"/>
+        </w:rPr>
+        <w:t xml:space="preserve"> uniforms automatically before rendering.</w:t>
+      </w:r>
+    </w:p>
+    <w:p>
+      <w:pPr>
+        <w:spacing w:after="0"/>
+        <w:rPr>
+          <w:rFonts w:ascii="Courier New" w:hAnsi="Courier New" w:cs="Courier New"/>
+          <w:sz w:val="20"/>
+        </w:rPr>
+      </w:pPr>
+    </w:p>
+    <w:p>
+      <w:pPr>
+        <w:spacing w:after="0"/>
+        <w:rPr>
+          <w:rFonts w:ascii="Courier New" w:hAnsi="Courier New" w:cs="Courier New"/>
+          <w:sz w:val="20"/>
+        </w:rPr>
+      </w:pPr>
     </w:p>
     <w:p>
       <w:pPr>
@@ -5189,7 +5564,7 @@
           <w:szCs w:val="24"/>
         </w:rPr>
       </w:pPr>
-      <w:bookmarkStart w:id="11" w:name="_Toc380064384"/>
+      <w:bookmarkStart w:id="13" w:name="_Toc380064384"/>
       <w:r>
         <w:rPr>
           <w:rFonts w:ascii="Courier New" w:hAnsi="Courier New" w:cs="Courier New"/>
@@ -5209,10 +5584,10 @@
           <w:szCs w:val="24"/>
         </w:rPr>
       </w:pPr>
-      <w:bookmarkStart w:id="12" w:name="_Toc380076660"/>
-      <w:bookmarkStart w:id="13" w:name="_Toc380076687"/>
-      <w:bookmarkStart w:id="14" w:name="_Toc380076715"/>
-      <w:bookmarkStart w:id="15" w:name="_Toc380076736"/>
+      <w:bookmarkStart w:id="14" w:name="_Toc380076660"/>
+      <w:bookmarkStart w:id="15" w:name="_Toc380076687"/>
+      <w:bookmarkStart w:id="16" w:name="_Toc380076715"/>
+      <w:bookmarkStart w:id="17" w:name="_Toc380076736"/>
       <w:r>
         <w:rPr>
           <w:rFonts w:ascii="Courier New" w:hAnsi="Courier New" w:cs="Courier New"/>
@@ -5305,11 +5680,11 @@
         </w:rPr>
         <w:t>Definitions</w:t>
       </w:r>
-      <w:bookmarkEnd w:id="11"/>
-      <w:bookmarkEnd w:id="12"/>
       <w:bookmarkEnd w:id="13"/>
       <w:bookmarkEnd w:id="14"/>
       <w:bookmarkEnd w:id="15"/>
+      <w:bookmarkEnd w:id="16"/>
+      <w:bookmarkEnd w:id="17"/>
     </w:p>
     <w:tbl>
       <w:tblPr>
@@ -6397,10 +6772,10 @@
           <w:szCs w:val="24"/>
         </w:rPr>
       </w:pPr>
-      <w:bookmarkStart w:id="16" w:name="_Toc380076661"/>
-      <w:bookmarkStart w:id="17" w:name="_Toc380076688"/>
-      <w:bookmarkStart w:id="18" w:name="_Toc380076716"/>
-      <w:bookmarkStart w:id="19" w:name="_Toc380076737"/>
+      <w:bookmarkStart w:id="18" w:name="_Toc380076661"/>
+      <w:bookmarkStart w:id="19" w:name="_Toc380076688"/>
+      <w:bookmarkStart w:id="20" w:name="_Toc380076716"/>
+      <w:bookmarkStart w:id="21" w:name="_Toc380076737"/>
       <w:r>
         <w:rPr>
           <w:rFonts w:ascii="Courier New" w:hAnsi="Courier New" w:cs="Courier New"/>
@@ -6493,10 +6868,10 @@
         </w:rPr>
         <w:t>Attribute Definitions</w:t>
       </w:r>
-      <w:bookmarkEnd w:id="16"/>
-      <w:bookmarkEnd w:id="17"/>
       <w:bookmarkEnd w:id="18"/>
       <w:bookmarkEnd w:id="19"/>
+      <w:bookmarkEnd w:id="20"/>
+      <w:bookmarkEnd w:id="21"/>
     </w:p>
     <w:tbl>
       <w:tblPr>
@@ -7256,15 +7631,6 @@
               </w:rPr>
             </w:pPr>
           </w:p>
-          <w:p>
-            <w:pPr>
-              <w:jc w:val="center"/>
-              <w:rPr>
-                <w:rFonts w:ascii="Courier New" w:hAnsi="Courier New" w:cs="Courier New"/>
-                <w:sz w:val="20"/>
-              </w:rPr>
-            </w:pPr>
-          </w:p>
         </w:tc>
         <w:tc>
           <w:tcPr>
@@ -7354,14 +7720,6 @@
               </w:rPr>
               <w:t>Useful for Sprite rendering where a single point generates a Quad.</w:t>
             </w:r>
-          </w:p>
-          <w:p>
-            <w:pPr>
-              <w:rPr>
-                <w:rFonts w:ascii="Courier New" w:hAnsi="Courier New" w:cs="Courier New"/>
-                <w:sz w:val="20"/>
-              </w:rPr>
-            </w:pPr>
           </w:p>
         </w:tc>
       </w:tr>
@@ -7585,6 +7943,13 @@
                 <w:sz w:val="20"/>
               </w:rPr>
               <w:t>_World * vec4( Normal, 0 )</w:t>
+            </w:r>
+            <w:r>
+              <w:rPr>
+                <w:rFonts w:ascii="Courier New" w:hAnsi="Courier New" w:cs="Courier New"/>
+                <w:sz w:val="20"/>
+              </w:rPr>
+              <w:t>.xyz</w:t>
             </w:r>
             <w:r>
               <w:rPr>
@@ -8803,7 +9168,14 @@
                 <w:rFonts w:ascii="Courier New" w:hAnsi="Courier New" w:cs="Courier New"/>
                 <w:sz w:val="20"/>
               </w:rPr>
-              <w:t>float4 Weight</w:t>
+              <w:t>vec</w:t>
+            </w:r>
+            <w:r>
+              <w:rPr>
+                <w:rFonts w:ascii="Courier New" w:hAnsi="Courier New" w:cs="Courier New"/>
+                <w:sz w:val="20"/>
+              </w:rPr>
+              <w:t>4 Weight</w:t>
             </w:r>
             <w:r>
               <w:rPr>
@@ -9216,10 +9588,10 @@
           <w:szCs w:val="24"/>
         </w:rPr>
       </w:pPr>
-      <w:bookmarkStart w:id="20" w:name="_Toc380076662"/>
-      <w:bookmarkStart w:id="21" w:name="_Toc380076689"/>
-      <w:bookmarkStart w:id="22" w:name="_Toc380076717"/>
-      <w:bookmarkStart w:id="23" w:name="_Toc380076738"/>
+      <w:bookmarkStart w:id="22" w:name="_Toc380076662"/>
+      <w:bookmarkStart w:id="23" w:name="_Toc380076689"/>
+      <w:bookmarkStart w:id="24" w:name="_Toc380076717"/>
+      <w:bookmarkStart w:id="25" w:name="_Toc380076738"/>
       <w:r>
         <w:rPr>
           <w:rFonts w:ascii="Courier New" w:hAnsi="Courier New" w:cs="Courier New"/>
@@ -9296,10 +9668,10 @@
         </w:rPr>
         <w:t xml:space="preserve"> Uniform Definitions</w:t>
       </w:r>
-      <w:bookmarkEnd w:id="20"/>
-      <w:bookmarkEnd w:id="21"/>
       <w:bookmarkEnd w:id="22"/>
       <w:bookmarkEnd w:id="23"/>
+      <w:bookmarkEnd w:id="24"/>
+      <w:bookmarkEnd w:id="25"/>
     </w:p>
     <w:tbl>
       <w:tblPr>
@@ -13022,21 +13394,13 @@
                 <w:sz w:val="20"/>
               </w:rPr>
             </w:pPr>
-            <w:r>
-              <w:rPr>
-                <w:rFonts w:ascii="Courier New" w:hAnsi="Courier New" w:cs="Courier New"/>
-                <w:sz w:val="20"/>
-              </w:rPr>
-              <w:t>Updated by Mesh through</w:t>
-            </w:r>
-            <w:bookmarkStart w:id="24" w:name="_GoBack"/>
-            <w:bookmarkEnd w:id="24"/>
-            <w:r>
-              <w:rPr>
-                <w:rFonts w:ascii="Courier New" w:hAnsi="Courier New" w:cs="Courier New"/>
-                <w:sz w:val="20"/>
-              </w:rPr>
-              <w:t xml:space="preserve"> </w:t>
+            <w:proofErr w:type="gramStart"/>
+            <w:r>
+              <w:rPr>
+                <w:rFonts w:ascii="Courier New" w:hAnsi="Courier New" w:cs="Courier New"/>
+                <w:sz w:val="20"/>
+              </w:rPr>
+              <w:t xml:space="preserve">Updated by Mesh through </w:t>
             </w:r>
             <w:proofErr w:type="spellStart"/>
             <w:r>
@@ -13054,6 +13418,7 @@
               </w:rPr>
               <w:t>.</w:t>
             </w:r>
+            <w:proofErr w:type="gramEnd"/>
           </w:p>
         </w:tc>
       </w:tr>
@@ -13755,7 +14120,7 @@
           <w:rPr>
             <w:noProof/>
           </w:rPr>
-          <w:t>12</w:t>
+          <w:t>8</w:t>
         </w:r>
         <w:r>
           <w:rPr>
@@ -15165,7 +15530,7 @@
 </file>
 
 <file path=customXml/itemProps1.xml><?xml version="1.0" encoding="utf-8"?>
-<ds:datastoreItem xmlns:ds="http://schemas.openxmlformats.org/officeDocument/2006/customXml" ds:itemID="{8AA3E5DA-301E-446D-961A-E92939B8F8E3}">
+<ds:datastoreItem xmlns:ds="http://schemas.openxmlformats.org/officeDocument/2006/customXml" ds:itemID="{41A11BF8-FA7F-4319-BF5B-50CE99E3745D}">
   <ds:schemaRefs>
     <ds:schemaRef ds:uri="http://schemas.openxmlformats.org/officeDocument/2006/bibliography"/>
   </ds:schemaRefs>

</xml_diff>